<commit_message>
updated for fall 2016
</commit_message>
<xml_diff>
--- a/ResumeFall2015.docx
+++ b/ResumeFall2015.docx
@@ -75,20 +75,6 @@
     <w:p>
       <w:pPr>
         <w:spacing w:before="10" w:after="10" w:line="240" w:lineRule="auto"/>
-        <w:jc w:val="center"/>
-        <w:rPr>
-          <w:rStyle w:val="Hyperlink"/>
-          <w:rFonts w:ascii="Khmer UI" w:eastAsia="DengXian" w:hAnsi="Khmer UI" w:cs="Khmer UI"/>
-          <w:sz w:val="20"/>
-          <w:szCs w:val="20"/>
-          <w:lang w:val="de-DE"/>
-        </w:rPr>
-      </w:pPr>
-    </w:p>
-    <w:p>
-      <w:pPr>
-        <w:spacing w:before="10" w:after="10" w:line="240" w:lineRule="auto"/>
-        <w:jc w:val="center"/>
         <w:rPr>
           <w:rStyle w:val="Hyperlink"/>
           <w:rFonts w:ascii="Khmer UI" w:eastAsia="DengXian" w:hAnsi="Khmer UI" w:cs="Khmer UI"/>
@@ -103,12 +89,12 @@
         <w:tabs>
           <w:tab w:val="left" w:pos="1840"/>
         </w:tabs>
-        <w:spacing w:before="10" w:after="10" w:line="240" w:lineRule="auto"/>
-        <w:rPr>
-          <w:rFonts w:ascii="Khmer UI" w:eastAsia="DengXian" w:hAnsi="Khmer UI" w:cs="Khmer UI"/>
-          <w:b/>
-          <w:sz w:val="20"/>
-          <w:szCs w:val="20"/>
+        <w:spacing w:after="0" w:line="240" w:lineRule="auto"/>
+        <w:rPr>
+          <w:rFonts w:ascii="Khmer UI" w:eastAsia="DengXian" w:hAnsi="Khmer UI" w:cs="Khmer UI"/>
+          <w:b/>
+          <w:sz w:val="18"/>
+          <w:szCs w:val="18"/>
           <w:u w:val="single"/>
           <w:lang w:val="de-DE"/>
         </w:rPr>
@@ -117,8 +103,8 @@
         <w:rPr>
           <w:rFonts w:ascii="Khmer UI" w:eastAsia="DengXian" w:hAnsi="Khmer UI" w:cs="Khmer UI"/>
           <w:b/>
-          <w:sz w:val="20"/>
-          <w:szCs w:val="20"/>
+          <w:sz w:val="18"/>
+          <w:szCs w:val="18"/>
           <w:u w:val="single"/>
           <w:lang w:val="de-DE"/>
         </w:rPr>
@@ -128,8 +114,8 @@
         <w:rPr>
           <w:rFonts w:ascii="Khmer UI" w:eastAsia="DengXian" w:hAnsi="Khmer UI" w:cs="Khmer UI"/>
           <w:b/>
-          <w:sz w:val="20"/>
-          <w:szCs w:val="20"/>
+          <w:sz w:val="18"/>
+          <w:szCs w:val="18"/>
           <w:u w:val="single"/>
           <w:lang w:val="de-DE"/>
         </w:rPr>
@@ -139,8 +125,8 @@
         <w:rPr>
           <w:rFonts w:ascii="Khmer UI" w:eastAsia="DengXian" w:hAnsi="Khmer UI" w:cs="Khmer UI"/>
           <w:b/>
-          <w:sz w:val="20"/>
-          <w:szCs w:val="20"/>
+          <w:sz w:val="18"/>
+          <w:szCs w:val="18"/>
           <w:u w:val="single"/>
           <w:lang w:val="de-DE"/>
         </w:rPr>
@@ -150,8 +136,8 @@
         <w:rPr>
           <w:rFonts w:ascii="Khmer UI" w:eastAsia="DengXian" w:hAnsi="Khmer UI" w:cs="Khmer UI"/>
           <w:b/>
-          <w:sz w:val="20"/>
-          <w:szCs w:val="20"/>
+          <w:sz w:val="18"/>
+          <w:szCs w:val="18"/>
           <w:u w:val="single"/>
           <w:lang w:val="de-DE"/>
         </w:rPr>
@@ -161,8 +147,8 @@
         <w:rPr>
           <w:rFonts w:ascii="Khmer UI" w:eastAsia="DengXian" w:hAnsi="Khmer UI" w:cs="Khmer UI"/>
           <w:b/>
-          <w:sz w:val="20"/>
-          <w:szCs w:val="20"/>
+          <w:sz w:val="18"/>
+          <w:szCs w:val="18"/>
           <w:u w:val="single"/>
           <w:lang w:val="de-DE"/>
         </w:rPr>
@@ -172,8 +158,8 @@
         <w:rPr>
           <w:rFonts w:ascii="Khmer UI" w:eastAsia="DengXian" w:hAnsi="Khmer UI" w:cs="Khmer UI"/>
           <w:b/>
-          <w:sz w:val="20"/>
-          <w:szCs w:val="20"/>
+          <w:sz w:val="18"/>
+          <w:szCs w:val="18"/>
           <w:u w:val="single"/>
           <w:lang w:val="de-DE"/>
         </w:rPr>
@@ -183,8 +169,8 @@
         <w:rPr>
           <w:rFonts w:ascii="Khmer UI" w:eastAsia="DengXian" w:hAnsi="Khmer UI" w:cs="Khmer UI"/>
           <w:b/>
-          <w:sz w:val="20"/>
-          <w:szCs w:val="20"/>
+          <w:sz w:val="18"/>
+          <w:szCs w:val="18"/>
           <w:u w:val="single"/>
           <w:lang w:val="de-DE"/>
         </w:rPr>
@@ -194,8 +180,8 @@
         <w:rPr>
           <w:rFonts w:ascii="Khmer UI" w:eastAsia="DengXian" w:hAnsi="Khmer UI" w:cs="Khmer UI"/>
           <w:b/>
-          <w:sz w:val="20"/>
-          <w:szCs w:val="20"/>
+          <w:sz w:val="18"/>
+          <w:szCs w:val="18"/>
           <w:u w:val="single"/>
           <w:lang w:val="de-DE"/>
         </w:rPr>
@@ -205,8 +191,8 @@
         <w:rPr>
           <w:rFonts w:ascii="Khmer UI" w:eastAsia="DengXian" w:hAnsi="Khmer UI" w:cs="Khmer UI"/>
           <w:b/>
-          <w:sz w:val="20"/>
-          <w:szCs w:val="20"/>
+          <w:sz w:val="18"/>
+          <w:szCs w:val="18"/>
           <w:u w:val="single"/>
           <w:lang w:val="de-DE"/>
         </w:rPr>
@@ -216,8 +202,8 @@
         <w:rPr>
           <w:rFonts w:ascii="Khmer UI" w:eastAsia="DengXian" w:hAnsi="Khmer UI" w:cs="Khmer UI"/>
           <w:b/>
-          <w:sz w:val="20"/>
-          <w:szCs w:val="20"/>
+          <w:sz w:val="18"/>
+          <w:szCs w:val="18"/>
           <w:u w:val="single"/>
           <w:lang w:val="de-DE"/>
         </w:rPr>
@@ -227,8 +213,8 @@
         <w:rPr>
           <w:rFonts w:ascii="Khmer UI" w:eastAsia="DengXian" w:hAnsi="Khmer UI" w:cs="Khmer UI"/>
           <w:b/>
-          <w:sz w:val="20"/>
-          <w:szCs w:val="20"/>
+          <w:sz w:val="18"/>
+          <w:szCs w:val="18"/>
           <w:u w:val="single"/>
           <w:lang w:val="de-DE"/>
         </w:rPr>
@@ -238,8 +224,8 @@
         <w:rPr>
           <w:rFonts w:ascii="Khmer UI" w:eastAsia="DengXian" w:hAnsi="Khmer UI" w:cs="Khmer UI"/>
           <w:b/>
-          <w:sz w:val="20"/>
-          <w:szCs w:val="20"/>
+          <w:sz w:val="18"/>
+          <w:szCs w:val="18"/>
           <w:u w:val="single"/>
           <w:lang w:val="de-DE"/>
         </w:rPr>
@@ -249,8 +235,8 @@
         <w:rPr>
           <w:rFonts w:ascii="Khmer UI" w:eastAsia="DengXian" w:hAnsi="Khmer UI" w:cs="Khmer UI"/>
           <w:b/>
-          <w:sz w:val="20"/>
-          <w:szCs w:val="20"/>
+          <w:sz w:val="18"/>
+          <w:szCs w:val="18"/>
           <w:u w:val="single"/>
           <w:lang w:val="de-DE"/>
         </w:rPr>
@@ -260,8 +246,8 @@
         <w:rPr>
           <w:rFonts w:ascii="Khmer UI" w:eastAsia="DengXian" w:hAnsi="Khmer UI" w:cs="Khmer UI"/>
           <w:b/>
-          <w:sz w:val="20"/>
-          <w:szCs w:val="20"/>
+          <w:sz w:val="18"/>
+          <w:szCs w:val="18"/>
           <w:u w:val="single"/>
           <w:lang w:val="de-DE"/>
         </w:rPr>
@@ -271,8 +257,8 @@
         <w:rPr>
           <w:rFonts w:ascii="Khmer UI" w:eastAsia="DengXian" w:hAnsi="Khmer UI" w:cs="Khmer UI"/>
           <w:b/>
-          <w:sz w:val="20"/>
-          <w:szCs w:val="20"/>
+          <w:sz w:val="18"/>
+          <w:szCs w:val="18"/>
           <w:u w:val="single"/>
           <w:lang w:val="de-DE"/>
         </w:rPr>
@@ -282,8 +268,8 @@
         <w:rPr>
           <w:rFonts w:ascii="Khmer UI" w:eastAsia="DengXian" w:hAnsi="Khmer UI" w:cs="Khmer UI"/>
           <w:b/>
-          <w:sz w:val="20"/>
-          <w:szCs w:val="20"/>
+          <w:sz w:val="18"/>
+          <w:szCs w:val="18"/>
           <w:u w:val="single"/>
           <w:lang w:val="de-DE"/>
         </w:rPr>
@@ -293,8 +279,8 @@
         <w:rPr>
           <w:rFonts w:ascii="Khmer UI" w:eastAsia="DengXian" w:hAnsi="Khmer UI" w:cs="Khmer UI"/>
           <w:b/>
-          <w:sz w:val="20"/>
-          <w:szCs w:val="20"/>
+          <w:sz w:val="18"/>
+          <w:szCs w:val="18"/>
           <w:u w:val="single"/>
           <w:lang w:val="de-DE"/>
         </w:rPr>
@@ -306,21 +292,21 @@
         <w:tabs>
           <w:tab w:val="right" w:pos="10800"/>
         </w:tabs>
-        <w:spacing w:before="10" w:after="10" w:line="240" w:lineRule="auto"/>
-        <w:rPr>
-          <w:rFonts w:ascii="Khmer UI" w:eastAsia="DengXian" w:hAnsi="Khmer UI" w:cs="Khmer UI"/>
-          <w:sz w:val="20"/>
-          <w:szCs w:val="20"/>
-          <w:lang w:val="de-DE"/>
-        </w:rPr>
-      </w:pPr>
-      <w:r>
-        <w:rPr>
-          <w:rFonts w:ascii="Khmer UI" w:eastAsia="DengXian" w:hAnsi="Khmer UI" w:cs="Khmer UI"/>
-          <w:b/>
-          <w:bCs/>
-          <w:sz w:val="20"/>
-          <w:szCs w:val="20"/>
+        <w:spacing w:after="0" w:line="240" w:lineRule="auto"/>
+        <w:rPr>
+          <w:rFonts w:ascii="Khmer UI" w:eastAsia="DengXian" w:hAnsi="Khmer UI" w:cs="Khmer UI"/>
+          <w:sz w:val="18"/>
+          <w:szCs w:val="18"/>
+          <w:lang w:val="de-DE"/>
+        </w:rPr>
+      </w:pPr>
+      <w:r>
+        <w:rPr>
+          <w:rFonts w:ascii="Khmer UI" w:eastAsia="DengXian" w:hAnsi="Khmer UI" w:cs="Khmer UI"/>
+          <w:b/>
+          <w:bCs/>
+          <w:sz w:val="18"/>
+          <w:szCs w:val="18"/>
           <w:lang w:val="de-DE"/>
         </w:rPr>
         <w:t xml:space="preserve">The </w:t>
@@ -330,8 +316,8 @@
           <w:rFonts w:ascii="Khmer UI" w:eastAsia="DengXian" w:hAnsi="Khmer UI" w:cs="Khmer UI"/>
           <w:b/>
           <w:bCs/>
-          <w:sz w:val="20"/>
-          <w:szCs w:val="20"/>
+          <w:sz w:val="18"/>
+          <w:szCs w:val="18"/>
           <w:lang w:val="de-DE"/>
         </w:rPr>
         <w:t>University of Texas at Austin</w:t>
@@ -341,8 +327,8 @@
           <w:rFonts w:ascii="Khmer UI" w:eastAsia="DengXian" w:hAnsi="Khmer UI" w:cs="Khmer UI"/>
           <w:b/>
           <w:bCs/>
-          <w:sz w:val="20"/>
-          <w:szCs w:val="20"/>
+          <w:sz w:val="18"/>
+          <w:szCs w:val="18"/>
           <w:lang w:val="de-DE"/>
         </w:rPr>
         <w:tab/>
@@ -352,8 +338,8 @@
           <w:rFonts w:ascii="Khmer UI" w:eastAsia="DengXian" w:hAnsi="Khmer UI" w:cs="Khmer UI"/>
           <w:b/>
           <w:bCs/>
-          <w:sz w:val="20"/>
-          <w:szCs w:val="20"/>
+          <w:sz w:val="18"/>
+          <w:szCs w:val="18"/>
           <w:lang w:val="de-DE"/>
         </w:rPr>
         <w:t xml:space="preserve">Grad Date: </w:t>
@@ -363,8 +349,8 @@
           <w:rFonts w:ascii="Khmer UI" w:eastAsia="DengXian" w:hAnsi="Khmer UI" w:cs="Khmer UI"/>
           <w:b/>
           <w:bCs/>
-          <w:sz w:val="20"/>
-          <w:szCs w:val="20"/>
+          <w:sz w:val="18"/>
+          <w:szCs w:val="18"/>
           <w:lang w:val="de-DE"/>
         </w:rPr>
         <w:t>May 2018</w:t>
@@ -377,19 +363,19 @@
           <w:ilvl w:val="0"/>
           <w:numId w:val="19"/>
         </w:numPr>
-        <w:spacing w:before="10" w:after="10" w:line="240" w:lineRule="auto"/>
-        <w:rPr>
-          <w:rFonts w:ascii="Khmer UI" w:eastAsia="DengXian" w:hAnsi="Khmer UI" w:cs="Khmer UI"/>
-          <w:sz w:val="20"/>
-          <w:szCs w:val="20"/>
-          <w:lang w:val="de-DE"/>
-        </w:rPr>
-      </w:pPr>
-      <w:r>
-        <w:rPr>
-          <w:rFonts w:ascii="Khmer UI" w:eastAsia="DengXian" w:hAnsi="Khmer UI" w:cs="Khmer UI"/>
-          <w:sz w:val="20"/>
-          <w:szCs w:val="20"/>
+        <w:spacing w:after="0" w:line="240" w:lineRule="auto"/>
+        <w:rPr>
+          <w:rFonts w:ascii="Khmer UI" w:eastAsia="DengXian" w:hAnsi="Khmer UI" w:cs="Khmer UI"/>
+          <w:sz w:val="18"/>
+          <w:szCs w:val="18"/>
+          <w:lang w:val="de-DE"/>
+        </w:rPr>
+      </w:pPr>
+      <w:r>
+        <w:rPr>
+          <w:rFonts w:ascii="Khmer UI" w:eastAsia="DengXian" w:hAnsi="Khmer UI" w:cs="Khmer UI"/>
+          <w:sz w:val="18"/>
+          <w:szCs w:val="18"/>
           <w:lang w:val="de-DE"/>
         </w:rPr>
         <w:t>B</w:t>
@@ -397,8 +383,8 @@
       <w:r>
         <w:rPr>
           <w:rFonts w:ascii="Khmer UI" w:eastAsia="DengXian" w:hAnsi="Khmer UI" w:cs="Khmer UI"/>
-          <w:sz w:val="20"/>
-          <w:szCs w:val="20"/>
+          <w:sz w:val="18"/>
+          <w:szCs w:val="18"/>
           <w:lang w:val="de-DE"/>
         </w:rPr>
         <w:t>achelor of Science</w:t>
@@ -406,8 +392,8 @@
       <w:r>
         <w:rPr>
           <w:rFonts w:ascii="Khmer UI" w:eastAsia="DengXian" w:hAnsi="Khmer UI" w:cs="Khmer UI"/>
-          <w:sz w:val="20"/>
-          <w:szCs w:val="20"/>
+          <w:sz w:val="18"/>
+          <w:szCs w:val="18"/>
           <w:lang w:val="de-DE"/>
         </w:rPr>
         <w:t xml:space="preserve"> </w:t>
@@ -415,8 +401,8 @@
       <w:r>
         <w:rPr>
           <w:rFonts w:ascii="Khmer UI" w:eastAsia="DengXian" w:hAnsi="Khmer UI" w:cs="Khmer UI"/>
-          <w:sz w:val="20"/>
-          <w:szCs w:val="20"/>
+          <w:sz w:val="18"/>
+          <w:szCs w:val="18"/>
           <w:lang w:val="de-DE"/>
         </w:rPr>
         <w:t>in Computer Science</w:t>
@@ -424,8 +410,8 @@
       <w:r>
         <w:rPr>
           <w:rFonts w:ascii="Khmer UI" w:eastAsia="DengXian" w:hAnsi="Khmer UI" w:cs="Khmer UI"/>
-          <w:sz w:val="20"/>
-          <w:szCs w:val="20"/>
+          <w:sz w:val="18"/>
+          <w:szCs w:val="18"/>
           <w:lang w:val="de-DE"/>
         </w:rPr>
         <w:tab/>
@@ -433,8 +419,8 @@
       <w:r>
         <w:rPr>
           <w:rFonts w:ascii="Khmer UI" w:eastAsia="DengXian" w:hAnsi="Khmer UI" w:cs="Khmer UI"/>
-          <w:sz w:val="20"/>
-          <w:szCs w:val="20"/>
+          <w:sz w:val="18"/>
+          <w:szCs w:val="18"/>
           <w:lang w:val="de-DE"/>
         </w:rPr>
         <w:tab/>
@@ -442,8 +428,8 @@
       <w:r>
         <w:rPr>
           <w:rFonts w:ascii="Khmer UI" w:eastAsia="DengXian" w:hAnsi="Khmer UI" w:cs="Khmer UI"/>
-          <w:sz w:val="20"/>
-          <w:szCs w:val="20"/>
+          <w:sz w:val="18"/>
+          <w:szCs w:val="18"/>
           <w:lang w:val="de-DE"/>
         </w:rPr>
         <w:tab/>
@@ -451,8 +437,8 @@
       <w:r>
         <w:rPr>
           <w:rFonts w:ascii="Khmer UI" w:eastAsia="DengXian" w:hAnsi="Khmer UI" w:cs="Khmer UI"/>
-          <w:sz w:val="20"/>
-          <w:szCs w:val="20"/>
+          <w:sz w:val="18"/>
+          <w:szCs w:val="18"/>
           <w:lang w:val="de-DE"/>
         </w:rPr>
         <w:tab/>
@@ -460,8 +446,8 @@
       <w:r>
         <w:rPr>
           <w:rFonts w:ascii="Khmer UI" w:eastAsia="DengXian" w:hAnsi="Khmer UI" w:cs="Khmer UI"/>
-          <w:sz w:val="20"/>
-          <w:szCs w:val="20"/>
+          <w:sz w:val="18"/>
+          <w:szCs w:val="18"/>
           <w:lang w:val="de-DE"/>
         </w:rPr>
         <w:tab/>
@@ -469,8 +455,8 @@
       <w:r>
         <w:rPr>
           <w:rFonts w:ascii="Khmer UI" w:eastAsia="DengXian" w:hAnsi="Khmer UI" w:cs="Khmer UI"/>
-          <w:sz w:val="20"/>
-          <w:szCs w:val="20"/>
+          <w:sz w:val="18"/>
+          <w:szCs w:val="18"/>
           <w:lang w:val="de-DE"/>
         </w:rPr>
         <w:tab/>
@@ -478,8 +464,8 @@
       <w:r>
         <w:rPr>
           <w:rFonts w:ascii="Khmer UI" w:eastAsia="DengXian" w:hAnsi="Khmer UI" w:cs="Khmer UI"/>
-          <w:sz w:val="20"/>
-          <w:szCs w:val="20"/>
+          <w:sz w:val="18"/>
+          <w:szCs w:val="18"/>
           <w:lang w:val="de-DE"/>
         </w:rPr>
         <w:tab/>
@@ -487,8 +473,8 @@
       <w:r>
         <w:rPr>
           <w:rFonts w:ascii="Khmer UI" w:eastAsia="DengXian" w:hAnsi="Khmer UI" w:cs="Khmer UI"/>
-          <w:sz w:val="20"/>
-          <w:szCs w:val="20"/>
+          <w:sz w:val="18"/>
+          <w:szCs w:val="18"/>
           <w:lang w:val="de-DE"/>
         </w:rPr>
         <w:tab/>
@@ -502,21 +488,21 @@
           <w:ilvl w:val="0"/>
           <w:numId w:val="19"/>
         </w:numPr>
-        <w:spacing w:before="10" w:after="10" w:line="240" w:lineRule="auto"/>
-        <w:rPr>
-          <w:rFonts w:ascii="Khmer UI" w:eastAsia="DengXian" w:hAnsi="Khmer UI" w:cs="Khmer UI"/>
-          <w:sz w:val="20"/>
-          <w:szCs w:val="20"/>
-          <w:lang w:val="de-DE"/>
-        </w:rPr>
-      </w:pPr>
-      <w:r>
-        <w:rPr>
-          <w:rFonts w:ascii="Khmer UI" w:eastAsia="DengXian" w:hAnsi="Khmer UI" w:cs="Khmer UI"/>
-          <w:b/>
-          <w:bCs/>
-          <w:sz w:val="20"/>
-          <w:szCs w:val="20"/>
+        <w:spacing w:after="0" w:line="240" w:lineRule="auto"/>
+        <w:rPr>
+          <w:rFonts w:ascii="Khmer UI" w:eastAsia="DengXian" w:hAnsi="Khmer UI" w:cs="Khmer UI"/>
+          <w:sz w:val="18"/>
+          <w:szCs w:val="18"/>
+          <w:lang w:val="de-DE"/>
+        </w:rPr>
+      </w:pPr>
+      <w:r>
+        <w:rPr>
+          <w:rFonts w:ascii="Khmer UI" w:eastAsia="DengXian" w:hAnsi="Khmer UI" w:cs="Khmer UI"/>
+          <w:b/>
+          <w:bCs/>
+          <w:sz w:val="18"/>
+          <w:szCs w:val="18"/>
           <w:lang w:val="de-DE"/>
         </w:rPr>
         <w:t>Relevant</w:t>
@@ -526,8 +512,8 @@
           <w:rFonts w:ascii="Khmer UI" w:eastAsia="DengXian" w:hAnsi="Khmer UI" w:cs="Khmer UI"/>
           <w:b/>
           <w:bCs/>
-          <w:sz w:val="20"/>
-          <w:szCs w:val="20"/>
+          <w:sz w:val="18"/>
+          <w:szCs w:val="18"/>
           <w:lang w:val="de-DE"/>
         </w:rPr>
         <w:t xml:space="preserve"> Coursework:</w:t>
@@ -535,8 +521,8 @@
       <w:r>
         <w:rPr>
           <w:rFonts w:ascii="Khmer UI" w:eastAsia="DengXian" w:hAnsi="Khmer UI" w:cs="Khmer UI"/>
-          <w:sz w:val="20"/>
-          <w:szCs w:val="20"/>
+          <w:sz w:val="18"/>
+          <w:szCs w:val="18"/>
           <w:lang w:val="de-DE"/>
         </w:rPr>
         <w:t xml:space="preserve"> Data Structures, Discrete Math</w:t>
@@ -544,8 +530,8 @@
       <w:r>
         <w:rPr>
           <w:rFonts w:ascii="Khmer UI" w:eastAsia="DengXian" w:hAnsi="Khmer UI" w:cs="Khmer UI"/>
-          <w:sz w:val="20"/>
-          <w:szCs w:val="20"/>
+          <w:sz w:val="18"/>
+          <w:szCs w:val="18"/>
           <w:lang w:val="de-DE"/>
         </w:rPr>
         <w:t>, Computer Architecture</w:t>
@@ -553,8 +539,8 @@
       <w:r>
         <w:rPr>
           <w:rFonts w:ascii="Khmer UI" w:eastAsia="DengXian" w:hAnsi="Khmer UI" w:cs="Khmer UI"/>
-          <w:sz w:val="20"/>
-          <w:szCs w:val="20"/>
+          <w:sz w:val="18"/>
+          <w:szCs w:val="18"/>
           <w:lang w:val="de-DE"/>
         </w:rPr>
         <w:t>,</w:t>
@@ -562,131 +548,158 @@
       <w:r>
         <w:rPr>
           <w:rFonts w:ascii="Khmer UI" w:eastAsia="DengXian" w:hAnsi="Khmer UI" w:cs="Khmer UI"/>
-          <w:sz w:val="20"/>
-          <w:szCs w:val="20"/>
-          <w:lang w:val="de-DE"/>
-        </w:rPr>
-        <w:t xml:space="preserve"> </w:t>
-      </w:r>
-      <w:r>
-        <w:rPr>
-          <w:rFonts w:ascii="Khmer UI" w:eastAsia="DengXian" w:hAnsi="Khmer UI" w:cs="Khmer UI"/>
-          <w:sz w:val="20"/>
-          <w:szCs w:val="20"/>
-          <w:lang w:val="de-DE"/>
-        </w:rPr>
-        <w:tab/>
-      </w:r>
-      <w:r>
-        <w:rPr>
-          <w:rFonts w:ascii="Khmer UI" w:eastAsia="DengXian" w:hAnsi="Khmer UI" w:cs="Khmer UI"/>
-          <w:sz w:val="20"/>
-          <w:szCs w:val="20"/>
-          <w:lang w:val="de-DE"/>
-        </w:rPr>
-        <w:tab/>
-      </w:r>
-      <w:r>
-        <w:rPr>
-          <w:rFonts w:ascii="Khmer UI" w:eastAsia="DengXian" w:hAnsi="Khmer UI" w:cs="Khmer UI"/>
-          <w:sz w:val="20"/>
-          <w:szCs w:val="20"/>
-          <w:lang w:val="de-DE"/>
-        </w:rPr>
-        <w:tab/>
-      </w:r>
-      <w:r>
-        <w:rPr>
-          <w:rFonts w:ascii="Khmer UI" w:eastAsia="DengXian" w:hAnsi="Khmer UI" w:cs="Khmer UI"/>
-          <w:sz w:val="20"/>
-          <w:szCs w:val="20"/>
-          <w:lang w:val="de-DE"/>
-        </w:rPr>
-        <w:tab/>
+          <w:sz w:val="18"/>
+          <w:szCs w:val="18"/>
+          <w:lang w:val="de-DE"/>
+        </w:rPr>
         <w:t xml:space="preserve"> </w:t>
       </w:r>
       <w:r>
         <w:rPr>
           <w:rFonts w:ascii="Khmer UI" w:hAnsi="Khmer UI" w:cs="Khmer UI"/>
           <w:color w:val="000000"/>
-          <w:sz w:val="20"/>
-          <w:szCs w:val="20"/>
+          <w:sz w:val="18"/>
+          <w:szCs w:val="18"/>
           <w:shd w:val="clear" w:color="auto" w:fill="FFFFFF"/>
         </w:rPr>
-        <w:t>Computational Intelligence, Operating Systems (Fall 2015), Matrices (Fall 2015)</w:t>
+        <w:t xml:space="preserve">Computational </w:t>
       </w:r>
     </w:p>
     <w:p>
       <w:pPr>
-        <w:spacing w:before="10" w:after="10" w:line="240" w:lineRule="auto"/>
-        <w:rPr>
-          <w:rFonts w:ascii="Khmer UI" w:eastAsia="DengXian" w:hAnsi="Khmer UI" w:cs="Khmer UI"/>
-          <w:sz w:val="20"/>
-          <w:szCs w:val="20"/>
-          <w:lang w:val="de-DE"/>
-        </w:rPr>
-      </w:pPr>
+        <w:pStyle w:val="ListParagraph"/>
+        <w:spacing w:after="0" w:line="240" w:lineRule="auto"/>
+        <w:rPr>
+          <w:rFonts w:ascii="Khmer UI" w:eastAsia="DengXian" w:hAnsi="Khmer UI" w:cs="Khmer UI"/>
+          <w:sz w:val="18"/>
+          <w:szCs w:val="18"/>
+          <w:lang w:val="de-DE"/>
+        </w:rPr>
+      </w:pPr>
+      <w:r>
+        <w:rPr>
+          <w:rFonts w:ascii="Khmer UI" w:hAnsi="Khmer UI" w:cs="Khmer UI"/>
+          <w:color w:val="000000"/>
+          <w:sz w:val="18"/>
+          <w:szCs w:val="18"/>
+          <w:shd w:val="clear" w:color="auto" w:fill="FFFFFF"/>
+        </w:rPr>
+        <w:t>Intelligence, Operating Systems</w:t>
+      </w:r>
+      <w:r>
+        <w:rPr>
+          <w:rFonts w:ascii="Khmer UI" w:hAnsi="Khmer UI" w:cs="Khmer UI"/>
+          <w:color w:val="000000"/>
+          <w:sz w:val="18"/>
+          <w:szCs w:val="18"/>
+          <w:shd w:val="clear" w:color="auto" w:fill="FFFFFF"/>
+        </w:rPr>
+        <w:t>,</w:t>
+      </w:r>
+      <w:r>
+        <w:rPr>
+          <w:rFonts w:ascii="Khmer UI" w:hAnsi="Khmer UI" w:cs="Khmer UI"/>
+          <w:color w:val="000000"/>
+          <w:sz w:val="18"/>
+          <w:szCs w:val="18"/>
+          <w:shd w:val="clear" w:color="auto" w:fill="FFFFFF"/>
+        </w:rPr>
+        <w:t xml:space="preserve"> Matrices</w:t>
+      </w:r>
+      <w:r>
+        <w:rPr>
+          <w:rFonts w:ascii="Khmer UI" w:hAnsi="Khmer UI" w:cs="Khmer UI"/>
+          <w:color w:val="000000"/>
+          <w:sz w:val="18"/>
+          <w:szCs w:val="18"/>
+          <w:shd w:val="clear" w:color="auto" w:fill="FFFFFF"/>
+        </w:rPr>
+        <w:t xml:space="preserve">, Algorithms (Spring 2016), </w:t>
+      </w:r>
+      <w:bookmarkStart w:id="0" w:name="_GoBack"/>
+      <w:bookmarkEnd w:id="0"/>
+      <w:r>
+        <w:rPr>
+          <w:rFonts w:ascii="Khmer UI" w:hAnsi="Khmer UI" w:cs="Khmer UI"/>
+          <w:color w:val="000000"/>
+          <w:sz w:val="18"/>
+          <w:szCs w:val="18"/>
+          <w:shd w:val="clear" w:color="auto" w:fill="FFFFFF"/>
+        </w:rPr>
+        <w:t>OOP (Spring 2016)</w:t>
+      </w:r>
     </w:p>
     <w:p>
       <w:pPr>
-        <w:spacing w:before="10" w:after="10" w:line="240" w:lineRule="auto"/>
-        <w:rPr>
-          <w:rFonts w:ascii="Khmer UI" w:eastAsia="DengXian" w:hAnsi="Khmer UI" w:cs="Khmer UI"/>
-          <w:b/>
-          <w:sz w:val="20"/>
-          <w:szCs w:val="20"/>
-          <w:u w:val="single"/>
-        </w:rPr>
-      </w:pPr>
-      <w:r>
-        <w:rPr>
-          <w:rFonts w:ascii="Khmer UI" w:eastAsia="DengXian" w:hAnsi="Khmer UI" w:cs="Khmer UI"/>
-          <w:b/>
-          <w:sz w:val="20"/>
-          <w:szCs w:val="20"/>
-          <w:u w:val="single"/>
-        </w:rPr>
-        <w:t xml:space="preserve">T E C H N I C A L   S K I L </w:t>
-      </w:r>
-      <w:proofErr w:type="spellStart"/>
-      <w:r>
-        <w:rPr>
-          <w:rFonts w:ascii="Khmer UI" w:eastAsia="DengXian" w:hAnsi="Khmer UI" w:cs="Khmer UI"/>
-          <w:b/>
-          <w:sz w:val="20"/>
-          <w:szCs w:val="20"/>
-          <w:u w:val="single"/>
-        </w:rPr>
-        <w:t>L</w:t>
-      </w:r>
-      <w:proofErr w:type="spellEnd"/>
-      <w:r>
-        <w:rPr>
-          <w:rFonts w:ascii="Khmer UI" w:eastAsia="DengXian" w:hAnsi="Khmer UI" w:cs="Khmer UI"/>
-          <w:b/>
-          <w:sz w:val="20"/>
-          <w:szCs w:val="20"/>
-          <w:u w:val="single"/>
-        </w:rPr>
-        <w:t xml:space="preserve"> S</w:t>
-      </w:r>
+        <w:spacing w:after="0" w:line="240" w:lineRule="auto"/>
+        <w:rPr>
+          <w:rFonts w:ascii="Khmer UI" w:eastAsia="DengXian" w:hAnsi="Khmer UI" w:cs="Khmer UI"/>
+          <w:sz w:val="18"/>
+          <w:szCs w:val="18"/>
+          <w:lang w:val="de-DE"/>
+        </w:rPr>
+      </w:pPr>
     </w:p>
     <w:p>
       <w:pPr>
-        <w:spacing w:before="10" w:after="10" w:line="240" w:lineRule="auto"/>
-        <w:rPr>
-          <w:rFonts w:ascii="Khmer UI" w:eastAsia="DengXian" w:hAnsi="Khmer UI" w:cs="Khmer UI"/>
-          <w:b/>
-          <w:sz w:val="20"/>
-          <w:szCs w:val="20"/>
-        </w:rPr>
-      </w:pPr>
-      <w:r>
-        <w:rPr>
-          <w:rFonts w:ascii="Khmer UI" w:eastAsia="DengXian" w:hAnsi="Khmer UI" w:cs="Khmer UI"/>
-          <w:b/>
-          <w:sz w:val="20"/>
-          <w:szCs w:val="20"/>
+        <w:spacing w:after="0" w:line="240" w:lineRule="auto"/>
+        <w:rPr>
+          <w:rFonts w:ascii="Khmer UI" w:eastAsia="DengXian" w:hAnsi="Khmer UI" w:cs="Khmer UI"/>
+          <w:b/>
+          <w:sz w:val="18"/>
+          <w:szCs w:val="18"/>
+          <w:u w:val="single"/>
+        </w:rPr>
+      </w:pPr>
+      <w:r>
+        <w:rPr>
+          <w:rFonts w:ascii="Khmer UI" w:eastAsia="DengXian" w:hAnsi="Khmer UI" w:cs="Khmer UI"/>
+          <w:b/>
+          <w:sz w:val="18"/>
+          <w:szCs w:val="18"/>
+          <w:u w:val="single"/>
+        </w:rPr>
+        <w:t xml:space="preserve">T E C H N I C A L   S K I L </w:t>
+      </w:r>
+      <w:proofErr w:type="spellStart"/>
+      <w:r>
+        <w:rPr>
+          <w:rFonts w:ascii="Khmer UI" w:eastAsia="DengXian" w:hAnsi="Khmer UI" w:cs="Khmer UI"/>
+          <w:b/>
+          <w:sz w:val="18"/>
+          <w:szCs w:val="18"/>
+          <w:u w:val="single"/>
+        </w:rPr>
+        <w:t>L</w:t>
+      </w:r>
+      <w:proofErr w:type="spellEnd"/>
+      <w:r>
+        <w:rPr>
+          <w:rFonts w:ascii="Khmer UI" w:eastAsia="DengXian" w:hAnsi="Khmer UI" w:cs="Khmer UI"/>
+          <w:b/>
+          <w:sz w:val="18"/>
+          <w:szCs w:val="18"/>
+          <w:u w:val="single"/>
+        </w:rPr>
+        <w:t xml:space="preserve"> S</w:t>
+      </w:r>
+    </w:p>
+    <w:p>
+      <w:pPr>
+        <w:spacing w:after="0" w:line="240" w:lineRule="auto"/>
+        <w:rPr>
+          <w:rFonts w:ascii="Khmer UI" w:eastAsia="DengXian" w:hAnsi="Khmer UI" w:cs="Khmer UI"/>
+          <w:b/>
+          <w:sz w:val="18"/>
+          <w:szCs w:val="18"/>
+        </w:rPr>
+      </w:pPr>
+      <w:r>
+        <w:rPr>
+          <w:rFonts w:ascii="Khmer UI" w:eastAsia="DengXian" w:hAnsi="Khmer UI" w:cs="Khmer UI"/>
+          <w:b/>
+          <w:sz w:val="18"/>
+          <w:szCs w:val="18"/>
         </w:rPr>
         <w:t>Programming</w:t>
       </w:r>
@@ -698,20 +711,20 @@
           <w:ilvl w:val="0"/>
           <w:numId w:val="22"/>
         </w:numPr>
-        <w:spacing w:before="10" w:after="10" w:line="240" w:lineRule="auto"/>
-        <w:rPr>
-          <w:rFonts w:ascii="Khmer UI" w:eastAsia="DengXian" w:hAnsi="Khmer UI" w:cs="Khmer UI"/>
-          <w:b/>
-          <w:sz w:val="20"/>
-          <w:szCs w:val="20"/>
-        </w:rPr>
-      </w:pPr>
-      <w:r>
-        <w:rPr>
-          <w:rFonts w:ascii="Khmer UI" w:eastAsia="DengXian" w:hAnsi="Khmer UI" w:cs="Khmer UI"/>
-          <w:bCs/>
-          <w:sz w:val="20"/>
-          <w:szCs w:val="20"/>
+        <w:spacing w:after="0" w:line="240" w:lineRule="auto"/>
+        <w:rPr>
+          <w:rFonts w:ascii="Khmer UI" w:eastAsia="DengXian" w:hAnsi="Khmer UI" w:cs="Khmer UI"/>
+          <w:b/>
+          <w:sz w:val="18"/>
+          <w:szCs w:val="18"/>
+        </w:rPr>
+      </w:pPr>
+      <w:r>
+        <w:rPr>
+          <w:rFonts w:ascii="Khmer UI" w:eastAsia="DengXian" w:hAnsi="Khmer UI" w:cs="Khmer UI"/>
+          <w:bCs/>
+          <w:sz w:val="18"/>
+          <w:szCs w:val="18"/>
         </w:rPr>
         <w:t>Experienced with Java</w:t>
       </w:r>
@@ -719,8 +732,8 @@
         <w:rPr>
           <w:rFonts w:ascii="Khmer UI" w:eastAsia="DengXian" w:hAnsi="Khmer UI" w:cs="Khmer UI"/>
           <w:bCs/>
-          <w:sz w:val="20"/>
-          <w:szCs w:val="20"/>
+          <w:sz w:val="18"/>
+          <w:szCs w:val="18"/>
         </w:rPr>
         <w:t>, Python</w:t>
       </w:r>
@@ -732,19 +745,19 @@
           <w:ilvl w:val="0"/>
           <w:numId w:val="22"/>
         </w:numPr>
-        <w:spacing w:before="10" w:after="10" w:line="240" w:lineRule="auto"/>
-        <w:rPr>
-          <w:rFonts w:ascii="Khmer UI" w:eastAsia="DengXian" w:hAnsi="Khmer UI" w:cs="Khmer UI"/>
-          <w:b/>
-          <w:sz w:val="20"/>
-          <w:szCs w:val="20"/>
-        </w:rPr>
-      </w:pPr>
-      <w:r>
-        <w:rPr>
-          <w:rFonts w:ascii="Khmer UI" w:eastAsia="DengXian" w:hAnsi="Khmer UI" w:cs="Khmer UI"/>
-          <w:sz w:val="20"/>
-          <w:szCs w:val="20"/>
+        <w:spacing w:after="0" w:line="240" w:lineRule="auto"/>
+        <w:rPr>
+          <w:rFonts w:ascii="Khmer UI" w:eastAsia="DengXian" w:hAnsi="Khmer UI" w:cs="Khmer UI"/>
+          <w:b/>
+          <w:sz w:val="18"/>
+          <w:szCs w:val="18"/>
+        </w:rPr>
+      </w:pPr>
+      <w:r>
+        <w:rPr>
+          <w:rFonts w:ascii="Khmer UI" w:eastAsia="DengXian" w:hAnsi="Khmer UI" w:cs="Khmer UI"/>
+          <w:sz w:val="18"/>
+          <w:szCs w:val="18"/>
         </w:rPr>
         <w:t xml:space="preserve">Exposure to </w:t>
       </w:r>
@@ -752,8 +765,8 @@
       <w:r>
         <w:rPr>
           <w:rFonts w:ascii="Khmer UI" w:eastAsia="DengXian" w:hAnsi="Khmer UI" w:cs="Khmer UI"/>
-          <w:sz w:val="20"/>
-          <w:szCs w:val="20"/>
+          <w:sz w:val="18"/>
+          <w:szCs w:val="18"/>
         </w:rPr>
         <w:t>Matlab</w:t>
       </w:r>
@@ -761,36 +774,36 @@
       <w:r>
         <w:rPr>
           <w:rFonts w:ascii="Khmer UI" w:eastAsia="DengXian" w:hAnsi="Khmer UI" w:cs="Khmer UI"/>
-          <w:sz w:val="20"/>
-          <w:szCs w:val="20"/>
+          <w:sz w:val="18"/>
+          <w:szCs w:val="18"/>
         </w:rPr>
         <w:t>, C, C#, Assembly</w:t>
       </w:r>
       <w:r>
         <w:rPr>
           <w:rFonts w:ascii="Khmer UI" w:eastAsia="DengXian" w:hAnsi="Khmer UI" w:cs="Khmer UI"/>
-          <w:sz w:val="20"/>
-          <w:szCs w:val="20"/>
+          <w:sz w:val="18"/>
+          <w:szCs w:val="18"/>
         </w:rPr>
         <w:t>, Android</w:t>
       </w:r>
     </w:p>
     <w:p>
       <w:pPr>
-        <w:spacing w:before="10" w:after="10" w:line="240" w:lineRule="auto"/>
-        <w:rPr>
-          <w:rFonts w:ascii="Khmer UI" w:eastAsia="DengXian" w:hAnsi="Khmer UI" w:cs="Khmer UI"/>
-          <w:b/>
-          <w:sz w:val="20"/>
-          <w:szCs w:val="20"/>
-        </w:rPr>
-      </w:pPr>
-      <w:r>
-        <w:rPr>
-          <w:rFonts w:ascii="Khmer UI" w:eastAsia="DengXian" w:hAnsi="Khmer UI" w:cs="Khmer UI"/>
-          <w:b/>
-          <w:sz w:val="20"/>
-          <w:szCs w:val="20"/>
+        <w:spacing w:after="0" w:line="240" w:lineRule="auto"/>
+        <w:rPr>
+          <w:rFonts w:ascii="Khmer UI" w:eastAsia="DengXian" w:hAnsi="Khmer UI" w:cs="Khmer UI"/>
+          <w:b/>
+          <w:sz w:val="18"/>
+          <w:szCs w:val="18"/>
+        </w:rPr>
+      </w:pPr>
+      <w:r>
+        <w:rPr>
+          <w:rFonts w:ascii="Khmer UI" w:eastAsia="DengXian" w:hAnsi="Khmer UI" w:cs="Khmer UI"/>
+          <w:b/>
+          <w:sz w:val="18"/>
+          <w:szCs w:val="18"/>
         </w:rPr>
         <w:t>Web</w:t>
       </w:r>
@@ -802,20 +815,20 @@
           <w:ilvl w:val="0"/>
           <w:numId w:val="34"/>
         </w:numPr>
-        <w:spacing w:before="10" w:after="10" w:line="240" w:lineRule="auto"/>
-        <w:rPr>
-          <w:rFonts w:ascii="Khmer UI" w:eastAsia="DengXian" w:hAnsi="Khmer UI" w:cs="Khmer UI"/>
-          <w:b/>
-          <w:sz w:val="20"/>
-          <w:szCs w:val="20"/>
-        </w:rPr>
-      </w:pPr>
-      <w:r>
-        <w:rPr>
-          <w:rFonts w:ascii="Khmer UI" w:eastAsia="DengXian" w:hAnsi="Khmer UI" w:cs="Khmer UI"/>
-          <w:bCs/>
-          <w:sz w:val="20"/>
-          <w:szCs w:val="20"/>
+        <w:spacing w:after="0" w:line="240" w:lineRule="auto"/>
+        <w:rPr>
+          <w:rFonts w:ascii="Khmer UI" w:eastAsia="DengXian" w:hAnsi="Khmer UI" w:cs="Khmer UI"/>
+          <w:b/>
+          <w:sz w:val="18"/>
+          <w:szCs w:val="18"/>
+        </w:rPr>
+      </w:pPr>
+      <w:r>
+        <w:rPr>
+          <w:rFonts w:ascii="Khmer UI" w:eastAsia="DengXian" w:hAnsi="Khmer UI" w:cs="Khmer UI"/>
+          <w:bCs/>
+          <w:sz w:val="18"/>
+          <w:szCs w:val="18"/>
         </w:rPr>
         <w:t xml:space="preserve">Exposure to HTML5, CSS3, JavaScript, </w:t>
       </w:r>
@@ -824,41 +837,41 @@
         <w:rPr>
           <w:rFonts w:ascii="Khmer UI" w:eastAsia="DengXian" w:hAnsi="Khmer UI" w:cs="Khmer UI"/>
           <w:bCs/>
-          <w:sz w:val="20"/>
-          <w:szCs w:val="20"/>
-        </w:rPr>
-        <w:t>NodeJS</w:t>
+          <w:sz w:val="18"/>
+          <w:szCs w:val="18"/>
+        </w:rPr>
+        <w:t>Django</w:t>
       </w:r>
       <w:proofErr w:type="spellEnd"/>
       <w:r>
         <w:rPr>
           <w:rFonts w:ascii="Khmer UI" w:eastAsia="DengXian" w:hAnsi="Khmer UI" w:cs="Khmer UI"/>
           <w:bCs/>
-          <w:sz w:val="20"/>
-          <w:szCs w:val="20"/>
-        </w:rPr>
-        <w:t>, Django</w:t>
+          <w:sz w:val="18"/>
+          <w:szCs w:val="18"/>
+        </w:rPr>
+        <w:t>, Flask</w:t>
       </w:r>
     </w:p>
     <w:p>
       <w:pPr>
-        <w:spacing w:before="10" w:after="10" w:line="240" w:lineRule="auto"/>
-        <w:rPr>
-          <w:rFonts w:ascii="Khmer UI" w:eastAsia="DengXian" w:hAnsi="Khmer UI" w:cs="Khmer UI"/>
-          <w:b/>
-          <w:sz w:val="20"/>
-          <w:szCs w:val="20"/>
+        <w:spacing w:after="0" w:line="240" w:lineRule="auto"/>
+        <w:rPr>
+          <w:rFonts w:ascii="Khmer UI" w:eastAsia="DengXian" w:hAnsi="Khmer UI" w:cs="Khmer UI"/>
+          <w:b/>
+          <w:sz w:val="18"/>
+          <w:szCs w:val="18"/>
         </w:rPr>
       </w:pPr>
     </w:p>
     <w:p>
       <w:pPr>
-        <w:spacing w:before="10" w:after="10" w:line="240" w:lineRule="auto"/>
-        <w:rPr>
-          <w:rFonts w:ascii="Khmer UI" w:eastAsia="DengXian" w:hAnsi="Khmer UI" w:cs="Khmer UI"/>
-          <w:b/>
-          <w:sz w:val="20"/>
-          <w:szCs w:val="20"/>
+        <w:spacing w:after="0" w:line="240" w:lineRule="auto"/>
+        <w:rPr>
+          <w:rFonts w:ascii="Khmer UI" w:eastAsia="DengXian" w:hAnsi="Khmer UI" w:cs="Khmer UI"/>
+          <w:b/>
+          <w:sz w:val="18"/>
+          <w:szCs w:val="18"/>
           <w:u w:val="single"/>
         </w:rPr>
       </w:pPr>
@@ -866,31 +879,29 @@
         <w:rPr>
           <w:rFonts w:ascii="Khmer UI" w:eastAsia="DengXian" w:hAnsi="Khmer UI" w:cs="Khmer UI"/>
           <w:b/>
-          <w:sz w:val="20"/>
-          <w:szCs w:val="20"/>
+          <w:sz w:val="18"/>
+          <w:szCs w:val="18"/>
           <w:u w:val="single"/>
         </w:rPr>
         <w:t>W O R K   E X P E R I E N C E</w:t>
       </w:r>
-      <w:bookmarkStart w:id="0" w:name="_GoBack"/>
-      <w:bookmarkEnd w:id="0"/>
     </w:p>
     <w:p>
       <w:pPr>
-        <w:spacing w:before="10" w:after="10" w:line="240" w:lineRule="auto"/>
-        <w:rPr>
-          <w:rFonts w:ascii="Khmer UI" w:eastAsia="DengXian" w:hAnsi="Khmer UI" w:cs="Khmer UI"/>
-          <w:b/>
-          <w:sz w:val="20"/>
-          <w:szCs w:val="20"/>
-        </w:rPr>
-      </w:pPr>
-      <w:r>
-        <w:rPr>
-          <w:rFonts w:ascii="Khmer UI" w:eastAsia="DengXian" w:hAnsi="Khmer UI" w:cs="Khmer UI"/>
-          <w:b/>
-          <w:sz w:val="20"/>
-          <w:szCs w:val="20"/>
+        <w:spacing w:after="0" w:line="240" w:lineRule="auto"/>
+        <w:rPr>
+          <w:rFonts w:ascii="Khmer UI" w:eastAsia="DengXian" w:hAnsi="Khmer UI" w:cs="Khmer UI"/>
+          <w:b/>
+          <w:sz w:val="18"/>
+          <w:szCs w:val="18"/>
+        </w:rPr>
+      </w:pPr>
+      <w:r>
+        <w:rPr>
+          <w:rFonts w:ascii="Khmer UI" w:eastAsia="DengXian" w:hAnsi="Khmer UI" w:cs="Khmer UI"/>
+          <w:b/>
+          <w:sz w:val="18"/>
+          <w:szCs w:val="18"/>
         </w:rPr>
         <w:t>Spark ECE Security Research Lab</w:t>
       </w:r>
@@ -898,8 +909,8 @@
         <w:rPr>
           <w:rFonts w:ascii="Khmer UI" w:eastAsia="DengXian" w:hAnsi="Khmer UI" w:cs="Khmer UI"/>
           <w:b/>
-          <w:sz w:val="20"/>
-          <w:szCs w:val="20"/>
+          <w:sz w:val="18"/>
+          <w:szCs w:val="18"/>
         </w:rPr>
         <w:t xml:space="preserve"> at UT Austin</w:t>
       </w:r>
@@ -907,8 +918,8 @@
         <w:rPr>
           <w:rFonts w:ascii="Khmer UI" w:eastAsia="DengXian" w:hAnsi="Khmer UI" w:cs="Khmer UI"/>
           <w:b/>
-          <w:sz w:val="20"/>
-          <w:szCs w:val="20"/>
+          <w:sz w:val="18"/>
+          <w:szCs w:val="18"/>
         </w:rPr>
         <w:t xml:space="preserve">, </w:t>
       </w:r>
@@ -918,8 +929,8 @@
           <w:bCs/>
           <w:i/>
           <w:iCs/>
-          <w:sz w:val="20"/>
-          <w:szCs w:val="20"/>
+          <w:sz w:val="18"/>
+          <w:szCs w:val="18"/>
         </w:rPr>
         <w:t>Student Intern</w:t>
       </w:r>
@@ -927,8 +938,8 @@
         <w:rPr>
           <w:rFonts w:ascii="Khmer UI" w:eastAsia="DengXian" w:hAnsi="Khmer UI" w:cs="Khmer UI"/>
           <w:bCs/>
-          <w:sz w:val="20"/>
-          <w:szCs w:val="20"/>
+          <w:sz w:val="18"/>
+          <w:szCs w:val="18"/>
         </w:rPr>
         <w:t xml:space="preserve"> </w:t>
       </w:r>
@@ -936,8 +947,8 @@
         <w:rPr>
           <w:rFonts w:ascii="Khmer UI" w:eastAsia="DengXian" w:hAnsi="Khmer UI" w:cs="Khmer UI"/>
           <w:b/>
-          <w:sz w:val="20"/>
-          <w:szCs w:val="20"/>
+          <w:sz w:val="18"/>
+          <w:szCs w:val="18"/>
         </w:rPr>
         <w:tab/>
       </w:r>
@@ -945,8 +956,8 @@
         <w:rPr>
           <w:rFonts w:ascii="Khmer UI" w:eastAsia="DengXian" w:hAnsi="Khmer UI" w:cs="Khmer UI"/>
           <w:b/>
-          <w:sz w:val="20"/>
-          <w:szCs w:val="20"/>
+          <w:sz w:val="18"/>
+          <w:szCs w:val="18"/>
         </w:rPr>
         <w:tab/>
       </w:r>
@@ -954,8 +965,8 @@
         <w:rPr>
           <w:rFonts w:ascii="Khmer UI" w:eastAsia="DengXian" w:hAnsi="Khmer UI" w:cs="Khmer UI"/>
           <w:b/>
-          <w:sz w:val="20"/>
-          <w:szCs w:val="20"/>
+          <w:sz w:val="18"/>
+          <w:szCs w:val="18"/>
         </w:rPr>
         <w:tab/>
       </w:r>
@@ -963,8 +974,8 @@
         <w:rPr>
           <w:rFonts w:ascii="Khmer UI" w:eastAsia="DengXian" w:hAnsi="Khmer UI" w:cs="Khmer UI"/>
           <w:b/>
-          <w:sz w:val="20"/>
-          <w:szCs w:val="20"/>
+          <w:sz w:val="18"/>
+          <w:szCs w:val="18"/>
         </w:rPr>
         <w:tab/>
       </w:r>
@@ -972,8 +983,8 @@
         <w:rPr>
           <w:rFonts w:ascii="Khmer UI" w:eastAsia="DengXian" w:hAnsi="Khmer UI" w:cs="Khmer UI"/>
           <w:b/>
-          <w:sz w:val="20"/>
-          <w:szCs w:val="20"/>
+          <w:sz w:val="18"/>
+          <w:szCs w:val="18"/>
         </w:rPr>
         <w:tab/>
         <w:t xml:space="preserve">     </w:t>
@@ -982,8 +993,17 @@
         <w:rPr>
           <w:rFonts w:ascii="Khmer UI" w:eastAsia="DengXian" w:hAnsi="Khmer UI" w:cs="Khmer UI"/>
           <w:b/>
-          <w:sz w:val="20"/>
-          <w:szCs w:val="20"/>
+          <w:sz w:val="18"/>
+          <w:szCs w:val="18"/>
+        </w:rPr>
+        <w:t xml:space="preserve">    </w:t>
+      </w:r>
+      <w:r>
+        <w:rPr>
+          <w:rFonts w:ascii="Khmer UI" w:eastAsia="DengXian" w:hAnsi="Khmer UI" w:cs="Khmer UI"/>
+          <w:b/>
+          <w:sz w:val="18"/>
+          <w:szCs w:val="18"/>
         </w:rPr>
         <w:t>June 2015 – Present</w:t>
       </w:r>
@@ -995,30 +1015,39 @@
           <w:ilvl w:val="0"/>
           <w:numId w:val="28"/>
         </w:numPr>
-        <w:spacing w:before="10" w:after="10" w:line="240" w:lineRule="auto"/>
-        <w:rPr>
-          <w:rFonts w:ascii="Khmer UI" w:eastAsia="DengXian" w:hAnsi="Khmer UI" w:cs="Khmer UI"/>
-          <w:b/>
-          <w:sz w:val="20"/>
-          <w:szCs w:val="20"/>
-        </w:rPr>
-      </w:pPr>
-      <w:r>
-        <w:rPr>
-          <w:rFonts w:ascii="Khmer UI" w:eastAsia="DengXian" w:hAnsi="Khmer UI" w:cs="Khmer UI"/>
-          <w:bCs/>
-          <w:sz w:val="20"/>
-          <w:szCs w:val="20"/>
-        </w:rPr>
-        <w:t xml:space="preserve">Worked on practical application of </w:t>
+        <w:spacing w:after="0" w:line="240" w:lineRule="auto"/>
+        <w:rPr>
+          <w:rFonts w:ascii="Khmer UI" w:eastAsia="DengXian" w:hAnsi="Khmer UI" w:cs="Khmer UI"/>
+          <w:bCs/>
+          <w:sz w:val="18"/>
+          <w:szCs w:val="18"/>
+        </w:rPr>
+      </w:pPr>
+      <w:r>
+        <w:rPr>
+          <w:rFonts w:ascii="Khmer UI" w:eastAsia="DengXian" w:hAnsi="Khmer UI" w:cs="Khmer UI"/>
+          <w:bCs/>
+          <w:sz w:val="18"/>
+          <w:szCs w:val="18"/>
+        </w:rPr>
+        <w:t xml:space="preserve">Worked on </w:t>
+      </w:r>
+      <w:r>
+        <w:rPr>
+          <w:rFonts w:ascii="Khmer UI" w:eastAsia="DengXian" w:hAnsi="Khmer UI" w:cs="Khmer UI"/>
+          <w:bCs/>
+          <w:sz w:val="18"/>
+          <w:szCs w:val="18"/>
+        </w:rPr>
+        <w:t xml:space="preserve">use case for  </w:t>
       </w:r>
       <w:proofErr w:type="spellStart"/>
       <w:r>
         <w:rPr>
           <w:rFonts w:ascii="Khmer UI" w:eastAsia="DengXian" w:hAnsi="Khmer UI" w:cs="Khmer UI"/>
           <w:bCs/>
-          <w:sz w:val="20"/>
-          <w:szCs w:val="20"/>
+          <w:sz w:val="18"/>
+          <w:szCs w:val="18"/>
         </w:rPr>
         <w:t>Blox</w:t>
       </w:r>
@@ -1027,31 +1056,28 @@
         <w:rPr>
           <w:rFonts w:ascii="Khmer UI" w:eastAsia="DengXian" w:hAnsi="Khmer UI" w:cs="Khmer UI"/>
           <w:bCs/>
-          <w:sz w:val="20"/>
-          <w:szCs w:val="20"/>
-        </w:rPr>
-        <w:t xml:space="preserve"> research (development platform with data</w:t>
-      </w:r>
-    </w:p>
-    <w:p>
-      <w:pPr>
-        <w:pStyle w:val="ListParagraph"/>
-        <w:spacing w:before="10" w:after="10" w:line="240" w:lineRule="auto"/>
-        <w:rPr>
-          <w:rFonts w:ascii="Khmer UI" w:eastAsia="DengXian" w:hAnsi="Khmer UI" w:cs="Khmer UI"/>
-          <w:bCs/>
-          <w:sz w:val="20"/>
-          <w:szCs w:val="20"/>
-        </w:rPr>
-      </w:pPr>
-      <w:r>
-        <w:rPr>
-          <w:rFonts w:ascii="Khmer UI" w:eastAsia="DengXian" w:hAnsi="Khmer UI" w:cs="Khmer UI"/>
-          <w:bCs/>
-          <w:sz w:val="20"/>
-          <w:szCs w:val="20"/>
-        </w:rPr>
-        <w:t>Partitioning containers for apps)</w:t>
+          <w:sz w:val="18"/>
+          <w:szCs w:val="18"/>
+        </w:rPr>
+        <w:t xml:space="preserve"> (</w:t>
+      </w:r>
+      <w:r>
+        <w:rPr>
+          <w:rFonts w:ascii="Khmer UI" w:eastAsia="DengXian" w:hAnsi="Khmer UI" w:cs="Khmer UI"/>
+          <w:bCs/>
+          <w:sz w:val="18"/>
+          <w:szCs w:val="18"/>
+        </w:rPr>
+        <w:t>development platform with data</w:t>
+      </w:r>
+      <w:r>
+        <w:rPr>
+          <w:rFonts w:ascii="Khmer UI" w:eastAsia="DengXian" w:hAnsi="Khmer UI" w:cs="Khmer UI"/>
+          <w:bCs/>
+          <w:sz w:val="18"/>
+          <w:szCs w:val="18"/>
+        </w:rPr>
+        <w:t xml:space="preserve"> partitioning containers for apps)</w:t>
       </w:r>
     </w:p>
     <w:p>
@@ -1061,20 +1087,20 @@
           <w:ilvl w:val="0"/>
           <w:numId w:val="28"/>
         </w:numPr>
-        <w:spacing w:before="10" w:after="10" w:line="240" w:lineRule="auto"/>
-        <w:rPr>
-          <w:rFonts w:ascii="Khmer UI" w:eastAsia="DengXian" w:hAnsi="Khmer UI" w:cs="Khmer UI"/>
-          <w:b/>
-          <w:sz w:val="20"/>
-          <w:szCs w:val="20"/>
-        </w:rPr>
-      </w:pPr>
-      <w:r>
-        <w:rPr>
-          <w:rFonts w:ascii="Khmer UI" w:eastAsia="DengXian" w:hAnsi="Khmer UI" w:cs="Khmer UI"/>
-          <w:bCs/>
-          <w:sz w:val="20"/>
-          <w:szCs w:val="20"/>
+        <w:spacing w:after="0" w:line="240" w:lineRule="auto"/>
+        <w:rPr>
+          <w:rFonts w:ascii="Khmer UI" w:eastAsia="DengXian" w:hAnsi="Khmer UI" w:cs="Khmer UI"/>
+          <w:b/>
+          <w:sz w:val="18"/>
+          <w:szCs w:val="18"/>
+        </w:rPr>
+      </w:pPr>
+      <w:r>
+        <w:rPr>
+          <w:rFonts w:ascii="Khmer UI" w:eastAsia="DengXian" w:hAnsi="Khmer UI" w:cs="Khmer UI"/>
+          <w:bCs/>
+          <w:sz w:val="18"/>
+          <w:szCs w:val="18"/>
         </w:rPr>
         <w:t xml:space="preserve">Built </w:t>
       </w:r>
@@ -1083,8 +1109,8 @@
         <w:rPr>
           <w:rFonts w:ascii="Khmer UI" w:eastAsia="DengXian" w:hAnsi="Khmer UI" w:cs="Khmer UI"/>
           <w:b/>
-          <w:sz w:val="20"/>
-          <w:szCs w:val="20"/>
+          <w:sz w:val="18"/>
+          <w:szCs w:val="18"/>
         </w:rPr>
         <w:t>Blox</w:t>
       </w:r>
@@ -1093,26 +1119,17 @@
         <w:rPr>
           <w:rFonts w:ascii="Khmer UI" w:eastAsia="DengXian" w:hAnsi="Khmer UI" w:cs="Khmer UI"/>
           <w:b/>
-          <w:sz w:val="20"/>
-          <w:szCs w:val="20"/>
-        </w:rPr>
-        <w:t xml:space="preserve"> Editor</w:t>
-      </w:r>
-      <w:r>
-        <w:rPr>
-          <w:rFonts w:ascii="Khmer UI" w:eastAsia="DengXian" w:hAnsi="Khmer UI" w:cs="Khmer UI"/>
-          <w:b/>
-          <w:sz w:val="20"/>
-          <w:szCs w:val="20"/>
-        </w:rPr>
-        <w:t xml:space="preserve"> – </w:t>
-      </w:r>
-      <w:r>
-        <w:rPr>
-          <w:rFonts w:ascii="Khmer UI" w:eastAsia="DengXian" w:hAnsi="Khmer UI" w:cs="Khmer UI"/>
-          <w:bCs/>
-          <w:sz w:val="20"/>
-          <w:szCs w:val="20"/>
+          <w:sz w:val="18"/>
+          <w:szCs w:val="18"/>
+        </w:rPr>
+        <w:t xml:space="preserve"> Editor – </w:t>
+      </w:r>
+      <w:r>
+        <w:rPr>
+          <w:rFonts w:ascii="Khmer UI" w:eastAsia="DengXian" w:hAnsi="Khmer UI" w:cs="Khmer UI"/>
+          <w:bCs/>
+          <w:sz w:val="18"/>
+          <w:szCs w:val="18"/>
         </w:rPr>
         <w:t xml:space="preserve">An online collaborative code editor with a faux terminal </w:t>
       </w:r>
@@ -1120,8 +1137,8 @@
         <w:rPr>
           <w:rFonts w:ascii="Khmer UI" w:eastAsia="DengXian" w:hAnsi="Khmer UI" w:cs="Khmer UI"/>
           <w:bCs/>
-          <w:sz w:val="20"/>
-          <w:szCs w:val="20"/>
+          <w:sz w:val="18"/>
+          <w:szCs w:val="18"/>
         </w:rPr>
         <w:t>(Django, PostgreSQL)</w:t>
       </w:r>
@@ -1133,20 +1150,20 @@
           <w:ilvl w:val="0"/>
           <w:numId w:val="28"/>
         </w:numPr>
-        <w:spacing w:before="10" w:after="10" w:line="240" w:lineRule="auto"/>
-        <w:rPr>
-          <w:rFonts w:ascii="Khmer UI" w:eastAsia="DengXian" w:hAnsi="Khmer UI" w:cs="Khmer UI"/>
-          <w:b/>
-          <w:sz w:val="20"/>
-          <w:szCs w:val="20"/>
-        </w:rPr>
-      </w:pPr>
-      <w:r>
-        <w:rPr>
-          <w:rFonts w:ascii="Khmer UI" w:eastAsia="DengXian" w:hAnsi="Khmer UI" w:cs="Khmer UI"/>
-          <w:bCs/>
-          <w:sz w:val="20"/>
-          <w:szCs w:val="20"/>
+        <w:spacing w:after="0" w:line="240" w:lineRule="auto"/>
+        <w:rPr>
+          <w:rFonts w:ascii="Khmer UI" w:eastAsia="DengXian" w:hAnsi="Khmer UI" w:cs="Khmer UI"/>
+          <w:b/>
+          <w:sz w:val="18"/>
+          <w:szCs w:val="18"/>
+        </w:rPr>
+      </w:pPr>
+      <w:r>
+        <w:rPr>
+          <w:rFonts w:ascii="Khmer UI" w:eastAsia="DengXian" w:hAnsi="Khmer UI" w:cs="Khmer UI"/>
+          <w:bCs/>
+          <w:sz w:val="18"/>
+          <w:szCs w:val="18"/>
         </w:rPr>
         <w:t>Will eventually be used in UT classes for projects and exams</w:t>
       </w:r>
@@ -1154,23 +1171,23 @@
     <w:p>
       <w:pPr>
         <w:pStyle w:val="ListParagraph"/>
-        <w:spacing w:before="10" w:after="10" w:line="240" w:lineRule="auto"/>
-        <w:rPr>
-          <w:rFonts w:ascii="Khmer UI" w:eastAsia="DengXian" w:hAnsi="Khmer UI" w:cs="Khmer UI"/>
-          <w:b/>
-          <w:sz w:val="20"/>
-          <w:szCs w:val="20"/>
+        <w:spacing w:after="0" w:line="240" w:lineRule="auto"/>
+        <w:rPr>
+          <w:rFonts w:ascii="Khmer UI" w:eastAsia="DengXian" w:hAnsi="Khmer UI" w:cs="Khmer UI"/>
+          <w:b/>
+          <w:sz w:val="18"/>
+          <w:szCs w:val="18"/>
         </w:rPr>
       </w:pPr>
     </w:p>
     <w:p>
       <w:pPr>
-        <w:spacing w:before="10" w:after="10" w:line="240" w:lineRule="auto"/>
-        <w:rPr>
-          <w:rFonts w:ascii="Khmer UI" w:eastAsia="DengXian" w:hAnsi="Khmer UI" w:cs="Khmer UI"/>
-          <w:b/>
-          <w:sz w:val="20"/>
-          <w:szCs w:val="20"/>
+        <w:spacing w:after="0" w:line="240" w:lineRule="auto"/>
+        <w:rPr>
+          <w:rFonts w:ascii="Khmer UI" w:eastAsia="DengXian" w:hAnsi="Khmer UI" w:cs="Khmer UI"/>
+          <w:b/>
+          <w:sz w:val="18"/>
+          <w:szCs w:val="18"/>
           <w:u w:val="single"/>
         </w:rPr>
       </w:pPr>
@@ -1178,8 +1195,8 @@
         <w:rPr>
           <w:rFonts w:ascii="Khmer UI" w:eastAsia="DengXian" w:hAnsi="Khmer UI" w:cs="Khmer UI"/>
           <w:b/>
-          <w:sz w:val="20"/>
-          <w:szCs w:val="20"/>
+          <w:sz w:val="18"/>
+          <w:szCs w:val="18"/>
           <w:u w:val="single"/>
         </w:rPr>
         <w:t>P E R S O N A L</w:t>
@@ -1188,8 +1205,8 @@
         <w:rPr>
           <w:rFonts w:ascii="Khmer UI" w:eastAsia="DengXian" w:hAnsi="Khmer UI" w:cs="Khmer UI"/>
           <w:b/>
-          <w:sz w:val="20"/>
-          <w:szCs w:val="20"/>
+          <w:sz w:val="18"/>
+          <w:szCs w:val="18"/>
           <w:u w:val="single"/>
         </w:rPr>
         <w:t xml:space="preserve">   P R O J E C T S</w:t>
@@ -1197,20 +1214,123 @@
     </w:p>
     <w:p>
       <w:pPr>
-        <w:spacing w:before="10" w:after="10" w:line="240" w:lineRule="auto"/>
-        <w:rPr>
-          <w:rFonts w:ascii="Khmer UI" w:eastAsia="DengXian" w:hAnsi="Khmer UI" w:cs="Khmer UI"/>
-          <w:bCs/>
-          <w:sz w:val="20"/>
-          <w:szCs w:val="20"/>
-        </w:rPr>
-      </w:pPr>
-      <w:r>
-        <w:rPr>
-          <w:rFonts w:ascii="Khmer UI" w:eastAsia="DengXian" w:hAnsi="Khmer UI" w:cs="Khmer UI"/>
-          <w:b/>
-          <w:sz w:val="20"/>
-          <w:szCs w:val="20"/>
+        <w:spacing w:after="0" w:line="240" w:lineRule="auto"/>
+        <w:rPr>
+          <w:rFonts w:ascii="Khmer UI" w:eastAsia="DengXian" w:hAnsi="Khmer UI" w:cs="Khmer UI"/>
+          <w:bCs/>
+          <w:sz w:val="18"/>
+          <w:szCs w:val="18"/>
+        </w:rPr>
+      </w:pPr>
+      <w:proofErr w:type="spellStart"/>
+      <w:r>
+        <w:rPr>
+          <w:rFonts w:ascii="Khmer UI" w:eastAsia="DengXian" w:hAnsi="Khmer UI" w:cs="Khmer UI"/>
+          <w:b/>
+          <w:sz w:val="18"/>
+          <w:szCs w:val="18"/>
+        </w:rPr>
+        <w:t>Woodstocks</w:t>
+      </w:r>
+      <w:proofErr w:type="spellEnd"/>
+      <w:r>
+        <w:rPr>
+          <w:rFonts w:ascii="Khmer UI" w:eastAsia="DengXian" w:hAnsi="Khmer UI" w:cs="Khmer UI"/>
+          <w:b/>
+          <w:sz w:val="18"/>
+          <w:szCs w:val="18"/>
+        </w:rPr>
+        <w:t xml:space="preserve"> </w:t>
+      </w:r>
+      <w:r>
+        <w:rPr>
+          <w:rFonts w:ascii="Khmer UI" w:eastAsia="DengXian" w:hAnsi="Khmer UI" w:cs="Khmer UI"/>
+          <w:b/>
+          <w:sz w:val="18"/>
+          <w:szCs w:val="18"/>
+        </w:rPr>
+        <w:t>–</w:t>
+      </w:r>
+      <w:r>
+        <w:rPr>
+          <w:rFonts w:ascii="Khmer UI" w:eastAsia="DengXian" w:hAnsi="Khmer UI" w:cs="Khmer UI"/>
+          <w:b/>
+          <w:sz w:val="18"/>
+          <w:szCs w:val="18"/>
+        </w:rPr>
+        <w:t xml:space="preserve"> </w:t>
+      </w:r>
+      <w:r>
+        <w:rPr>
+          <w:rFonts w:ascii="Khmer UI" w:eastAsia="DengXian" w:hAnsi="Khmer UI" w:cs="Khmer UI"/>
+          <w:bCs/>
+          <w:sz w:val="18"/>
+          <w:szCs w:val="18"/>
+        </w:rPr>
+        <w:t>Built a web app that converts historical stock prices to music</w:t>
+      </w:r>
+    </w:p>
+    <w:p>
+      <w:pPr>
+        <w:pStyle w:val="ListParagraph"/>
+        <w:numPr>
+          <w:ilvl w:val="0"/>
+          <w:numId w:val="35"/>
+        </w:numPr>
+        <w:spacing w:after="0" w:line="240" w:lineRule="auto"/>
+        <w:rPr>
+          <w:rFonts w:ascii="Khmer UI" w:eastAsia="DengXian" w:hAnsi="Khmer UI" w:cs="Khmer UI"/>
+          <w:bCs/>
+          <w:sz w:val="18"/>
+          <w:szCs w:val="18"/>
+        </w:rPr>
+      </w:pPr>
+      <w:r>
+        <w:rPr>
+          <w:rFonts w:ascii="Khmer UI" w:eastAsia="DengXian" w:hAnsi="Khmer UI" w:cs="Khmer UI"/>
+          <w:bCs/>
+          <w:sz w:val="18"/>
+          <w:szCs w:val="18"/>
+        </w:rPr>
+        <w:t xml:space="preserve">Flask, </w:t>
+      </w:r>
+      <w:proofErr w:type="spellStart"/>
+      <w:r>
+        <w:rPr>
+          <w:rFonts w:ascii="Khmer UI" w:eastAsia="DengXian" w:hAnsi="Khmer UI" w:cs="Khmer UI"/>
+          <w:bCs/>
+          <w:sz w:val="18"/>
+          <w:szCs w:val="18"/>
+        </w:rPr>
+        <w:t>Jquery</w:t>
+      </w:r>
+      <w:proofErr w:type="spellEnd"/>
+      <w:r>
+        <w:rPr>
+          <w:rFonts w:ascii="Khmer UI" w:eastAsia="DengXian" w:hAnsi="Khmer UI" w:cs="Khmer UI"/>
+          <w:bCs/>
+          <w:sz w:val="18"/>
+          <w:szCs w:val="18"/>
+        </w:rPr>
+        <w:t>, Bootstrap</w:t>
+      </w:r>
+    </w:p>
+    <w:p>
+      <w:pPr>
+        <w:spacing w:after="0" w:line="240" w:lineRule="auto"/>
+        <w:rPr>
+          <w:rFonts w:ascii="Khmer UI" w:eastAsia="DengXian" w:hAnsi="Khmer UI" w:cs="Khmer UI"/>
+          <w:bCs/>
+          <w:sz w:val="18"/>
+          <w:szCs w:val="18"/>
+        </w:rPr>
+      </w:pPr>
+      <w:r>
+        <w:rPr>
+          <w:rFonts w:ascii="Khmer UI" w:eastAsia="DengXian" w:hAnsi="Khmer UI" w:cs="Khmer UI"/>
+          <w:b/>
+          <w:sz w:val="18"/>
+          <w:szCs w:val="18"/>
         </w:rPr>
         <w:t>Flappy Bird AI</w:t>
       </w:r>
@@ -1218,35 +1338,17 @@
         <w:rPr>
           <w:rFonts w:ascii="Khmer UI" w:eastAsia="DengXian" w:hAnsi="Khmer UI" w:cs="Khmer UI"/>
           <w:b/>
-          <w:sz w:val="20"/>
-          <w:szCs w:val="20"/>
-        </w:rPr>
-        <w:t xml:space="preserve"> </w:t>
-      </w:r>
-      <w:r>
-        <w:rPr>
-          <w:rFonts w:ascii="Khmer UI" w:eastAsia="DengXian" w:hAnsi="Khmer UI" w:cs="Khmer UI"/>
-          <w:b/>
-          <w:sz w:val="20"/>
-          <w:szCs w:val="20"/>
-        </w:rPr>
-        <w:t>–</w:t>
-      </w:r>
-      <w:r>
-        <w:rPr>
-          <w:rFonts w:ascii="Khmer UI" w:eastAsia="DengXian" w:hAnsi="Khmer UI" w:cs="Khmer UI"/>
-          <w:b/>
-          <w:sz w:val="20"/>
-          <w:szCs w:val="20"/>
-        </w:rPr>
-        <w:t xml:space="preserve"> </w:t>
-      </w:r>
-      <w:r>
-        <w:rPr>
-          <w:rFonts w:ascii="Khmer UI" w:eastAsia="DengXian" w:hAnsi="Khmer UI" w:cs="Khmer UI"/>
-          <w:bCs/>
-          <w:sz w:val="20"/>
-          <w:szCs w:val="20"/>
+          <w:sz w:val="18"/>
+          <w:szCs w:val="18"/>
+        </w:rPr>
+        <w:t xml:space="preserve"> – </w:t>
+      </w:r>
+      <w:r>
+        <w:rPr>
+          <w:rFonts w:ascii="Khmer UI" w:eastAsia="DengXian" w:hAnsi="Khmer UI" w:cs="Khmer UI"/>
+          <w:bCs/>
+          <w:sz w:val="18"/>
+          <w:szCs w:val="18"/>
         </w:rPr>
         <w:t>Used neural networks and genetic algorithms to create a flappy bird AI</w:t>
       </w:r>
@@ -1258,20 +1360,20 @@
           <w:ilvl w:val="0"/>
           <w:numId w:val="34"/>
         </w:numPr>
-        <w:spacing w:before="10" w:after="10" w:line="240" w:lineRule="auto"/>
-        <w:rPr>
-          <w:rFonts w:ascii="Khmer UI" w:eastAsia="DengXian" w:hAnsi="Khmer UI" w:cs="Khmer UI"/>
-          <w:bCs/>
-          <w:sz w:val="20"/>
-          <w:szCs w:val="20"/>
-        </w:rPr>
-      </w:pPr>
-      <w:r>
-        <w:rPr>
-          <w:rFonts w:ascii="Khmer UI" w:eastAsia="DengXian" w:hAnsi="Khmer UI" w:cs="Khmer UI"/>
-          <w:bCs/>
-          <w:sz w:val="20"/>
-          <w:szCs w:val="20"/>
+        <w:spacing w:after="0" w:line="240" w:lineRule="auto"/>
+        <w:rPr>
+          <w:rFonts w:ascii="Khmer UI" w:eastAsia="DengXian" w:hAnsi="Khmer UI" w:cs="Khmer UI"/>
+          <w:bCs/>
+          <w:sz w:val="18"/>
+          <w:szCs w:val="18"/>
+        </w:rPr>
+      </w:pPr>
+      <w:r>
+        <w:rPr>
+          <w:rFonts w:ascii="Khmer UI" w:eastAsia="DengXian" w:hAnsi="Khmer UI" w:cs="Khmer UI"/>
+          <w:bCs/>
+          <w:sz w:val="18"/>
+          <w:szCs w:val="18"/>
         </w:rPr>
         <w:t xml:space="preserve">Created a version of flappy bird using </w:t>
       </w:r>
@@ -1280,8 +1382,8 @@
         <w:rPr>
           <w:rFonts w:ascii="Khmer UI" w:eastAsia="DengXian" w:hAnsi="Khmer UI" w:cs="Khmer UI"/>
           <w:bCs/>
-          <w:sz w:val="20"/>
-          <w:szCs w:val="20"/>
+          <w:sz w:val="18"/>
+          <w:szCs w:val="18"/>
         </w:rPr>
         <w:t>PyGame</w:t>
       </w:r>
@@ -1290,8 +1392,8 @@
         <w:rPr>
           <w:rFonts w:ascii="Khmer UI" w:eastAsia="DengXian" w:hAnsi="Khmer UI" w:cs="Khmer UI"/>
           <w:bCs/>
-          <w:sz w:val="20"/>
-          <w:szCs w:val="20"/>
+          <w:sz w:val="18"/>
+          <w:szCs w:val="18"/>
         </w:rPr>
         <w:t xml:space="preserve">, AI with </w:t>
       </w:r>
@@ -1299,8 +1401,8 @@
         <w:rPr>
           <w:rFonts w:ascii="Khmer UI" w:eastAsia="DengXian" w:hAnsi="Khmer UI" w:cs="Khmer UI"/>
           <w:bCs/>
-          <w:sz w:val="20"/>
-          <w:szCs w:val="20"/>
+          <w:sz w:val="18"/>
+          <w:szCs w:val="18"/>
         </w:rPr>
         <w:t>P</w:t>
       </w:r>
@@ -1308,28 +1410,28 @@
         <w:rPr>
           <w:rFonts w:ascii="Khmer UI" w:eastAsia="DengXian" w:hAnsi="Khmer UI" w:cs="Khmer UI"/>
           <w:bCs/>
-          <w:sz w:val="20"/>
-          <w:szCs w:val="20"/>
+          <w:sz w:val="18"/>
+          <w:szCs w:val="18"/>
         </w:rPr>
         <w:t>ython</w:t>
       </w:r>
     </w:p>
     <w:p>
       <w:pPr>
-        <w:spacing w:before="10" w:after="10" w:line="240" w:lineRule="auto"/>
-        <w:rPr>
-          <w:rFonts w:ascii="Khmer UI" w:eastAsia="DengXian" w:hAnsi="Khmer UI" w:cs="Khmer UI"/>
-          <w:bCs/>
-          <w:sz w:val="20"/>
-          <w:szCs w:val="20"/>
-        </w:rPr>
-      </w:pPr>
-      <w:r>
-        <w:rPr>
-          <w:rFonts w:ascii="Khmer UI" w:eastAsia="DengXian" w:hAnsi="Khmer UI" w:cs="Khmer UI"/>
-          <w:b/>
-          <w:sz w:val="20"/>
-          <w:szCs w:val="20"/>
+        <w:spacing w:after="0" w:line="240" w:lineRule="auto"/>
+        <w:rPr>
+          <w:rFonts w:ascii="Khmer UI" w:eastAsia="DengXian" w:hAnsi="Khmer UI" w:cs="Khmer UI"/>
+          <w:bCs/>
+          <w:sz w:val="18"/>
+          <w:szCs w:val="18"/>
+        </w:rPr>
+      </w:pPr>
+      <w:r>
+        <w:rPr>
+          <w:rFonts w:ascii="Khmer UI" w:eastAsia="DengXian" w:hAnsi="Khmer UI" w:cs="Khmer UI"/>
+          <w:b/>
+          <w:sz w:val="18"/>
+          <w:szCs w:val="18"/>
         </w:rPr>
         <w:t xml:space="preserve">Typing Game – </w:t>
       </w:r>
@@ -1337,8 +1439,8 @@
         <w:rPr>
           <w:rFonts w:ascii="Khmer UI" w:eastAsia="DengXian" w:hAnsi="Khmer UI" w:cs="Khmer UI"/>
           <w:bCs/>
-          <w:sz w:val="20"/>
-          <w:szCs w:val="20"/>
+          <w:sz w:val="18"/>
+          <w:szCs w:val="18"/>
         </w:rPr>
         <w:t>Developed a w</w:t>
       </w:r>
@@ -1346,8 +1448,8 @@
         <w:rPr>
           <w:rFonts w:ascii="Khmer UI" w:eastAsia="DengXian" w:hAnsi="Khmer UI" w:cs="Khmer UI"/>
           <w:bCs/>
-          <w:sz w:val="20"/>
-          <w:szCs w:val="20"/>
+          <w:sz w:val="18"/>
+          <w:szCs w:val="18"/>
         </w:rPr>
         <w:t xml:space="preserve">eb app which tests the user’s typing skills and displays </w:t>
       </w:r>
@@ -1355,8 +1457,8 @@
         <w:rPr>
           <w:rFonts w:ascii="Khmer UI" w:eastAsia="DengXian" w:hAnsi="Khmer UI" w:cs="Khmer UI"/>
           <w:bCs/>
-          <w:sz w:val="20"/>
-          <w:szCs w:val="20"/>
+          <w:sz w:val="18"/>
+          <w:szCs w:val="18"/>
         </w:rPr>
         <w:t>pertinent</w:t>
       </w:r>
@@ -1364,8 +1466,8 @@
         <w:rPr>
           <w:rFonts w:ascii="Khmer UI" w:eastAsia="DengXian" w:hAnsi="Khmer UI" w:cs="Khmer UI"/>
           <w:bCs/>
-          <w:sz w:val="20"/>
-          <w:szCs w:val="20"/>
+          <w:sz w:val="18"/>
+          <w:szCs w:val="18"/>
         </w:rPr>
         <w:t xml:space="preserve"> statistics</w:t>
       </w:r>
@@ -1377,91 +1479,73 @@
           <w:ilvl w:val="0"/>
           <w:numId w:val="34"/>
         </w:numPr>
-        <w:spacing w:before="10" w:after="10" w:line="240" w:lineRule="auto"/>
-        <w:rPr>
-          <w:rFonts w:ascii="Khmer UI" w:eastAsia="DengXian" w:hAnsi="Khmer UI" w:cs="Khmer UI"/>
-          <w:bCs/>
-          <w:sz w:val="20"/>
-          <w:szCs w:val="20"/>
-        </w:rPr>
-      </w:pPr>
-      <w:r>
-        <w:rPr>
-          <w:rFonts w:ascii="Khmer UI" w:eastAsia="DengXian" w:hAnsi="Khmer UI" w:cs="Khmer UI"/>
-          <w:bCs/>
-          <w:sz w:val="20"/>
-          <w:szCs w:val="20"/>
+        <w:spacing w:after="0" w:line="240" w:lineRule="auto"/>
+        <w:rPr>
+          <w:rFonts w:ascii="Khmer UI" w:eastAsia="DengXian" w:hAnsi="Khmer UI" w:cs="Khmer UI"/>
+          <w:bCs/>
+          <w:sz w:val="18"/>
+          <w:szCs w:val="18"/>
+        </w:rPr>
+      </w:pPr>
+      <w:r>
+        <w:rPr>
+          <w:rFonts w:ascii="Khmer UI" w:eastAsia="DengXian" w:hAnsi="Khmer UI" w:cs="Khmer UI"/>
+          <w:bCs/>
+          <w:sz w:val="18"/>
+          <w:szCs w:val="18"/>
         </w:rPr>
         <w:t>AngularJS, Bootstrap</w:t>
       </w:r>
     </w:p>
     <w:p>
       <w:pPr>
-        <w:spacing w:before="10" w:after="10" w:line="240" w:lineRule="auto"/>
-        <w:rPr>
-          <w:rFonts w:ascii="Khmer UI" w:eastAsia="DengXian" w:hAnsi="Khmer UI" w:cs="Khmer UI"/>
-          <w:bCs/>
-          <w:sz w:val="20"/>
-          <w:szCs w:val="20"/>
-        </w:rPr>
-      </w:pPr>
-      <w:r>
-        <w:rPr>
-          <w:rFonts w:ascii="Khmer UI" w:eastAsia="DengXian" w:hAnsi="Khmer UI" w:cs="Khmer UI"/>
-          <w:b/>
-          <w:sz w:val="20"/>
-          <w:szCs w:val="20"/>
-        </w:rPr>
-        <w:t xml:space="preserve">SMS Spammer </w:t>
-      </w:r>
-      <w:r>
-        <w:rPr>
-          <w:rFonts w:ascii="Khmer UI" w:eastAsia="DengXian" w:hAnsi="Khmer UI" w:cs="Khmer UI"/>
-          <w:b/>
-          <w:sz w:val="20"/>
-          <w:szCs w:val="20"/>
-        </w:rPr>
-        <w:t>–</w:t>
-      </w:r>
-      <w:r>
-        <w:rPr>
-          <w:rFonts w:ascii="Khmer UI" w:eastAsia="DengXian" w:hAnsi="Khmer UI" w:cs="Khmer UI"/>
-          <w:b/>
-          <w:sz w:val="20"/>
-          <w:szCs w:val="20"/>
-        </w:rPr>
-        <w:t xml:space="preserve"> </w:t>
-      </w:r>
-      <w:r>
-        <w:rPr>
-          <w:rFonts w:ascii="Khmer UI" w:eastAsia="DengXian" w:hAnsi="Khmer UI" w:cs="Khmer UI"/>
-          <w:bCs/>
-          <w:sz w:val="20"/>
-          <w:szCs w:val="20"/>
+        <w:spacing w:after="0" w:line="240" w:lineRule="auto"/>
+        <w:rPr>
+          <w:rFonts w:ascii="Khmer UI" w:eastAsia="DengXian" w:hAnsi="Khmer UI" w:cs="Khmer UI"/>
+          <w:bCs/>
+          <w:sz w:val="18"/>
+          <w:szCs w:val="18"/>
+        </w:rPr>
+      </w:pPr>
+      <w:r>
+        <w:rPr>
+          <w:rFonts w:ascii="Khmer UI" w:eastAsia="DengXian" w:hAnsi="Khmer UI" w:cs="Khmer UI"/>
+          <w:b/>
+          <w:sz w:val="18"/>
+          <w:szCs w:val="18"/>
+        </w:rPr>
+        <w:t xml:space="preserve">SMS Spammer – </w:t>
+      </w:r>
+      <w:r>
+        <w:rPr>
+          <w:rFonts w:ascii="Khmer UI" w:eastAsia="DengXian" w:hAnsi="Khmer UI" w:cs="Khmer UI"/>
+          <w:bCs/>
+          <w:sz w:val="18"/>
+          <w:szCs w:val="18"/>
         </w:rPr>
         <w:t>Created an Android app that can send multiple texts to another person</w:t>
       </w:r>
     </w:p>
     <w:p>
       <w:pPr>
-        <w:spacing w:before="10" w:after="10" w:line="240" w:lineRule="auto"/>
-        <w:rPr>
-          <w:rFonts w:ascii="Khmer UI" w:eastAsia="DengXian" w:hAnsi="Khmer UI" w:cs="Khmer UI"/>
-          <w:bCs/>
-          <w:sz w:val="20"/>
-          <w:szCs w:val="20"/>
+        <w:spacing w:after="0" w:line="240" w:lineRule="auto"/>
+        <w:rPr>
+          <w:rFonts w:ascii="Khmer UI" w:eastAsia="DengXian" w:hAnsi="Khmer UI" w:cs="Khmer UI"/>
+          <w:bCs/>
+          <w:sz w:val="18"/>
+          <w:szCs w:val="18"/>
         </w:rPr>
       </w:pPr>
     </w:p>
     <w:p>
       <w:pPr>
-        <w:spacing w:before="10" w:after="10" w:line="240" w:lineRule="auto"/>
-        <w:rPr>
-          <w:rFonts w:ascii="Khmer UI" w:eastAsia="DengXian" w:hAnsi="Khmer UI" w:cs="Khmer UI"/>
-          <w:b/>
-          <w:bCs/>
-          <w:sz w:val="20"/>
-          <w:szCs w:val="20"/>
+        <w:spacing w:after="0" w:line="240" w:lineRule="auto"/>
+        <w:rPr>
+          <w:rFonts w:ascii="Khmer UI" w:eastAsia="DengXian" w:hAnsi="Khmer UI" w:cs="Khmer UI"/>
+          <w:b/>
+          <w:bCs/>
+          <w:sz w:val="18"/>
+          <w:szCs w:val="18"/>
           <w:u w:val="single"/>
           <w:lang w:val="de-DE"/>
         </w:rPr>
@@ -1471,8 +1555,8 @@
           <w:rFonts w:ascii="Khmer UI" w:eastAsia="DengXian" w:hAnsi="Khmer UI" w:cs="Khmer UI"/>
           <w:b/>
           <w:bCs/>
-          <w:sz w:val="20"/>
-          <w:szCs w:val="20"/>
+          <w:sz w:val="18"/>
+          <w:szCs w:val="18"/>
           <w:u w:val="single"/>
           <w:lang w:val="de-DE"/>
         </w:rPr>
@@ -1481,23 +1565,23 @@
     </w:p>
     <w:p>
       <w:pPr>
-        <w:spacing w:before="10" w:after="10" w:line="240" w:lineRule="auto"/>
-        <w:rPr>
-          <w:rFonts w:ascii="Khmer UI" w:eastAsia="DengXian" w:hAnsi="Khmer UI" w:cs="Khmer UI"/>
-          <w:b/>
-          <w:bCs/>
-          <w:sz w:val="20"/>
-          <w:szCs w:val="20"/>
-          <w:lang w:val="de-DE"/>
-        </w:rPr>
-      </w:pPr>
-      <w:r>
-        <w:rPr>
-          <w:rFonts w:ascii="Khmer UI" w:eastAsia="DengXian" w:hAnsi="Khmer UI" w:cs="Khmer UI"/>
-          <w:b/>
-          <w:bCs/>
-          <w:sz w:val="20"/>
-          <w:szCs w:val="20"/>
+        <w:spacing w:after="0" w:line="240" w:lineRule="auto"/>
+        <w:rPr>
+          <w:rFonts w:ascii="Khmer UI" w:eastAsia="DengXian" w:hAnsi="Khmer UI" w:cs="Khmer UI"/>
+          <w:b/>
+          <w:bCs/>
+          <w:sz w:val="18"/>
+          <w:szCs w:val="18"/>
+          <w:lang w:val="de-DE"/>
+        </w:rPr>
+      </w:pPr>
+      <w:r>
+        <w:rPr>
+          <w:rFonts w:ascii="Khmer UI" w:eastAsia="DengXian" w:hAnsi="Khmer UI" w:cs="Khmer UI"/>
+          <w:b/>
+          <w:bCs/>
+          <w:sz w:val="18"/>
+          <w:szCs w:val="18"/>
           <w:lang w:val="de-DE"/>
         </w:rPr>
         <w:t>HackTX Top 10</w:t>
@@ -1507,8 +1591,8 @@
           <w:rFonts w:ascii="Khmer UI" w:eastAsia="DengXian" w:hAnsi="Khmer UI" w:cs="Khmer UI"/>
           <w:b/>
           <w:bCs/>
-          <w:sz w:val="20"/>
-          <w:szCs w:val="20"/>
+          <w:sz w:val="18"/>
+          <w:szCs w:val="18"/>
           <w:lang w:val="de-DE"/>
         </w:rPr>
         <w:t xml:space="preserve"> Finalist</w:t>
@@ -1518,8 +1602,8 @@
           <w:rFonts w:ascii="Khmer UI" w:eastAsia="DengXian" w:hAnsi="Khmer UI" w:cs="Khmer UI"/>
           <w:b/>
           <w:bCs/>
-          <w:sz w:val="20"/>
-          <w:szCs w:val="20"/>
+          <w:sz w:val="18"/>
+          <w:szCs w:val="18"/>
           <w:lang w:val="de-DE"/>
         </w:rPr>
         <w:t xml:space="preserve">, </w:t>
@@ -1529,8 +1613,8 @@
           <w:rFonts w:ascii="Khmer UI" w:eastAsia="DengXian" w:hAnsi="Khmer UI" w:cs="Khmer UI"/>
           <w:i/>
           <w:iCs/>
-          <w:sz w:val="20"/>
-          <w:szCs w:val="20"/>
+          <w:sz w:val="18"/>
+          <w:szCs w:val="18"/>
           <w:lang w:val="de-DE"/>
         </w:rPr>
         <w:t>Best Use of AWS, Keep Austin Weird Award</w:t>
@@ -1540,8 +1624,8 @@
           <w:rFonts w:ascii="Khmer UI" w:eastAsia="DengXian" w:hAnsi="Khmer UI" w:cs="Khmer UI"/>
           <w:b/>
           <w:bCs/>
-          <w:sz w:val="20"/>
-          <w:szCs w:val="20"/>
+          <w:sz w:val="18"/>
+          <w:szCs w:val="18"/>
           <w:lang w:val="de-DE"/>
         </w:rPr>
         <w:tab/>
@@ -1551,8 +1635,8 @@
           <w:rFonts w:ascii="Khmer UI" w:eastAsia="DengXian" w:hAnsi="Khmer UI" w:cs="Khmer UI"/>
           <w:b/>
           <w:bCs/>
-          <w:sz w:val="20"/>
-          <w:szCs w:val="20"/>
+          <w:sz w:val="18"/>
+          <w:szCs w:val="18"/>
           <w:lang w:val="de-DE"/>
         </w:rPr>
         <w:tab/>
@@ -1562,8 +1646,8 @@
           <w:rFonts w:ascii="Khmer UI" w:eastAsia="DengXian" w:hAnsi="Khmer UI" w:cs="Khmer UI"/>
           <w:b/>
           <w:bCs/>
-          <w:sz w:val="20"/>
-          <w:szCs w:val="20"/>
+          <w:sz w:val="18"/>
+          <w:szCs w:val="18"/>
           <w:lang w:val="de-DE"/>
         </w:rPr>
         <w:tab/>
@@ -1573,12 +1657,46 @@
           <w:rFonts w:ascii="Khmer UI" w:eastAsia="DengXian" w:hAnsi="Khmer UI" w:cs="Khmer UI"/>
           <w:b/>
           <w:bCs/>
-          <w:sz w:val="20"/>
-          <w:szCs w:val="20"/>
+          <w:sz w:val="18"/>
+          <w:szCs w:val="18"/>
           <w:lang w:val="de-DE"/>
         </w:rPr>
         <w:tab/>
-        <w:t xml:space="preserve">          September 2015</w:t>
+        <w:t xml:space="preserve">          </w:t>
+      </w:r>
+      <w:r>
+        <w:rPr>
+          <w:rFonts w:ascii="Khmer UI" w:eastAsia="DengXian" w:hAnsi="Khmer UI" w:cs="Khmer UI"/>
+          <w:b/>
+          <w:bCs/>
+          <w:sz w:val="18"/>
+          <w:szCs w:val="18"/>
+          <w:lang w:val="de-DE"/>
+        </w:rPr>
+        <w:tab/>
+      </w:r>
+      <w:r>
+        <w:rPr>
+          <w:rFonts w:ascii="Khmer UI" w:eastAsia="DengXian" w:hAnsi="Khmer UI" w:cs="Khmer UI"/>
+          <w:b/>
+          <w:bCs/>
+          <w:sz w:val="18"/>
+          <w:szCs w:val="18"/>
+          <w:lang w:val="de-DE"/>
+        </w:rPr>
+        <w:tab/>
+        <w:t xml:space="preserve"> </w:t>
+      </w:r>
+      <w:r>
+        <w:rPr>
+          <w:rFonts w:ascii="Khmer UI" w:eastAsia="DengXian" w:hAnsi="Khmer UI" w:cs="Khmer UI"/>
+          <w:b/>
+          <w:bCs/>
+          <w:sz w:val="18"/>
+          <w:szCs w:val="18"/>
+          <w:lang w:val="de-DE"/>
+        </w:rPr>
+        <w:t>September 2015</w:t>
       </w:r>
     </w:p>
     <w:p>
@@ -1588,23 +1706,23 @@
           <w:ilvl w:val="0"/>
           <w:numId w:val="34"/>
         </w:numPr>
-        <w:spacing w:before="10" w:after="10" w:line="240" w:lineRule="auto"/>
-        <w:rPr>
-          <w:rFonts w:ascii="Khmer UI" w:eastAsia="DengXian" w:hAnsi="Khmer UI" w:cs="Khmer UI"/>
-          <w:b/>
-          <w:bCs/>
-          <w:sz w:val="20"/>
-          <w:szCs w:val="20"/>
-          <w:lang w:val="de-DE"/>
-        </w:rPr>
-      </w:pPr>
-      <w:r>
-        <w:rPr>
-          <w:rFonts w:ascii="Khmer UI" w:eastAsia="DengXian" w:hAnsi="Khmer UI" w:cs="Khmer UI"/>
-          <w:b/>
-          <w:bCs/>
-          <w:sz w:val="20"/>
-          <w:szCs w:val="20"/>
+        <w:spacing w:after="0" w:line="240" w:lineRule="auto"/>
+        <w:rPr>
+          <w:rFonts w:ascii="Khmer UI" w:eastAsia="DengXian" w:hAnsi="Khmer UI" w:cs="Khmer UI"/>
+          <w:b/>
+          <w:bCs/>
+          <w:sz w:val="18"/>
+          <w:szCs w:val="18"/>
+          <w:lang w:val="de-DE"/>
+        </w:rPr>
+      </w:pPr>
+      <w:r>
+        <w:rPr>
+          <w:rFonts w:ascii="Khmer UI" w:eastAsia="DengXian" w:hAnsi="Khmer UI" w:cs="Khmer UI"/>
+          <w:b/>
+          <w:bCs/>
+          <w:sz w:val="18"/>
+          <w:szCs w:val="18"/>
           <w:lang w:val="de-DE"/>
         </w:rPr>
         <w:t>Filter.me</w:t>
@@ -1612,8 +1730,8 @@
       <w:r>
         <w:rPr>
           <w:rFonts w:ascii="Khmer UI" w:eastAsia="DengXian" w:hAnsi="Khmer UI" w:cs="Khmer UI"/>
-          <w:sz w:val="20"/>
-          <w:szCs w:val="20"/>
+          <w:sz w:val="18"/>
+          <w:szCs w:val="18"/>
           <w:lang w:val="de-DE"/>
         </w:rPr>
         <w:t xml:space="preserve"> </w:t>
@@ -1623,8 +1741,8 @@
           <w:rFonts w:ascii="Khmer UI" w:eastAsia="DengXian" w:hAnsi="Khmer UI" w:cs="Khmer UI"/>
           <w:b/>
           <w:bCs/>
-          <w:sz w:val="20"/>
-          <w:szCs w:val="20"/>
+          <w:sz w:val="18"/>
+          <w:szCs w:val="18"/>
           <w:lang w:val="de-DE"/>
         </w:rPr>
         <w:t xml:space="preserve">– </w:t>
@@ -1632,8 +1750,8 @@
       <w:r>
         <w:rPr>
           <w:rFonts w:ascii="Khmer UI" w:eastAsia="DengXian" w:hAnsi="Khmer UI" w:cs="Khmer UI"/>
-          <w:sz w:val="20"/>
-          <w:szCs w:val="20"/>
+          <w:sz w:val="18"/>
+          <w:szCs w:val="18"/>
           <w:lang w:val="de-DE"/>
         </w:rPr>
         <w:t xml:space="preserve">A custom Instagram filter. </w:t>
@@ -1641,8 +1759,8 @@
       <w:r>
         <w:rPr>
           <w:rFonts w:ascii="Khmer UI" w:eastAsia="DengXian" w:hAnsi="Khmer UI" w:cs="Khmer UI"/>
-          <w:sz w:val="20"/>
-          <w:szCs w:val="20"/>
+          <w:sz w:val="18"/>
+          <w:szCs w:val="18"/>
           <w:lang w:val="de-DE"/>
         </w:rPr>
         <w:t>Implemented</w:t>
@@ -1650,8 +1768,8 @@
       <w:r>
         <w:rPr>
           <w:rFonts w:ascii="Khmer UI" w:eastAsia="DengXian" w:hAnsi="Khmer UI" w:cs="Khmer UI"/>
-          <w:sz w:val="20"/>
-          <w:szCs w:val="20"/>
+          <w:sz w:val="18"/>
+          <w:szCs w:val="18"/>
           <w:lang w:val="de-DE"/>
         </w:rPr>
         <w:t xml:space="preserve"> the paper </w:t>
@@ -1661,8 +1779,8 @@
           <w:rFonts w:ascii="Khmer UI" w:eastAsia="DengXian" w:hAnsi="Khmer UI" w:cs="Khmer UI"/>
           <w:i/>
           <w:iCs/>
-          <w:sz w:val="20"/>
-          <w:szCs w:val="20"/>
+          <w:sz w:val="18"/>
+          <w:szCs w:val="18"/>
           <w:lang w:val="de-DE"/>
         </w:rPr>
         <w:t>Neural Algorithm as Artisctic Style</w:t>
@@ -1670,8 +1788,8 @@
       <w:r>
         <w:rPr>
           <w:rFonts w:ascii="Khmer UI" w:eastAsia="DengXian" w:hAnsi="Khmer UI" w:cs="Khmer UI"/>
-          <w:sz w:val="20"/>
-          <w:szCs w:val="20"/>
+          <w:sz w:val="18"/>
+          <w:szCs w:val="18"/>
           <w:lang w:val="de-DE"/>
         </w:rPr>
         <w:t xml:space="preserve"> </w:t>
@@ -1684,21 +1802,21 @@
           <w:ilvl w:val="0"/>
           <w:numId w:val="34"/>
         </w:numPr>
-        <w:spacing w:before="10" w:after="10" w:line="240" w:lineRule="auto"/>
-        <w:rPr>
-          <w:rFonts w:ascii="Khmer UI" w:eastAsia="DengXian" w:hAnsi="Khmer UI" w:cs="Khmer UI"/>
-          <w:b/>
-          <w:bCs/>
-          <w:sz w:val="20"/>
-          <w:szCs w:val="20"/>
-          <w:lang w:val="de-DE"/>
-        </w:rPr>
-      </w:pPr>
-      <w:r>
-        <w:rPr>
-          <w:rFonts w:ascii="Khmer UI" w:eastAsia="DengXian" w:hAnsi="Khmer UI" w:cs="Khmer UI"/>
-          <w:sz w:val="20"/>
-          <w:szCs w:val="20"/>
+        <w:spacing w:after="0" w:line="240" w:lineRule="auto"/>
+        <w:rPr>
+          <w:rFonts w:ascii="Khmer UI" w:eastAsia="DengXian" w:hAnsi="Khmer UI" w:cs="Khmer UI"/>
+          <w:b/>
+          <w:bCs/>
+          <w:sz w:val="18"/>
+          <w:szCs w:val="18"/>
+          <w:lang w:val="de-DE"/>
+        </w:rPr>
+      </w:pPr>
+      <w:r>
+        <w:rPr>
+          <w:rFonts w:ascii="Khmer UI" w:eastAsia="DengXian" w:hAnsi="Khmer UI" w:cs="Khmer UI"/>
+          <w:sz w:val="18"/>
+          <w:szCs w:val="18"/>
           <w:lang w:val="de-DE"/>
         </w:rPr>
         <w:t>T</w:t>
@@ -1706,8 +1824,8 @@
       <w:r>
         <w:rPr>
           <w:rFonts w:ascii="Khmer UI" w:eastAsia="DengXian" w:hAnsi="Khmer UI" w:cs="Khmer UI"/>
-          <w:sz w:val="20"/>
-          <w:szCs w:val="20"/>
+          <w:sz w:val="18"/>
+          <w:szCs w:val="18"/>
           <w:lang w:val="de-DE"/>
         </w:rPr>
         <w:t>o</w:t>
@@ -1715,8 +1833,8 @@
       <w:r>
         <w:rPr>
           <w:rFonts w:ascii="Khmer UI" w:eastAsia="DengXian" w:hAnsi="Khmer UI" w:cs="Khmer UI"/>
-          <w:sz w:val="20"/>
-          <w:szCs w:val="20"/>
+          <w:sz w:val="18"/>
+          <w:szCs w:val="18"/>
           <w:lang w:val="de-DE"/>
         </w:rPr>
         <w:t xml:space="preserve">ok </w:t>
@@ -1724,8 +1842,8 @@
       <w:r>
         <w:rPr>
           <w:rFonts w:ascii="Khmer UI" w:eastAsia="DengXian" w:hAnsi="Khmer UI" w:cs="Khmer UI"/>
-          <w:sz w:val="20"/>
-          <w:szCs w:val="20"/>
+          <w:sz w:val="18"/>
+          <w:szCs w:val="18"/>
           <w:lang w:val="de-DE"/>
         </w:rPr>
         <w:t>the content of one image and app</w:t>
@@ -1733,8 +1851,8 @@
       <w:r>
         <w:rPr>
           <w:rFonts w:ascii="Khmer UI" w:eastAsia="DengXian" w:hAnsi="Khmer UI" w:cs="Khmer UI"/>
-          <w:sz w:val="20"/>
-          <w:szCs w:val="20"/>
+          <w:sz w:val="18"/>
+          <w:szCs w:val="18"/>
           <w:lang w:val="de-DE"/>
         </w:rPr>
         <w:t>lied</w:t>
@@ -1742,8 +1860,8 @@
       <w:r>
         <w:rPr>
           <w:rFonts w:ascii="Khmer UI" w:eastAsia="DengXian" w:hAnsi="Khmer UI" w:cs="Khmer UI"/>
-          <w:sz w:val="20"/>
-          <w:szCs w:val="20"/>
+          <w:sz w:val="18"/>
+          <w:szCs w:val="18"/>
           <w:lang w:val="de-DE"/>
         </w:rPr>
         <w:t xml:space="preserve"> the style of another</w:t>
@@ -1753,8 +1871,8 @@
           <w:rFonts w:ascii="Khmer UI" w:eastAsia="DengXian" w:hAnsi="Khmer UI" w:cs="Khmer UI"/>
           <w:b/>
           <w:bCs/>
-          <w:sz w:val="20"/>
-          <w:szCs w:val="20"/>
+          <w:sz w:val="18"/>
+          <w:szCs w:val="18"/>
           <w:lang w:val="de-DE"/>
         </w:rPr>
         <w:t xml:space="preserve"> </w:t>
@@ -1762,8 +1880,8 @@
       <w:r>
         <w:rPr>
           <w:rFonts w:ascii="Khmer UI" w:eastAsia="DengXian" w:hAnsi="Khmer UI" w:cs="Khmer UI"/>
-          <w:sz w:val="20"/>
-          <w:szCs w:val="20"/>
+          <w:sz w:val="18"/>
+          <w:szCs w:val="18"/>
           <w:lang w:val="de-DE"/>
         </w:rPr>
         <w:t>image using a CNN</w:t>
@@ -1776,19 +1894,19 @@
           <w:ilvl w:val="0"/>
           <w:numId w:val="34"/>
         </w:numPr>
-        <w:spacing w:before="10" w:after="10" w:line="240" w:lineRule="auto"/>
-        <w:rPr>
-          <w:rFonts w:ascii="Khmer UI" w:eastAsia="DengXian" w:hAnsi="Khmer UI" w:cs="Khmer UI"/>
-          <w:sz w:val="20"/>
-          <w:szCs w:val="20"/>
-          <w:lang w:val="de-DE"/>
-        </w:rPr>
-      </w:pPr>
-      <w:r>
-        <w:rPr>
-          <w:rFonts w:ascii="Khmer UI" w:eastAsia="DengXian" w:hAnsi="Khmer UI" w:cs="Khmer UI"/>
-          <w:sz w:val="20"/>
-          <w:szCs w:val="20"/>
+        <w:spacing w:after="0" w:line="240" w:lineRule="auto"/>
+        <w:rPr>
+          <w:rFonts w:ascii="Khmer UI" w:eastAsia="DengXian" w:hAnsi="Khmer UI" w:cs="Khmer UI"/>
+          <w:sz w:val="18"/>
+          <w:szCs w:val="18"/>
+          <w:lang w:val="de-DE"/>
+        </w:rPr>
+      </w:pPr>
+      <w:r>
+        <w:rPr>
+          <w:rFonts w:ascii="Khmer UI" w:eastAsia="DengXian" w:hAnsi="Khmer UI" w:cs="Khmer UI"/>
+          <w:sz w:val="18"/>
+          <w:szCs w:val="18"/>
           <w:lang w:val="de-DE"/>
         </w:rPr>
         <w:t>Coded the backend to interface with the AWS compute node and the front end (Flask, JS)</w:t>
@@ -1799,25 +1917,25 @@
         <w:tabs>
           <w:tab w:val="left" w:pos="8640"/>
         </w:tabs>
-        <w:spacing w:before="10" w:after="10" w:line="240" w:lineRule="auto"/>
+        <w:spacing w:after="0" w:line="240" w:lineRule="auto"/>
         <w:ind w:right="2160"/>
         <w:jc w:val="right"/>
         <w:rPr>
           <w:rFonts w:ascii="Khmer UI" w:eastAsia="DengXian" w:hAnsi="Khmer UI" w:cs="Khmer UI"/>
           <w:b/>
           <w:bCs/>
-          <w:sz w:val="20"/>
-          <w:szCs w:val="20"/>
-          <w:lang w:val="de-DE"/>
-        </w:rPr>
-      </w:pPr>
-      <w:r>
-        <w:rPr>
-          <w:rFonts w:ascii="Khmer UI" w:eastAsia="DengXian" w:hAnsi="Khmer UI" w:cs="Khmer UI"/>
-          <w:b/>
-          <w:bCs/>
-          <w:sz w:val="20"/>
-          <w:szCs w:val="20"/>
+          <w:sz w:val="18"/>
+          <w:szCs w:val="18"/>
+          <w:lang w:val="de-DE"/>
+        </w:rPr>
+      </w:pPr>
+      <w:r>
+        <w:rPr>
+          <w:rFonts w:ascii="Khmer UI" w:eastAsia="DengXian" w:hAnsi="Khmer UI" w:cs="Khmer UI"/>
+          <w:b/>
+          <w:bCs/>
+          <w:sz w:val="18"/>
+          <w:szCs w:val="18"/>
           <w:lang w:val="de-DE"/>
         </w:rPr>
         <w:t>Athenahealth MDP Hackathon 2nd Place</w:t>
@@ -1827,8 +1945,8 @@
           <w:rFonts w:ascii="Khmer UI" w:eastAsia="DengXian" w:hAnsi="Khmer UI" w:cs="Khmer UI"/>
           <w:b/>
           <w:bCs/>
-          <w:sz w:val="20"/>
-          <w:szCs w:val="20"/>
+          <w:sz w:val="18"/>
+          <w:szCs w:val="18"/>
           <w:lang w:val="de-DE"/>
         </w:rPr>
         <w:tab/>
@@ -1838,12 +1956,34 @@
           <w:rFonts w:ascii="Khmer UI" w:eastAsia="DengXian" w:hAnsi="Khmer UI" w:cs="Khmer UI"/>
           <w:b/>
           <w:bCs/>
-          <w:sz w:val="20"/>
-          <w:szCs w:val="20"/>
+          <w:sz w:val="18"/>
+          <w:szCs w:val="18"/>
           <w:lang w:val="de-DE"/>
         </w:rPr>
         <w:tab/>
-        <w:t xml:space="preserve">         July 2015</w:t>
+        <w:t xml:space="preserve">         </w:t>
+      </w:r>
+      <w:r>
+        <w:rPr>
+          <w:rFonts w:ascii="Khmer UI" w:eastAsia="DengXian" w:hAnsi="Khmer UI" w:cs="Khmer UI"/>
+          <w:b/>
+          <w:bCs/>
+          <w:sz w:val="18"/>
+          <w:szCs w:val="18"/>
+          <w:lang w:val="de-DE"/>
+        </w:rPr>
+        <w:t xml:space="preserve">   </w:t>
+      </w:r>
+      <w:r>
+        <w:rPr>
+          <w:rFonts w:ascii="Khmer UI" w:eastAsia="DengXian" w:hAnsi="Khmer UI" w:cs="Khmer UI"/>
+          <w:b/>
+          <w:bCs/>
+          <w:sz w:val="18"/>
+          <w:szCs w:val="18"/>
+          <w:lang w:val="de-DE"/>
+        </w:rPr>
+        <w:t>July 2015</w:t>
       </w:r>
     </w:p>
     <w:p>
@@ -1853,23 +1993,23 @@
           <w:ilvl w:val="0"/>
           <w:numId w:val="24"/>
         </w:numPr>
-        <w:spacing w:before="10" w:after="10" w:line="240" w:lineRule="auto"/>
-        <w:rPr>
-          <w:rFonts w:ascii="Khmer UI" w:eastAsia="DengXian" w:hAnsi="Khmer UI" w:cs="Khmer UI"/>
-          <w:b/>
-          <w:bCs/>
-          <w:sz w:val="20"/>
-          <w:szCs w:val="20"/>
-          <w:lang w:val="de-DE"/>
-        </w:rPr>
-      </w:pPr>
-      <w:r>
-        <w:rPr>
-          <w:rFonts w:ascii="Khmer UI" w:eastAsia="DengXian" w:hAnsi="Khmer UI" w:cs="Khmer UI"/>
-          <w:b/>
-          <w:bCs/>
-          <w:sz w:val="20"/>
-          <w:szCs w:val="20"/>
+        <w:spacing w:after="0" w:line="240" w:lineRule="auto"/>
+        <w:rPr>
+          <w:rFonts w:ascii="Khmer UI" w:eastAsia="DengXian" w:hAnsi="Khmer UI" w:cs="Khmer UI"/>
+          <w:b/>
+          <w:bCs/>
+          <w:sz w:val="18"/>
+          <w:szCs w:val="18"/>
+          <w:lang w:val="de-DE"/>
+        </w:rPr>
+      </w:pPr>
+      <w:r>
+        <w:rPr>
+          <w:rFonts w:ascii="Khmer UI" w:eastAsia="DengXian" w:hAnsi="Khmer UI" w:cs="Khmer UI"/>
+          <w:b/>
+          <w:bCs/>
+          <w:sz w:val="18"/>
+          <w:szCs w:val="18"/>
           <w:lang w:val="de-DE"/>
         </w:rPr>
         <w:t xml:space="preserve">MobiLert – </w:t>
@@ -1877,8 +2017,8 @@
       <w:r>
         <w:rPr>
           <w:rFonts w:ascii="Khmer UI" w:eastAsia="DengXian" w:hAnsi="Khmer UI" w:cs="Khmer UI"/>
-          <w:sz w:val="20"/>
-          <w:szCs w:val="20"/>
+          <w:sz w:val="18"/>
+          <w:szCs w:val="18"/>
           <w:lang w:val="de-DE"/>
         </w:rPr>
         <w:t xml:space="preserve">An app that relays walking/gait information to doctors and </w:t>
@@ -1886,8 +2026,8 @@
       <w:r>
         <w:rPr>
           <w:rFonts w:ascii="Khmer UI" w:eastAsia="DengXian" w:hAnsi="Khmer UI" w:cs="Khmer UI"/>
-          <w:sz w:val="20"/>
-          <w:szCs w:val="20"/>
+          <w:sz w:val="18"/>
+          <w:szCs w:val="18"/>
           <w:lang w:val="de-DE"/>
         </w:rPr>
         <w:t xml:space="preserve">family and </w:t>
@@ -1895,8 +2035,8 @@
       <w:r>
         <w:rPr>
           <w:rFonts w:ascii="Khmer UI" w:eastAsia="DengXian" w:hAnsi="Khmer UI" w:cs="Khmer UI"/>
-          <w:sz w:val="20"/>
-          <w:szCs w:val="20"/>
+          <w:sz w:val="18"/>
+          <w:szCs w:val="18"/>
           <w:lang w:val="de-DE"/>
         </w:rPr>
         <w:t xml:space="preserve">alerts them </w:t>
@@ -1905,19 +2045,19 @@
     <w:p>
       <w:pPr>
         <w:pStyle w:val="ListParagraph"/>
-        <w:spacing w:before="10" w:after="10" w:line="240" w:lineRule="auto"/>
-        <w:rPr>
-          <w:rFonts w:ascii="Khmer UI" w:eastAsia="DengXian" w:hAnsi="Khmer UI" w:cs="Khmer UI"/>
-          <w:sz w:val="20"/>
-          <w:szCs w:val="20"/>
-          <w:lang w:val="de-DE"/>
-        </w:rPr>
-      </w:pPr>
-      <w:r>
-        <w:rPr>
-          <w:rFonts w:ascii="Khmer UI" w:eastAsia="DengXian" w:hAnsi="Khmer UI" w:cs="Khmer UI"/>
-          <w:sz w:val="20"/>
-          <w:szCs w:val="20"/>
+        <w:spacing w:after="0" w:line="240" w:lineRule="auto"/>
+        <w:rPr>
+          <w:rFonts w:ascii="Khmer UI" w:eastAsia="DengXian" w:hAnsi="Khmer UI" w:cs="Khmer UI"/>
+          <w:sz w:val="18"/>
+          <w:szCs w:val="18"/>
+          <w:lang w:val="de-DE"/>
+        </w:rPr>
+      </w:pPr>
+      <w:r>
+        <w:rPr>
+          <w:rFonts w:ascii="Khmer UI" w:eastAsia="DengXian" w:hAnsi="Khmer UI" w:cs="Khmer UI"/>
+          <w:sz w:val="18"/>
+          <w:szCs w:val="18"/>
           <w:lang w:val="de-DE"/>
         </w:rPr>
         <w:t>about falls</w:t>
@@ -1925,8 +2065,8 @@
       <w:r>
         <w:rPr>
           <w:rFonts w:ascii="Khmer UI" w:eastAsia="DengXian" w:hAnsi="Khmer UI" w:cs="Khmer UI"/>
-          <w:sz w:val="20"/>
-          <w:szCs w:val="20"/>
+          <w:sz w:val="18"/>
+          <w:szCs w:val="18"/>
           <w:lang w:val="de-DE"/>
         </w:rPr>
         <w:t xml:space="preserve">, especially for elderly </w:t>
@@ -1934,8 +2074,8 @@
       <w:r>
         <w:rPr>
           <w:rFonts w:ascii="Khmer UI" w:eastAsia="DengXian" w:hAnsi="Khmer UI" w:cs="Khmer UI"/>
-          <w:sz w:val="20"/>
-          <w:szCs w:val="20"/>
+          <w:sz w:val="18"/>
+          <w:szCs w:val="18"/>
           <w:lang w:val="de-DE"/>
         </w:rPr>
         <w:t>people</w:t>
@@ -1948,52 +2088,43 @@
           <w:ilvl w:val="0"/>
           <w:numId w:val="24"/>
         </w:numPr>
-        <w:spacing w:before="10" w:after="10" w:line="240" w:lineRule="auto"/>
-        <w:rPr>
-          <w:rFonts w:ascii="Khmer UI" w:eastAsia="DengXian" w:hAnsi="Khmer UI" w:cs="Khmer UI"/>
-          <w:sz w:val="20"/>
-          <w:szCs w:val="20"/>
-          <w:lang w:val="de-DE"/>
-        </w:rPr>
-      </w:pPr>
-      <w:r>
-        <w:rPr>
-          <w:rFonts w:ascii="Khmer UI" w:eastAsia="DengXian" w:hAnsi="Khmer UI" w:cs="Khmer UI"/>
-          <w:sz w:val="20"/>
-          <w:szCs w:val="20"/>
-          <w:lang w:val="de-DE"/>
-        </w:rPr>
-        <w:t>Designed and collaborated with team on</w:t>
-      </w:r>
-      <w:r>
-        <w:rPr>
-          <w:rFonts w:ascii="Khmer UI" w:eastAsia="DengXian" w:hAnsi="Khmer UI" w:cs="Khmer UI"/>
-          <w:sz w:val="20"/>
-          <w:szCs w:val="20"/>
-          <w:lang w:val="de-DE"/>
-        </w:rPr>
-        <w:t xml:space="preserve"> Android app and front end of the website</w:t>
+        <w:spacing w:after="0" w:line="240" w:lineRule="auto"/>
+        <w:rPr>
+          <w:rFonts w:ascii="Khmer UI" w:eastAsia="DengXian" w:hAnsi="Khmer UI" w:cs="Khmer UI"/>
+          <w:sz w:val="18"/>
+          <w:szCs w:val="18"/>
+          <w:lang w:val="de-DE"/>
+        </w:rPr>
+      </w:pPr>
+      <w:r>
+        <w:rPr>
+          <w:rFonts w:ascii="Khmer UI" w:eastAsia="DengXian" w:hAnsi="Khmer UI" w:cs="Khmer UI"/>
+          <w:sz w:val="18"/>
+          <w:szCs w:val="18"/>
+          <w:lang w:val="de-DE"/>
+        </w:rPr>
+        <w:t>Designed and collaborated with team on Android app and front end of the website</w:t>
       </w:r>
     </w:p>
     <w:p>
       <w:pPr>
-        <w:spacing w:before="10" w:after="10" w:line="240" w:lineRule="auto"/>
-        <w:rPr>
-          <w:rFonts w:ascii="Khmer UI" w:eastAsia="DengXian" w:hAnsi="Khmer UI" w:cs="Khmer UI"/>
-          <w:sz w:val="20"/>
-          <w:szCs w:val="20"/>
+        <w:spacing w:after="0" w:line="240" w:lineRule="auto"/>
+        <w:rPr>
+          <w:rFonts w:ascii="Khmer UI" w:eastAsia="DengXian" w:hAnsi="Khmer UI" w:cs="Khmer UI"/>
+          <w:sz w:val="18"/>
+          <w:szCs w:val="18"/>
           <w:lang w:val="de-DE"/>
         </w:rPr>
       </w:pPr>
     </w:p>
     <w:p>
       <w:pPr>
-        <w:spacing w:before="10" w:after="10" w:line="240" w:lineRule="auto"/>
-        <w:rPr>
-          <w:rFonts w:ascii="Khmer UI" w:eastAsia="DengXian" w:hAnsi="Khmer UI" w:cs="Khmer UI"/>
-          <w:b/>
-          <w:sz w:val="20"/>
-          <w:szCs w:val="20"/>
+        <w:spacing w:after="0" w:line="240" w:lineRule="auto"/>
+        <w:rPr>
+          <w:rFonts w:ascii="Khmer UI" w:eastAsia="DengXian" w:hAnsi="Khmer UI" w:cs="Khmer UI"/>
+          <w:b/>
+          <w:sz w:val="18"/>
+          <w:szCs w:val="18"/>
           <w:u w:val="single"/>
         </w:rPr>
       </w:pPr>
@@ -2001,8 +2132,8 @@
         <w:rPr>
           <w:rFonts w:ascii="Khmer UI" w:eastAsia="DengXian" w:hAnsi="Khmer UI" w:cs="Khmer UI"/>
           <w:b/>
-          <w:sz w:val="20"/>
-          <w:szCs w:val="20"/>
+          <w:sz w:val="18"/>
+          <w:szCs w:val="18"/>
           <w:u w:val="single"/>
         </w:rPr>
         <w:t>T E C H N I C A L   E X P E R I E N C E</w:t>
@@ -2013,12 +2144,12 @@
         <w:tabs>
           <w:tab w:val="right" w:pos="10800"/>
         </w:tabs>
-        <w:spacing w:before="10" w:after="10" w:line="240" w:lineRule="auto"/>
-        <w:rPr>
-          <w:rFonts w:ascii="Khmer UI" w:eastAsia="DengXian" w:hAnsi="Khmer UI" w:cs="Khmer UI"/>
-          <w:b/>
-          <w:sz w:val="20"/>
-          <w:szCs w:val="20"/>
+        <w:spacing w:after="0" w:line="240" w:lineRule="auto"/>
+        <w:rPr>
+          <w:rFonts w:ascii="Khmer UI" w:eastAsia="DengXian" w:hAnsi="Khmer UI" w:cs="Khmer UI"/>
+          <w:b/>
+          <w:sz w:val="18"/>
+          <w:szCs w:val="18"/>
         </w:rPr>
       </w:pPr>
       <w:r>
@@ -2026,8 +2157,8 @@
           <w:rFonts w:ascii="Khmer UI" w:eastAsia="DengXian" w:hAnsi="Khmer UI" w:cs="Khmer UI"/>
           <w:b/>
           <w:color w:val="000000"/>
-          <w:sz w:val="20"/>
-          <w:szCs w:val="20"/>
+          <w:sz w:val="18"/>
+          <w:szCs w:val="18"/>
         </w:rPr>
         <w:t xml:space="preserve">Unmanned Aerial Vehicle Team @ </w:t>
       </w:r>
@@ -2036,8 +2167,8 @@
           <w:rFonts w:ascii="Khmer UI" w:eastAsia="DengXian" w:hAnsi="Khmer UI" w:cs="Khmer UI"/>
           <w:b/>
           <w:color w:val="000000"/>
-          <w:sz w:val="20"/>
-          <w:szCs w:val="20"/>
+          <w:sz w:val="18"/>
+          <w:szCs w:val="18"/>
         </w:rPr>
         <w:t>UT Austin</w:t>
       </w:r>
@@ -2046,8 +2177,8 @@
           <w:rFonts w:ascii="Khmer UI" w:eastAsia="DengXian" w:hAnsi="Khmer UI" w:cs="Khmer UI"/>
           <w:b/>
           <w:color w:val="000000"/>
-          <w:sz w:val="20"/>
-          <w:szCs w:val="20"/>
+          <w:sz w:val="18"/>
+          <w:szCs w:val="18"/>
         </w:rPr>
         <w:tab/>
       </w:r>
@@ -2056,8 +2187,8 @@
           <w:rFonts w:ascii="Khmer UI" w:eastAsia="DengXian" w:hAnsi="Khmer UI" w:cs="Khmer UI"/>
           <w:b/>
           <w:color w:val="000000"/>
-          <w:sz w:val="20"/>
-          <w:szCs w:val="20"/>
+          <w:sz w:val="18"/>
+          <w:szCs w:val="18"/>
         </w:rPr>
         <w:t>2014 - Present</w:t>
       </w:r>
@@ -2069,20 +2200,20 @@
           <w:ilvl w:val="0"/>
           <w:numId w:val="30"/>
         </w:numPr>
-        <w:spacing w:before="10" w:after="10" w:line="240" w:lineRule="auto"/>
-        <w:rPr>
-          <w:rFonts w:ascii="Khmer UI" w:eastAsia="DengXian" w:hAnsi="Khmer UI" w:cs="Khmer UI"/>
-          <w:b/>
-          <w:sz w:val="20"/>
-          <w:szCs w:val="20"/>
+        <w:spacing w:after="0" w:line="240" w:lineRule="auto"/>
+        <w:rPr>
+          <w:rFonts w:ascii="Khmer UI" w:eastAsia="DengXian" w:hAnsi="Khmer UI" w:cs="Khmer UI"/>
+          <w:b/>
+          <w:sz w:val="18"/>
+          <w:szCs w:val="18"/>
         </w:rPr>
       </w:pPr>
       <w:r>
         <w:rPr>
           <w:rFonts w:ascii="Khmer UI" w:eastAsia="DengXian" w:hAnsi="Khmer UI" w:cs="Khmer UI"/>
           <w:color w:val="000000"/>
-          <w:sz w:val="20"/>
-          <w:szCs w:val="20"/>
+          <w:sz w:val="18"/>
+          <w:szCs w:val="18"/>
         </w:rPr>
         <w:t>Using MATLAB to implement Computer Vision algorithms and interpret real time video</w:t>
       </w:r>
@@ -2094,33 +2225,33 @@
           <w:ilvl w:val="0"/>
           <w:numId w:val="30"/>
         </w:numPr>
-        <w:spacing w:before="10" w:after="10" w:line="240" w:lineRule="auto"/>
-        <w:rPr>
-          <w:rFonts w:ascii="Khmer UI" w:eastAsia="DengXian" w:hAnsi="Khmer UI" w:cs="Khmer UI"/>
-          <w:b/>
-          <w:sz w:val="20"/>
-          <w:szCs w:val="20"/>
+        <w:spacing w:after="0" w:line="240" w:lineRule="auto"/>
+        <w:rPr>
+          <w:rFonts w:ascii="Khmer UI" w:eastAsia="DengXian" w:hAnsi="Khmer UI" w:cs="Khmer UI"/>
+          <w:b/>
+          <w:sz w:val="18"/>
+          <w:szCs w:val="18"/>
         </w:rPr>
       </w:pPr>
       <w:r>
         <w:rPr>
           <w:rFonts w:ascii="Khmer UI" w:eastAsia="DengXian" w:hAnsi="Khmer UI" w:cs="Khmer UI"/>
           <w:color w:val="000000"/>
-          <w:sz w:val="20"/>
-          <w:szCs w:val="20"/>
+          <w:sz w:val="18"/>
+          <w:szCs w:val="18"/>
         </w:rPr>
         <w:t>Worked on color detection and intelligent image cropping for shape detection algorithm</w:t>
       </w:r>
     </w:p>
     <w:p>
       <w:pPr>
-        <w:spacing w:before="10" w:after="10" w:line="240" w:lineRule="auto"/>
+        <w:spacing w:after="0" w:line="240" w:lineRule="auto"/>
         <w:rPr>
           <w:rFonts w:ascii="Khmer UI" w:eastAsia="DengXian" w:hAnsi="Khmer UI" w:cs="Khmer UI"/>
           <w:b/>
           <w:color w:val="000000"/>
-          <w:sz w:val="20"/>
-          <w:szCs w:val="20"/>
+          <w:sz w:val="18"/>
+          <w:szCs w:val="18"/>
         </w:rPr>
       </w:pPr>
       <w:r>
@@ -2128,8 +2259,8 @@
           <w:rFonts w:ascii="Khmer UI" w:eastAsia="DengXian" w:hAnsi="Khmer UI" w:cs="Khmer UI"/>
           <w:b/>
           <w:color w:val="000000"/>
-          <w:sz w:val="20"/>
-          <w:szCs w:val="20"/>
+          <w:sz w:val="18"/>
+          <w:szCs w:val="18"/>
         </w:rPr>
         <w:t>Association of Computer Machinery @ UT Austin</w:t>
       </w:r>
@@ -2138,8 +2269,8 @@
           <w:rFonts w:ascii="Khmer UI" w:eastAsia="DengXian" w:hAnsi="Khmer UI" w:cs="Khmer UI"/>
           <w:b/>
           <w:color w:val="000000"/>
-          <w:sz w:val="20"/>
-          <w:szCs w:val="20"/>
+          <w:sz w:val="18"/>
+          <w:szCs w:val="18"/>
         </w:rPr>
         <w:tab/>
       </w:r>
@@ -2148,8 +2279,8 @@
           <w:rFonts w:ascii="Khmer UI" w:eastAsia="DengXian" w:hAnsi="Khmer UI" w:cs="Khmer UI"/>
           <w:b/>
           <w:color w:val="000000"/>
-          <w:sz w:val="20"/>
-          <w:szCs w:val="20"/>
+          <w:sz w:val="18"/>
+          <w:szCs w:val="18"/>
         </w:rPr>
         <w:tab/>
       </w:r>
@@ -2158,8 +2289,8 @@
           <w:rFonts w:ascii="Khmer UI" w:eastAsia="DengXian" w:hAnsi="Khmer UI" w:cs="Khmer UI"/>
           <w:b/>
           <w:color w:val="000000"/>
-          <w:sz w:val="20"/>
-          <w:szCs w:val="20"/>
+          <w:sz w:val="18"/>
+          <w:szCs w:val="18"/>
         </w:rPr>
         <w:tab/>
       </w:r>
@@ -2168,8 +2299,8 @@
           <w:rFonts w:ascii="Khmer UI" w:eastAsia="DengXian" w:hAnsi="Khmer UI" w:cs="Khmer UI"/>
           <w:b/>
           <w:color w:val="000000"/>
-          <w:sz w:val="20"/>
-          <w:szCs w:val="20"/>
+          <w:sz w:val="18"/>
+          <w:szCs w:val="18"/>
         </w:rPr>
         <w:tab/>
       </w:r>
@@ -2178,8 +2309,8 @@
           <w:rFonts w:ascii="Khmer UI" w:eastAsia="DengXian" w:hAnsi="Khmer UI" w:cs="Khmer UI"/>
           <w:b/>
           <w:color w:val="000000"/>
-          <w:sz w:val="20"/>
-          <w:szCs w:val="20"/>
+          <w:sz w:val="18"/>
+          <w:szCs w:val="18"/>
         </w:rPr>
         <w:tab/>
       </w:r>
@@ -2188,8 +2319,8 @@
           <w:rFonts w:ascii="Khmer UI" w:eastAsia="DengXian" w:hAnsi="Khmer UI" w:cs="Khmer UI"/>
           <w:b/>
           <w:color w:val="000000"/>
-          <w:sz w:val="20"/>
-          <w:szCs w:val="20"/>
+          <w:sz w:val="18"/>
+          <w:szCs w:val="18"/>
         </w:rPr>
         <w:tab/>
       </w:r>
@@ -2198,8 +2329,8 @@
           <w:rFonts w:ascii="Khmer UI" w:eastAsia="DengXian" w:hAnsi="Khmer UI" w:cs="Khmer UI"/>
           <w:b/>
           <w:color w:val="000000"/>
-          <w:sz w:val="20"/>
-          <w:szCs w:val="20"/>
+          <w:sz w:val="18"/>
+          <w:szCs w:val="18"/>
         </w:rPr>
         <w:tab/>
         <w:t xml:space="preserve"> </w:t>
@@ -2209,8 +2340,19 @@
           <w:rFonts w:ascii="Khmer UI" w:eastAsia="DengXian" w:hAnsi="Khmer UI" w:cs="Khmer UI"/>
           <w:b/>
           <w:color w:val="000000"/>
-          <w:sz w:val="20"/>
-          <w:szCs w:val="20"/>
+          <w:sz w:val="18"/>
+          <w:szCs w:val="18"/>
+        </w:rPr>
+        <w:tab/>
+        <w:t xml:space="preserve">    </w:t>
+      </w:r>
+      <w:r>
+        <w:rPr>
+          <w:rFonts w:ascii="Khmer UI" w:eastAsia="DengXian" w:hAnsi="Khmer UI" w:cs="Khmer UI"/>
+          <w:b/>
+          <w:color w:val="000000"/>
+          <w:sz w:val="18"/>
+          <w:szCs w:val="18"/>
         </w:rPr>
         <w:t>2014 - Present</w:t>
       </w:r>
@@ -2222,21 +2364,21 @@
           <w:ilvl w:val="0"/>
           <w:numId w:val="33"/>
         </w:numPr>
-        <w:spacing w:before="10" w:after="10" w:line="240" w:lineRule="auto"/>
+        <w:spacing w:after="0" w:line="240" w:lineRule="auto"/>
         <w:rPr>
           <w:rStyle w:val="Strong"/>
           <w:rFonts w:ascii="Khmer UI" w:eastAsia="DengXian" w:hAnsi="Khmer UI" w:cs="Khmer UI"/>
           <w:bCs w:val="0"/>
-          <w:sz w:val="20"/>
-          <w:szCs w:val="20"/>
-        </w:rPr>
-      </w:pPr>
-      <w:r>
-        <w:rPr>
-          <w:rFonts w:ascii="Khmer UI" w:eastAsia="DengXian" w:hAnsi="Khmer UI" w:cs="Khmer UI"/>
-          <w:bCs/>
-          <w:sz w:val="20"/>
-          <w:szCs w:val="20"/>
+          <w:sz w:val="18"/>
+          <w:szCs w:val="18"/>
+        </w:rPr>
+      </w:pPr>
+      <w:r>
+        <w:rPr>
+          <w:rFonts w:ascii="Khmer UI" w:eastAsia="DengXian" w:hAnsi="Khmer UI" w:cs="Khmer UI"/>
+          <w:bCs/>
+          <w:sz w:val="18"/>
+          <w:szCs w:val="18"/>
         </w:rPr>
         <w:t>UT ACM Programming Competition #4 (3rd place)</w:t>
       </w:r>
@@ -2246,21 +2388,21 @@
         <w:tabs>
           <w:tab w:val="right" w:pos="10800"/>
         </w:tabs>
-        <w:spacing w:before="10" w:after="10" w:line="240" w:lineRule="auto"/>
+        <w:spacing w:after="0" w:line="240" w:lineRule="auto"/>
         <w:rPr>
           <w:rStyle w:val="Strong"/>
           <w:rFonts w:ascii="Khmer UI" w:eastAsia="DengXian" w:hAnsi="Khmer UI" w:cs="Khmer UI"/>
           <w:bCs w:val="0"/>
-          <w:sz w:val="20"/>
-          <w:szCs w:val="20"/>
+          <w:sz w:val="18"/>
+          <w:szCs w:val="18"/>
         </w:rPr>
       </w:pPr>
       <w:r>
         <w:rPr>
           <w:rStyle w:val="Strong"/>
           <w:rFonts w:ascii="Khmer UI" w:eastAsia="DengXian" w:hAnsi="Khmer UI" w:cs="Khmer UI"/>
-          <w:sz w:val="20"/>
-          <w:szCs w:val="20"/>
+          <w:sz w:val="18"/>
+          <w:szCs w:val="18"/>
         </w:rPr>
         <w:t>C</w:t>
       </w:r>
@@ -2268,8 +2410,8 @@
         <w:rPr>
           <w:rStyle w:val="Strong"/>
           <w:rFonts w:ascii="Khmer UI" w:eastAsia="DengXian" w:hAnsi="Khmer UI" w:cs="Khmer UI"/>
-          <w:sz w:val="20"/>
-          <w:szCs w:val="20"/>
+          <w:sz w:val="18"/>
+          <w:szCs w:val="18"/>
         </w:rPr>
         <w:t xml:space="preserve">omputer Science Club/Team, </w:t>
       </w:r>
@@ -2281,8 +2423,8 @@
           <w:bCs w:val="0"/>
           <w:i/>
           <w:iCs/>
-          <w:sz w:val="20"/>
-          <w:szCs w:val="20"/>
+          <w:sz w:val="18"/>
+          <w:szCs w:val="18"/>
         </w:rPr>
         <w:t>Leadership Team (Co-Captain)</w:t>
       </w:r>
@@ -2290,8 +2432,8 @@
         <w:rPr>
           <w:rStyle w:val="Strong"/>
           <w:rFonts w:ascii="Khmer UI" w:eastAsia="DengXian" w:hAnsi="Khmer UI" w:cs="Khmer UI"/>
-          <w:sz w:val="20"/>
-          <w:szCs w:val="20"/>
+          <w:sz w:val="18"/>
+          <w:szCs w:val="18"/>
         </w:rPr>
         <w:tab/>
         <w:t xml:space="preserve">2011 - </w:t>
@@ -2300,8 +2442,8 @@
         <w:rPr>
           <w:rStyle w:val="Strong"/>
           <w:rFonts w:ascii="Khmer UI" w:eastAsia="DengXian" w:hAnsi="Khmer UI" w:cs="Khmer UI"/>
-          <w:sz w:val="20"/>
-          <w:szCs w:val="20"/>
+          <w:sz w:val="18"/>
+          <w:szCs w:val="18"/>
         </w:rPr>
         <w:t>14</w:t>
       </w:r>
@@ -2313,35 +2455,35 @@
           <w:ilvl w:val="0"/>
           <w:numId w:val="24"/>
         </w:numPr>
-        <w:spacing w:before="10" w:after="10" w:line="240" w:lineRule="auto"/>
-        <w:rPr>
-          <w:rFonts w:ascii="Khmer UI" w:eastAsia="DengXian" w:hAnsi="Khmer UI" w:cs="Khmer UI"/>
-          <w:b/>
-          <w:sz w:val="20"/>
-          <w:szCs w:val="20"/>
-        </w:rPr>
-      </w:pPr>
-      <w:r>
-        <w:rPr>
-          <w:rFonts w:ascii="Khmer UI" w:eastAsia="DengXian" w:hAnsi="Khmer UI" w:cs="Khmer UI"/>
-          <w:sz w:val="20"/>
-          <w:szCs w:val="20"/>
+        <w:spacing w:after="0" w:line="240" w:lineRule="auto"/>
+        <w:rPr>
+          <w:rFonts w:ascii="Khmer UI" w:eastAsia="DengXian" w:hAnsi="Khmer UI" w:cs="Khmer UI"/>
+          <w:b/>
+          <w:sz w:val="18"/>
+          <w:szCs w:val="18"/>
+        </w:rPr>
+      </w:pPr>
+      <w:r>
+        <w:rPr>
+          <w:rFonts w:ascii="Khmer UI" w:eastAsia="DengXian" w:hAnsi="Khmer UI" w:cs="Khmer UI"/>
+          <w:sz w:val="18"/>
+          <w:szCs w:val="18"/>
         </w:rPr>
         <w:t>Compete</w:t>
       </w:r>
       <w:r>
         <w:rPr>
           <w:rFonts w:ascii="Khmer UI" w:eastAsia="DengXian" w:hAnsi="Khmer UI" w:cs="Khmer UI"/>
-          <w:sz w:val="20"/>
-          <w:szCs w:val="20"/>
+          <w:sz w:val="18"/>
+          <w:szCs w:val="18"/>
         </w:rPr>
         <w:t>d</w:t>
       </w:r>
       <w:r>
         <w:rPr>
           <w:rFonts w:ascii="Khmer UI" w:eastAsia="DengXian" w:hAnsi="Khmer UI" w:cs="Khmer UI"/>
-          <w:sz w:val="20"/>
-          <w:szCs w:val="20"/>
+          <w:sz w:val="18"/>
+          <w:szCs w:val="18"/>
         </w:rPr>
         <w:t xml:space="preserve"> in ACM, ICPC, TCEA, and UIL style programming contests</w:t>
       </w:r>
@@ -2353,21 +2495,21 @@
           <w:ilvl w:val="0"/>
           <w:numId w:val="26"/>
         </w:numPr>
-        <w:spacing w:before="10" w:after="10" w:line="240" w:lineRule="auto"/>
-        <w:rPr>
-          <w:rFonts w:ascii="Khmer UI" w:eastAsia="DengXian" w:hAnsi="Khmer UI" w:cs="Khmer UI"/>
-          <w:b/>
-          <w:bCs/>
-          <w:sz w:val="20"/>
-          <w:szCs w:val="20"/>
-          <w:lang w:val="de-DE"/>
-        </w:rPr>
-      </w:pPr>
-      <w:r>
-        <w:rPr>
-          <w:rFonts w:ascii="Khmer UI" w:eastAsia="DengXian" w:hAnsi="Khmer UI" w:cs="Khmer UI"/>
-          <w:sz w:val="20"/>
-          <w:szCs w:val="20"/>
+        <w:spacing w:after="0" w:line="240" w:lineRule="auto"/>
+        <w:rPr>
+          <w:rFonts w:ascii="Khmer UI" w:eastAsia="DengXian" w:hAnsi="Khmer UI" w:cs="Khmer UI"/>
+          <w:b/>
+          <w:bCs/>
+          <w:sz w:val="18"/>
+          <w:szCs w:val="18"/>
+          <w:lang w:val="de-DE"/>
+        </w:rPr>
+      </w:pPr>
+      <w:r>
+        <w:rPr>
+          <w:rFonts w:ascii="Khmer UI" w:eastAsia="DengXian" w:hAnsi="Khmer UI" w:cs="Khmer UI"/>
+          <w:sz w:val="18"/>
+          <w:szCs w:val="18"/>
           <w:shd w:val="clear" w:color="auto" w:fill="FFFFFF"/>
         </w:rPr>
         <w:t>Multiple top 3 finishes in local competitions</w:t>
@@ -2378,12 +2520,12 @@
         <w:tabs>
           <w:tab w:val="right" w:pos="10800"/>
         </w:tabs>
-        <w:spacing w:before="10" w:after="10" w:line="240" w:lineRule="auto"/>
-        <w:rPr>
-          <w:rFonts w:ascii="Khmer UI" w:eastAsia="DengXian" w:hAnsi="Khmer UI" w:cs="Khmer UI"/>
-          <w:b/>
-          <w:sz w:val="20"/>
-          <w:szCs w:val="20"/>
+        <w:spacing w:after="0" w:line="240" w:lineRule="auto"/>
+        <w:rPr>
+          <w:rFonts w:ascii="Khmer UI" w:eastAsia="DengXian" w:hAnsi="Khmer UI" w:cs="Khmer UI"/>
+          <w:b/>
+          <w:sz w:val="18"/>
+          <w:szCs w:val="18"/>
         </w:rPr>
       </w:pPr>
       <w:r>
@@ -2391,8 +2533,8 @@
           <w:rFonts w:ascii="Khmer UI" w:eastAsia="DengXian" w:hAnsi="Khmer UI" w:cs="Khmer UI"/>
           <w:b/>
           <w:color w:val="000000"/>
-          <w:sz w:val="20"/>
-          <w:szCs w:val="20"/>
+          <w:sz w:val="18"/>
+          <w:szCs w:val="18"/>
         </w:rPr>
         <w:t>Mobile App Development @UT Austin</w:t>
       </w:r>
@@ -2401,8 +2543,8 @@
           <w:rFonts w:ascii="Khmer UI" w:eastAsia="DengXian" w:hAnsi="Khmer UI" w:cs="Khmer UI"/>
           <w:b/>
           <w:color w:val="000000"/>
-          <w:sz w:val="20"/>
-          <w:szCs w:val="20"/>
+          <w:sz w:val="18"/>
+          <w:szCs w:val="18"/>
         </w:rPr>
         <w:tab/>
         <w:t>2014 - Present</w:t>
@@ -2413,20 +2555,20 @@
         <w:tabs>
           <w:tab w:val="right" w:pos="10800"/>
         </w:tabs>
-        <w:spacing w:before="10" w:after="10" w:line="240" w:lineRule="auto"/>
-        <w:rPr>
-          <w:rFonts w:ascii="Khmer UI" w:eastAsia="DengXian" w:hAnsi="Khmer UI" w:cs="Khmer UI"/>
-          <w:b/>
-          <w:sz w:val="20"/>
-          <w:szCs w:val="20"/>
-        </w:rPr>
-      </w:pPr>
-      <w:r>
-        <w:rPr>
-          <w:rFonts w:ascii="Khmer UI" w:eastAsia="DengXian" w:hAnsi="Khmer UI" w:cs="Khmer UI"/>
-          <w:b/>
-          <w:sz w:val="20"/>
-          <w:szCs w:val="20"/>
+        <w:spacing w:after="0" w:line="240" w:lineRule="auto"/>
+        <w:rPr>
+          <w:rFonts w:ascii="Khmer UI" w:eastAsia="DengXian" w:hAnsi="Khmer UI" w:cs="Khmer UI"/>
+          <w:b/>
+          <w:sz w:val="18"/>
+          <w:szCs w:val="18"/>
+        </w:rPr>
+      </w:pPr>
+      <w:r>
+        <w:rPr>
+          <w:rFonts w:ascii="Khmer UI" w:eastAsia="DengXian" w:hAnsi="Khmer UI" w:cs="Khmer UI"/>
+          <w:b/>
+          <w:sz w:val="18"/>
+          <w:szCs w:val="18"/>
         </w:rPr>
         <w:t>Robotics</w:t>
       </w:r>
@@ -2434,8 +2576,8 @@
         <w:rPr>
           <w:rFonts w:ascii="Khmer UI" w:eastAsia="DengXian" w:hAnsi="Khmer UI" w:cs="Khmer UI"/>
           <w:b/>
-          <w:sz w:val="20"/>
-          <w:szCs w:val="20"/>
+          <w:sz w:val="18"/>
+          <w:szCs w:val="18"/>
         </w:rPr>
         <w:t xml:space="preserve"> Team</w:t>
       </w:r>
@@ -2443,8 +2585,8 @@
         <w:rPr>
           <w:rFonts w:ascii="Khmer UI" w:eastAsia="DengXian" w:hAnsi="Khmer UI" w:cs="Khmer UI"/>
           <w:b/>
-          <w:sz w:val="20"/>
-          <w:szCs w:val="20"/>
+          <w:sz w:val="18"/>
+          <w:szCs w:val="18"/>
         </w:rPr>
         <w:t xml:space="preserve">, </w:t>
       </w:r>
@@ -2454,8 +2596,8 @@
           <w:bCs/>
           <w:i/>
           <w:iCs/>
-          <w:sz w:val="20"/>
-          <w:szCs w:val="20"/>
+          <w:sz w:val="18"/>
+          <w:szCs w:val="18"/>
         </w:rPr>
         <w:t>Hardware Lead</w:t>
       </w:r>
@@ -2463,8 +2605,8 @@
         <w:rPr>
           <w:rFonts w:ascii="Khmer UI" w:eastAsia="DengXian" w:hAnsi="Khmer UI" w:cs="Khmer UI"/>
           <w:b/>
-          <w:sz w:val="20"/>
-          <w:szCs w:val="20"/>
+          <w:sz w:val="18"/>
+          <w:szCs w:val="18"/>
         </w:rPr>
         <w:tab/>
         <w:t>2012 - 2014</w:t>
@@ -2477,101 +2619,61 @@
           <w:ilvl w:val="0"/>
           <w:numId w:val="26"/>
         </w:numPr>
-        <w:spacing w:before="10" w:after="10" w:line="240" w:lineRule="auto"/>
-        <w:rPr>
-          <w:rFonts w:ascii="Khmer UI" w:eastAsia="DengXian" w:hAnsi="Khmer UI" w:cs="Khmer UI"/>
-          <w:b/>
-          <w:sz w:val="20"/>
-          <w:szCs w:val="20"/>
-        </w:rPr>
-      </w:pPr>
-      <w:r>
-        <w:rPr>
-          <w:rFonts w:ascii="Khmer UI" w:eastAsia="DengXian" w:hAnsi="Khmer UI" w:cs="Khmer UI"/>
-          <w:color w:val="000000"/>
-          <w:sz w:val="20"/>
-          <w:szCs w:val="20"/>
-        </w:rPr>
-        <w:t>C</w:t>
-      </w:r>
-      <w:r>
-        <w:rPr>
-          <w:rFonts w:ascii="Khmer UI" w:eastAsia="DengXian" w:hAnsi="Khmer UI" w:cs="Khmer UI"/>
-          <w:color w:val="000000"/>
-          <w:sz w:val="20"/>
-          <w:szCs w:val="20"/>
-        </w:rPr>
-        <w:t xml:space="preserve">ompeted in the </w:t>
-      </w:r>
-      <w:r>
-        <w:rPr>
-          <w:rFonts w:ascii="Khmer UI" w:eastAsia="DengXian" w:hAnsi="Khmer UI" w:cs="Khmer UI"/>
-          <w:sz w:val="20"/>
-          <w:szCs w:val="20"/>
-        </w:rPr>
-        <w:t>FIRST Tech Challenge</w:t>
-      </w:r>
-      <w:r>
-        <w:rPr>
-          <w:rFonts w:ascii="Khmer UI" w:eastAsia="DengXian" w:hAnsi="Khmer UI" w:cs="Khmer UI"/>
-          <w:sz w:val="20"/>
-          <w:szCs w:val="20"/>
-        </w:rPr>
-        <w:t xml:space="preserve"> </w:t>
-      </w:r>
-      <w:r>
-        <w:rPr>
-          <w:rFonts w:ascii="Khmer UI" w:eastAsia="DengXian" w:hAnsi="Khmer UI" w:cs="Khmer UI"/>
-          <w:sz w:val="20"/>
-          <w:szCs w:val="20"/>
-        </w:rPr>
-        <w:t xml:space="preserve"> </w:t>
-      </w:r>
-    </w:p>
-    <w:p>
-      <w:pPr>
-        <w:pStyle w:val="ListParagraph"/>
-        <w:numPr>
-          <w:ilvl w:val="0"/>
-          <w:numId w:val="26"/>
-        </w:numPr>
-        <w:spacing w:before="10" w:after="10" w:line="240" w:lineRule="auto"/>
-        <w:rPr>
-          <w:rFonts w:ascii="Khmer UI" w:eastAsia="DengXian" w:hAnsi="Khmer UI" w:cs="Khmer UI"/>
-          <w:b/>
-          <w:sz w:val="20"/>
-          <w:szCs w:val="20"/>
-        </w:rPr>
-      </w:pPr>
-      <w:r>
-        <w:rPr>
-          <w:rFonts w:ascii="Khmer UI" w:eastAsia="DengXian" w:hAnsi="Khmer UI" w:cs="Khmer UI"/>
-          <w:sz w:val="20"/>
-          <w:szCs w:val="20"/>
+        <w:spacing w:after="0" w:line="240" w:lineRule="auto"/>
+        <w:rPr>
+          <w:rFonts w:ascii="Khmer UI" w:eastAsia="DengXian" w:hAnsi="Khmer UI" w:cs="Khmer UI"/>
+          <w:b/>
+          <w:sz w:val="18"/>
+          <w:szCs w:val="18"/>
+        </w:rPr>
+      </w:pPr>
+      <w:r>
+        <w:rPr>
+          <w:rFonts w:ascii="Khmer UI" w:eastAsia="DengXian" w:hAnsi="Khmer UI" w:cs="Khmer UI"/>
+          <w:sz w:val="18"/>
+          <w:szCs w:val="18"/>
         </w:rPr>
         <w:t>P</w:t>
       </w:r>
       <w:r>
         <w:rPr>
           <w:rFonts w:ascii="Khmer UI" w:eastAsia="DengXian" w:hAnsi="Khmer UI" w:cs="Khmer UI"/>
-          <w:sz w:val="20"/>
-          <w:szCs w:val="20"/>
+          <w:sz w:val="18"/>
+          <w:szCs w:val="18"/>
         </w:rPr>
         <w:t>rogrammed</w:t>
       </w:r>
       <w:r>
         <w:rPr>
           <w:rFonts w:ascii="Khmer UI" w:eastAsia="DengXian" w:hAnsi="Khmer UI" w:cs="Khmer UI"/>
-          <w:sz w:val="20"/>
-          <w:szCs w:val="20"/>
-        </w:rPr>
-        <w:t xml:space="preserve"> LEGO Mindstorms NXT, VEX Microcontroller</w:t>
-      </w:r>
-      <w:r>
-        <w:rPr>
-          <w:rFonts w:ascii="Khmer UI" w:eastAsia="DengXian" w:hAnsi="Khmer UI" w:cs="Khmer UI"/>
-          <w:sz w:val="20"/>
-          <w:szCs w:val="20"/>
+          <w:sz w:val="18"/>
+          <w:szCs w:val="18"/>
+        </w:rPr>
+        <w:t xml:space="preserve"> LEGO </w:t>
+      </w:r>
+      <w:proofErr w:type="spellStart"/>
+      <w:r>
+        <w:rPr>
+          <w:rFonts w:ascii="Khmer UI" w:eastAsia="DengXian" w:hAnsi="Khmer UI" w:cs="Khmer UI"/>
+          <w:sz w:val="18"/>
+          <w:szCs w:val="18"/>
+        </w:rPr>
+        <w:t>Mindstorms</w:t>
+      </w:r>
+      <w:proofErr w:type="spellEnd"/>
+      <w:r>
+        <w:rPr>
+          <w:rFonts w:ascii="Khmer UI" w:eastAsia="DengXian" w:hAnsi="Khmer UI" w:cs="Khmer UI"/>
+          <w:sz w:val="18"/>
+          <w:szCs w:val="18"/>
+        </w:rPr>
+        <w:t xml:space="preserve"> NXT, VEX Microcontroller</w:t>
+      </w:r>
+      <w:r>
+        <w:rPr>
+          <w:rFonts w:ascii="Khmer UI" w:eastAsia="DengXian" w:hAnsi="Khmer UI" w:cs="Khmer UI"/>
+          <w:sz w:val="18"/>
+          <w:szCs w:val="18"/>
         </w:rPr>
         <w:t xml:space="preserve"> using </w:t>
       </w:r>
@@ -2579,8 +2681,8 @@
       <w:r>
         <w:rPr>
           <w:rFonts w:ascii="Khmer UI" w:eastAsia="DengXian" w:hAnsi="Khmer UI" w:cs="Khmer UI"/>
-          <w:sz w:val="20"/>
-          <w:szCs w:val="20"/>
+          <w:sz w:val="18"/>
+          <w:szCs w:val="18"/>
         </w:rPr>
         <w:t>RobotC</w:t>
       </w:r>
@@ -2588,8 +2690,8 @@
       <w:r>
         <w:rPr>
           <w:rFonts w:ascii="Khmer UI" w:eastAsia="DengXian" w:hAnsi="Khmer UI" w:cs="Khmer UI"/>
-          <w:sz w:val="20"/>
-          <w:szCs w:val="20"/>
+          <w:sz w:val="18"/>
+          <w:szCs w:val="18"/>
         </w:rPr>
         <w:t xml:space="preserve"> </w:t>
       </w:r>
@@ -2604,20 +2706,20 @@
         <w:tabs>
           <w:tab w:val="right" w:pos="10800"/>
         </w:tabs>
-        <w:spacing w:before="10" w:after="10" w:line="240" w:lineRule="auto"/>
-        <w:rPr>
-          <w:rFonts w:ascii="Khmer UI" w:eastAsia="DengXian" w:hAnsi="Khmer UI" w:cs="Khmer UI"/>
-          <w:b/>
-          <w:sz w:val="20"/>
-          <w:szCs w:val="20"/>
+        <w:spacing w:after="0" w:line="240" w:lineRule="auto"/>
+        <w:rPr>
+          <w:rFonts w:ascii="Khmer UI" w:eastAsia="DengXian" w:hAnsi="Khmer UI" w:cs="Khmer UI"/>
+          <w:b/>
+          <w:sz w:val="18"/>
+          <w:szCs w:val="18"/>
         </w:rPr>
       </w:pPr>
       <w:r>
         <w:rPr>
           <w:rFonts w:ascii="Khmer UI" w:eastAsia="DengXian" w:hAnsi="Khmer UI" w:cs="Khmer UI"/>
           <w:color w:val="000000"/>
-          <w:sz w:val="20"/>
-          <w:szCs w:val="20"/>
+          <w:sz w:val="18"/>
+          <w:szCs w:val="18"/>
         </w:rPr>
         <w:t>P</w:t>
       </w:r>
@@ -2625,8 +2727,8 @@
         <w:rPr>
           <w:rFonts w:ascii="Khmer UI" w:eastAsia="DengXian" w:hAnsi="Khmer UI" w:cs="Khmer UI"/>
           <w:color w:val="000000"/>
-          <w:sz w:val="20"/>
-          <w:szCs w:val="20"/>
+          <w:sz w:val="18"/>
+          <w:szCs w:val="18"/>
         </w:rPr>
         <w:t xml:space="preserve">laced in the </w:t>
       </w:r>
@@ -2635,8 +2737,8 @@
           <w:rFonts w:ascii="Khmer UI" w:eastAsia="DengXian" w:hAnsi="Khmer UI" w:cs="Khmer UI"/>
           <w:b/>
           <w:color w:val="000000"/>
-          <w:sz w:val="20"/>
-          <w:szCs w:val="20"/>
+          <w:sz w:val="18"/>
+          <w:szCs w:val="18"/>
         </w:rPr>
         <w:t>Top 40</w:t>
       </w:r>
@@ -2644,8 +2746,8 @@
         <w:rPr>
           <w:rFonts w:ascii="Khmer UI" w:eastAsia="DengXian" w:hAnsi="Khmer UI" w:cs="Khmer UI"/>
           <w:color w:val="000000"/>
-          <w:sz w:val="20"/>
-          <w:szCs w:val="20"/>
+          <w:sz w:val="18"/>
+          <w:szCs w:val="18"/>
         </w:rPr>
         <w:t xml:space="preserve"> at the </w:t>
       </w:r>
@@ -2654,8 +2756,8 @@
           <w:rFonts w:ascii="Khmer UI" w:eastAsia="DengXian" w:hAnsi="Khmer UI" w:cs="Khmer UI"/>
           <w:b/>
           <w:color w:val="000000"/>
-          <w:sz w:val="20"/>
-          <w:szCs w:val="20"/>
+          <w:sz w:val="18"/>
+          <w:szCs w:val="18"/>
         </w:rPr>
         <w:t>World Championships</w:t>
       </w:r>
@@ -2664,8 +2766,8 @@
           <w:rFonts w:ascii="Khmer UI" w:eastAsia="DengXian" w:hAnsi="Khmer UI" w:cs="Khmer UI"/>
           <w:b/>
           <w:color w:val="000000"/>
-          <w:sz w:val="20"/>
-          <w:szCs w:val="20"/>
+          <w:sz w:val="18"/>
+          <w:szCs w:val="18"/>
         </w:rPr>
         <w:tab/>
         <w:t>April 2013</w:t>
@@ -2674,27 +2776,27 @@
         <w:rPr>
           <w:rFonts w:ascii="Khmer UI" w:eastAsia="DengXian" w:hAnsi="Khmer UI" w:cs="Khmer UI"/>
           <w:b/>
-          <w:sz w:val="20"/>
-          <w:szCs w:val="20"/>
+          <w:sz w:val="18"/>
+          <w:szCs w:val="18"/>
         </w:rPr>
         <w:t xml:space="preserve"> </w:t>
       </w:r>
     </w:p>
     <w:p>
       <w:pPr>
-        <w:spacing w:before="10" w:after="10" w:line="240" w:lineRule="auto"/>
-        <w:rPr>
-          <w:rFonts w:ascii="Khmer UI" w:eastAsia="DengXian" w:hAnsi="Khmer UI" w:cs="Khmer UI"/>
-          <w:sz w:val="20"/>
-          <w:szCs w:val="20"/>
-          <w:lang w:val="de-DE"/>
-        </w:rPr>
-      </w:pPr>
-      <w:r>
-        <w:rPr>
-          <w:rFonts w:ascii="Khmer UI" w:eastAsia="DengXian" w:hAnsi="Khmer UI" w:cs="Khmer UI"/>
-          <w:sz w:val="20"/>
-          <w:szCs w:val="20"/>
+        <w:spacing w:after="0" w:line="240" w:lineRule="auto"/>
+        <w:rPr>
+          <w:rFonts w:ascii="Khmer UI" w:eastAsia="DengXian" w:hAnsi="Khmer UI" w:cs="Khmer UI"/>
+          <w:sz w:val="18"/>
+          <w:szCs w:val="18"/>
+          <w:lang w:val="de-DE"/>
+        </w:rPr>
+      </w:pPr>
+      <w:r>
+        <w:rPr>
+          <w:rFonts w:ascii="Khmer UI" w:eastAsia="DengXian" w:hAnsi="Khmer UI" w:cs="Khmer UI"/>
+          <w:sz w:val="18"/>
+          <w:szCs w:val="18"/>
           <w:lang w:val="de-DE"/>
         </w:rPr>
         <w:t xml:space="preserve">  </w:t>
@@ -2702,12 +2804,12 @@
     </w:p>
     <w:p>
       <w:pPr>
-        <w:spacing w:before="10" w:after="10" w:line="240" w:lineRule="auto"/>
-        <w:rPr>
-          <w:rFonts w:ascii="Khmer UI" w:eastAsia="DengXian" w:hAnsi="Khmer UI" w:cs="Khmer UI"/>
-          <w:b/>
-          <w:sz w:val="20"/>
-          <w:szCs w:val="20"/>
+        <w:spacing w:after="0" w:line="240" w:lineRule="auto"/>
+        <w:rPr>
+          <w:rFonts w:ascii="Khmer UI" w:eastAsia="DengXian" w:hAnsi="Khmer UI" w:cs="Khmer UI"/>
+          <w:b/>
+          <w:sz w:val="18"/>
+          <w:szCs w:val="18"/>
           <w:u w:val="single"/>
         </w:rPr>
       </w:pPr>
@@ -2715,8 +2817,8 @@
         <w:rPr>
           <w:rFonts w:ascii="Khmer UI" w:eastAsia="DengXian" w:hAnsi="Khmer UI" w:cs="Khmer UI"/>
           <w:b/>
-          <w:sz w:val="20"/>
-          <w:szCs w:val="20"/>
+          <w:sz w:val="18"/>
+          <w:szCs w:val="18"/>
           <w:u w:val="single"/>
         </w:rPr>
         <w:t>I N T E R E S T S</w:t>
@@ -2724,20 +2826,20 @@
     </w:p>
     <w:p>
       <w:pPr>
-        <w:spacing w:before="10" w:after="10" w:line="240" w:lineRule="auto"/>
-        <w:rPr>
-          <w:rFonts w:ascii="Khmer UI" w:eastAsia="DengXian" w:hAnsi="Khmer UI" w:cs="Khmer UI"/>
-          <w:bCs/>
-          <w:sz w:val="20"/>
-          <w:szCs w:val="20"/>
-        </w:rPr>
-      </w:pPr>
-      <w:r>
-        <w:rPr>
-          <w:rFonts w:ascii="Khmer UI" w:eastAsia="DengXian" w:hAnsi="Khmer UI" w:cs="Khmer UI"/>
-          <w:bCs/>
-          <w:sz w:val="20"/>
-          <w:szCs w:val="20"/>
+        <w:spacing w:after="0" w:line="240" w:lineRule="auto"/>
+        <w:rPr>
+          <w:rFonts w:ascii="Khmer UI" w:eastAsia="DengXian" w:hAnsi="Khmer UI" w:cs="Khmer UI"/>
+          <w:bCs/>
+          <w:sz w:val="18"/>
+          <w:szCs w:val="18"/>
+        </w:rPr>
+      </w:pPr>
+      <w:r>
+        <w:rPr>
+          <w:rFonts w:ascii="Khmer UI" w:eastAsia="DengXian" w:hAnsi="Khmer UI" w:cs="Khmer UI"/>
+          <w:bCs/>
+          <w:sz w:val="18"/>
+          <w:szCs w:val="18"/>
         </w:rPr>
         <w:t xml:space="preserve">Web/Mobile </w:t>
       </w:r>
@@ -2746,8 +2848,8 @@
         <w:rPr>
           <w:rFonts w:ascii="Khmer UI" w:eastAsia="DengXian" w:hAnsi="Khmer UI" w:cs="Khmer UI"/>
           <w:bCs/>
-          <w:sz w:val="20"/>
-          <w:szCs w:val="20"/>
+          <w:sz w:val="18"/>
+          <w:szCs w:val="18"/>
         </w:rPr>
         <w:t xml:space="preserve">Development  </w:t>
       </w:r>
@@ -2755,8 +2857,8 @@
         <w:rPr>
           <w:rFonts w:ascii="Khmer UI" w:eastAsia="DengXian" w:hAnsi="Khmer UI" w:cs="Khmer UI"/>
           <w:bCs/>
-          <w:sz w:val="20"/>
-          <w:szCs w:val="20"/>
+          <w:sz w:val="18"/>
+          <w:szCs w:val="18"/>
         </w:rPr>
         <w:t>|</w:t>
       </w:r>
@@ -2765,8 +2867,8 @@
         <w:rPr>
           <w:rFonts w:ascii="Khmer UI" w:eastAsia="DengXian" w:hAnsi="Khmer UI" w:cs="Khmer UI"/>
           <w:bCs/>
-          <w:sz w:val="20"/>
-          <w:szCs w:val="20"/>
+          <w:sz w:val="18"/>
+          <w:szCs w:val="18"/>
         </w:rPr>
         <w:t xml:space="preserve">  </w:t>
       </w:r>
@@ -2774,8 +2876,8 @@
         <w:rPr>
           <w:rFonts w:ascii="Khmer UI" w:eastAsia="DengXian" w:hAnsi="Khmer UI" w:cs="Khmer UI"/>
           <w:bCs/>
-          <w:sz w:val="20"/>
-          <w:szCs w:val="20"/>
+          <w:sz w:val="18"/>
+          <w:szCs w:val="18"/>
         </w:rPr>
         <w:t>Security</w:t>
       </w:r>
@@ -2783,8 +2885,8 @@
         <w:rPr>
           <w:rFonts w:ascii="Khmer UI" w:eastAsia="DengXian" w:hAnsi="Khmer UI" w:cs="Khmer UI"/>
           <w:bCs/>
-          <w:sz w:val="20"/>
-          <w:szCs w:val="20"/>
+          <w:sz w:val="18"/>
+          <w:szCs w:val="18"/>
         </w:rPr>
         <w:t xml:space="preserve">  </w:t>
       </w:r>
@@ -2792,8 +2894,8 @@
         <w:rPr>
           <w:rFonts w:ascii="Khmer UI" w:eastAsia="DengXian" w:hAnsi="Khmer UI" w:cs="Khmer UI"/>
           <w:bCs/>
-          <w:sz w:val="20"/>
-          <w:szCs w:val="20"/>
+          <w:sz w:val="18"/>
+          <w:szCs w:val="18"/>
         </w:rPr>
         <w:t>|</w:t>
       </w:r>
@@ -2801,8 +2903,8 @@
         <w:rPr>
           <w:rFonts w:ascii="Khmer UI" w:eastAsia="DengXian" w:hAnsi="Khmer UI" w:cs="Khmer UI"/>
           <w:bCs/>
-          <w:sz w:val="20"/>
-          <w:szCs w:val="20"/>
+          <w:sz w:val="18"/>
+          <w:szCs w:val="18"/>
         </w:rPr>
         <w:t xml:space="preserve">  Computer Vision</w:t>
       </w:r>
@@ -2810,8 +2912,8 @@
         <w:rPr>
           <w:rFonts w:ascii="Khmer UI" w:eastAsia="DengXian" w:hAnsi="Khmer UI" w:cs="Khmer UI"/>
           <w:bCs/>
-          <w:sz w:val="20"/>
-          <w:szCs w:val="20"/>
+          <w:sz w:val="18"/>
+          <w:szCs w:val="18"/>
         </w:rPr>
         <w:t xml:space="preserve"> </w:t>
       </w:r>
@@ -2819,8 +2921,8 @@
         <w:rPr>
           <w:rFonts w:ascii="Khmer UI" w:eastAsia="DengXian" w:hAnsi="Khmer UI" w:cs="Khmer UI"/>
           <w:bCs/>
-          <w:sz w:val="20"/>
-          <w:szCs w:val="20"/>
+          <w:sz w:val="18"/>
+          <w:szCs w:val="18"/>
         </w:rPr>
         <w:t>|</w:t>
       </w:r>
@@ -2828,8 +2930,8 @@
         <w:rPr>
           <w:rFonts w:ascii="Khmer UI" w:eastAsia="DengXian" w:hAnsi="Khmer UI" w:cs="Khmer UI"/>
           <w:bCs/>
-          <w:sz w:val="20"/>
-          <w:szCs w:val="20"/>
+          <w:sz w:val="18"/>
+          <w:szCs w:val="18"/>
         </w:rPr>
         <w:t xml:space="preserve">  </w:t>
       </w:r>
@@ -2837,8 +2939,8 @@
         <w:rPr>
           <w:rFonts w:ascii="Khmer UI" w:eastAsia="DengXian" w:hAnsi="Khmer UI" w:cs="Khmer UI"/>
           <w:bCs/>
-          <w:sz w:val="20"/>
-          <w:szCs w:val="20"/>
+          <w:sz w:val="18"/>
+          <w:szCs w:val="18"/>
         </w:rPr>
         <w:t xml:space="preserve">Competitive Programming  </w:t>
       </w:r>
@@ -2846,8 +2948,8 @@
         <w:rPr>
           <w:rFonts w:ascii="Khmer UI" w:eastAsia="DengXian" w:hAnsi="Khmer UI" w:cs="Khmer UI"/>
           <w:bCs/>
-          <w:sz w:val="20"/>
-          <w:szCs w:val="20"/>
+          <w:sz w:val="18"/>
+          <w:szCs w:val="18"/>
         </w:rPr>
         <w:t>|</w:t>
       </w:r>
@@ -2855,8 +2957,8 @@
         <w:rPr>
           <w:rFonts w:ascii="Khmer UI" w:eastAsia="DengXian" w:hAnsi="Khmer UI" w:cs="Khmer UI"/>
           <w:bCs/>
-          <w:sz w:val="20"/>
-          <w:szCs w:val="20"/>
+          <w:sz w:val="18"/>
+          <w:szCs w:val="18"/>
         </w:rPr>
         <w:t xml:space="preserve">  Learning Languages  </w:t>
       </w:r>
@@ -2864,8 +2966,8 @@
         <w:rPr>
           <w:rFonts w:ascii="Khmer UI" w:eastAsia="DengXian" w:hAnsi="Khmer UI" w:cs="Khmer UI"/>
           <w:bCs/>
-          <w:sz w:val="20"/>
-          <w:szCs w:val="20"/>
+          <w:sz w:val="18"/>
+          <w:szCs w:val="18"/>
         </w:rPr>
         <w:t>|</w:t>
       </w:r>
@@ -2873,8 +2975,8 @@
         <w:rPr>
           <w:rFonts w:ascii="Khmer UI" w:eastAsia="DengXian" w:hAnsi="Khmer UI" w:cs="Khmer UI"/>
           <w:bCs/>
-          <w:sz w:val="20"/>
-          <w:szCs w:val="20"/>
+          <w:sz w:val="18"/>
+          <w:szCs w:val="18"/>
         </w:rPr>
         <w:t xml:space="preserve">  </w:t>
       </w:r>
@@ -2882,8 +2984,8 @@
         <w:rPr>
           <w:rFonts w:ascii="Khmer UI" w:eastAsia="DengXian" w:hAnsi="Khmer UI" w:cs="Khmer UI"/>
           <w:bCs/>
-          <w:sz w:val="20"/>
-          <w:szCs w:val="20"/>
+          <w:sz w:val="18"/>
+          <w:szCs w:val="18"/>
         </w:rPr>
         <w:t>Soccer</w:t>
       </w:r>
@@ -2965,7 +3067,7 @@
 
 <file path=word/numbering.xml><?xml version="1.0" encoding="utf-8"?>
 <w:numbering xmlns:wpc="http://schemas.microsoft.com/office/word/2010/wordprocessingCanvas" xmlns:mc="http://schemas.openxmlformats.org/markup-compatibility/2006" xmlns:o="urn:schemas-microsoft-com:office:office" xmlns:r="http://schemas.openxmlformats.org/officeDocument/2006/relationships" xmlns:m="http://schemas.openxmlformats.org/officeDocument/2006/math" xmlns:v="urn:schemas-microsoft-com:vml" xmlns:wp14="http://schemas.microsoft.com/office/word/2010/wordprocessingDrawing" xmlns:wp="http://schemas.openxmlformats.org/drawingml/2006/wordprocessingDrawing" xmlns:w10="urn:schemas-microsoft-com:office:word" xmlns:w="http://schemas.openxmlformats.org/wordprocessingml/2006/main" xmlns:w14="http://schemas.microsoft.com/office/word/2010/wordml" xmlns:w15="http://schemas.microsoft.com/office/word/2012/wordml" xmlns:wpg="http://schemas.microsoft.com/office/word/2010/wordprocessingGroup" xmlns:wpi="http://schemas.microsoft.com/office/word/2010/wordprocessingInk" xmlns:wne="http://schemas.microsoft.com/office/word/2006/wordml" xmlns:wps="http://schemas.microsoft.com/office/word/2010/wordprocessingShape" mc:Ignorable="w14 w15 wp14">
-  <w:abstractNum w:abstractNumId="0" w15:restartNumberingAfterBreak="0">
+  <w:abstractNum w:abstractNumId="0">
     <w:nsid w:val="04073796"/>
     <w:multiLevelType w:val="hybridMultilevel"/>
     <w:tmpl w:val="7B4CB9F0"/>
@@ -3078,7 +3180,7 @@
       </w:rPr>
     </w:lvl>
   </w:abstractNum>
-  <w:abstractNum w:abstractNumId="1" w15:restartNumberingAfterBreak="0">
+  <w:abstractNum w:abstractNumId="1">
     <w:nsid w:val="063B3625"/>
     <w:multiLevelType w:val="hybridMultilevel"/>
     <w:tmpl w:val="11064FCE"/>
@@ -3191,7 +3293,7 @@
       </w:rPr>
     </w:lvl>
   </w:abstractNum>
-  <w:abstractNum w:abstractNumId="2" w15:restartNumberingAfterBreak="0">
+  <w:abstractNum w:abstractNumId="2">
     <w:nsid w:val="0E0F0F8E"/>
     <w:multiLevelType w:val="hybridMultilevel"/>
     <w:tmpl w:val="6076EFA4"/>
@@ -3304,7 +3406,7 @@
       </w:rPr>
     </w:lvl>
   </w:abstractNum>
-  <w:abstractNum w:abstractNumId="3" w15:restartNumberingAfterBreak="0">
+  <w:abstractNum w:abstractNumId="3">
     <w:nsid w:val="11F5275F"/>
     <w:multiLevelType w:val="hybridMultilevel"/>
     <w:tmpl w:val="8B24621C"/>
@@ -3417,7 +3519,120 @@
       </w:rPr>
     </w:lvl>
   </w:abstractNum>
-  <w:abstractNum w:abstractNumId="4" w15:restartNumberingAfterBreak="0">
+  <w:abstractNum w:abstractNumId="4">
+    <w:nsid w:val="12B259AD"/>
+    <w:multiLevelType w:val="hybridMultilevel"/>
+    <w:tmpl w:val="00B8CDD8"/>
+    <w:lvl w:ilvl="0" w:tplc="04090001">
+      <w:start w:val="1"/>
+      <w:numFmt w:val="bullet"/>
+      <w:lvlText w:val=""/>
+      <w:lvlJc w:val="left"/>
+      <w:pPr>
+        <w:ind w:left="720" w:hanging="360"/>
+      </w:pPr>
+      <w:rPr>
+        <w:rFonts w:ascii="Symbol" w:hAnsi="Symbol" w:hint="default"/>
+      </w:rPr>
+    </w:lvl>
+    <w:lvl w:ilvl="1" w:tplc="04090003" w:tentative="1">
+      <w:start w:val="1"/>
+      <w:numFmt w:val="bullet"/>
+      <w:lvlText w:val="o"/>
+      <w:lvlJc w:val="left"/>
+      <w:pPr>
+        <w:ind w:left="1440" w:hanging="360"/>
+      </w:pPr>
+      <w:rPr>
+        <w:rFonts w:ascii="Courier New" w:hAnsi="Courier New" w:cs="Courier New" w:hint="default"/>
+      </w:rPr>
+    </w:lvl>
+    <w:lvl w:ilvl="2" w:tplc="04090005" w:tentative="1">
+      <w:start w:val="1"/>
+      <w:numFmt w:val="bullet"/>
+      <w:lvlText w:val=""/>
+      <w:lvlJc w:val="left"/>
+      <w:pPr>
+        <w:ind w:left="2160" w:hanging="360"/>
+      </w:pPr>
+      <w:rPr>
+        <w:rFonts w:ascii="Wingdings" w:hAnsi="Wingdings" w:hint="default"/>
+      </w:rPr>
+    </w:lvl>
+    <w:lvl w:ilvl="3" w:tplc="04090001" w:tentative="1">
+      <w:start w:val="1"/>
+      <w:numFmt w:val="bullet"/>
+      <w:lvlText w:val=""/>
+      <w:lvlJc w:val="left"/>
+      <w:pPr>
+        <w:ind w:left="2880" w:hanging="360"/>
+      </w:pPr>
+      <w:rPr>
+        <w:rFonts w:ascii="Symbol" w:hAnsi="Symbol" w:hint="default"/>
+      </w:rPr>
+    </w:lvl>
+    <w:lvl w:ilvl="4" w:tplc="04090003" w:tentative="1">
+      <w:start w:val="1"/>
+      <w:numFmt w:val="bullet"/>
+      <w:lvlText w:val="o"/>
+      <w:lvlJc w:val="left"/>
+      <w:pPr>
+        <w:ind w:left="3600" w:hanging="360"/>
+      </w:pPr>
+      <w:rPr>
+        <w:rFonts w:ascii="Courier New" w:hAnsi="Courier New" w:cs="Courier New" w:hint="default"/>
+      </w:rPr>
+    </w:lvl>
+    <w:lvl w:ilvl="5" w:tplc="04090005" w:tentative="1">
+      <w:start w:val="1"/>
+      <w:numFmt w:val="bullet"/>
+      <w:lvlText w:val=""/>
+      <w:lvlJc w:val="left"/>
+      <w:pPr>
+        <w:ind w:left="4320" w:hanging="360"/>
+      </w:pPr>
+      <w:rPr>
+        <w:rFonts w:ascii="Wingdings" w:hAnsi="Wingdings" w:hint="default"/>
+      </w:rPr>
+    </w:lvl>
+    <w:lvl w:ilvl="6" w:tplc="04090001" w:tentative="1">
+      <w:start w:val="1"/>
+      <w:numFmt w:val="bullet"/>
+      <w:lvlText w:val=""/>
+      <w:lvlJc w:val="left"/>
+      <w:pPr>
+        <w:ind w:left="5040" w:hanging="360"/>
+      </w:pPr>
+      <w:rPr>
+        <w:rFonts w:ascii="Symbol" w:hAnsi="Symbol" w:hint="default"/>
+      </w:rPr>
+    </w:lvl>
+    <w:lvl w:ilvl="7" w:tplc="04090003" w:tentative="1">
+      <w:start w:val="1"/>
+      <w:numFmt w:val="bullet"/>
+      <w:lvlText w:val="o"/>
+      <w:lvlJc w:val="left"/>
+      <w:pPr>
+        <w:ind w:left="5760" w:hanging="360"/>
+      </w:pPr>
+      <w:rPr>
+        <w:rFonts w:ascii="Courier New" w:hAnsi="Courier New" w:cs="Courier New" w:hint="default"/>
+      </w:rPr>
+    </w:lvl>
+    <w:lvl w:ilvl="8" w:tplc="04090005" w:tentative="1">
+      <w:start w:val="1"/>
+      <w:numFmt w:val="bullet"/>
+      <w:lvlText w:val=""/>
+      <w:lvlJc w:val="left"/>
+      <w:pPr>
+        <w:ind w:left="6480" w:hanging="360"/>
+      </w:pPr>
+      <w:rPr>
+        <w:rFonts w:ascii="Wingdings" w:hAnsi="Wingdings" w:hint="default"/>
+      </w:rPr>
+    </w:lvl>
+  </w:abstractNum>
+  <w:abstractNum w:abstractNumId="5">
     <w:nsid w:val="1A834B73"/>
     <w:multiLevelType w:val="hybridMultilevel"/>
     <w:tmpl w:val="F9C81BB8"/>
@@ -3530,7 +3745,7 @@
       </w:rPr>
     </w:lvl>
   </w:abstractNum>
-  <w:abstractNum w:abstractNumId="5" w15:restartNumberingAfterBreak="0">
+  <w:abstractNum w:abstractNumId="6">
     <w:nsid w:val="1CDA054E"/>
     <w:multiLevelType w:val="hybridMultilevel"/>
     <w:tmpl w:val="50E6FC18"/>
@@ -3643,7 +3858,7 @@
       </w:rPr>
     </w:lvl>
   </w:abstractNum>
-  <w:abstractNum w:abstractNumId="6" w15:restartNumberingAfterBreak="0">
+  <w:abstractNum w:abstractNumId="7">
     <w:nsid w:val="224F5ACC"/>
     <w:multiLevelType w:val="hybridMultilevel"/>
     <w:tmpl w:val="73005530"/>
@@ -3756,7 +3971,7 @@
       </w:rPr>
     </w:lvl>
   </w:abstractNum>
-  <w:abstractNum w:abstractNumId="7" w15:restartNumberingAfterBreak="0">
+  <w:abstractNum w:abstractNumId="8">
     <w:nsid w:val="24C37895"/>
     <w:multiLevelType w:val="hybridMultilevel"/>
     <w:tmpl w:val="C47E957A"/>
@@ -3869,7 +4084,7 @@
       </w:rPr>
     </w:lvl>
   </w:abstractNum>
-  <w:abstractNum w:abstractNumId="8" w15:restartNumberingAfterBreak="0">
+  <w:abstractNum w:abstractNumId="9">
     <w:nsid w:val="2AC32737"/>
     <w:multiLevelType w:val="hybridMultilevel"/>
     <w:tmpl w:val="2256AD18"/>
@@ -3981,7 +4196,7 @@
       </w:rPr>
     </w:lvl>
   </w:abstractNum>
-  <w:abstractNum w:abstractNumId="9" w15:restartNumberingAfterBreak="0">
+  <w:abstractNum w:abstractNumId="10">
     <w:nsid w:val="311127BD"/>
     <w:multiLevelType w:val="hybridMultilevel"/>
     <w:tmpl w:val="064E48A4"/>
@@ -4094,7 +4309,7 @@
       </w:rPr>
     </w:lvl>
   </w:abstractNum>
-  <w:abstractNum w:abstractNumId="10" w15:restartNumberingAfterBreak="0">
+  <w:abstractNum w:abstractNumId="11">
     <w:nsid w:val="33CF52A0"/>
     <w:multiLevelType w:val="hybridMultilevel"/>
     <w:tmpl w:val="6EDC7BCE"/>
@@ -4207,7 +4422,7 @@
       </w:rPr>
     </w:lvl>
   </w:abstractNum>
-  <w:abstractNum w:abstractNumId="11" w15:restartNumberingAfterBreak="0">
+  <w:abstractNum w:abstractNumId="12">
     <w:nsid w:val="3E2F4B26"/>
     <w:multiLevelType w:val="hybridMultilevel"/>
     <w:tmpl w:val="C89A4820"/>
@@ -4320,7 +4535,7 @@
       </w:rPr>
     </w:lvl>
   </w:abstractNum>
-  <w:abstractNum w:abstractNumId="12" w15:restartNumberingAfterBreak="0">
+  <w:abstractNum w:abstractNumId="13">
     <w:nsid w:val="3FAF4C08"/>
     <w:multiLevelType w:val="hybridMultilevel"/>
     <w:tmpl w:val="DF10071C"/>
@@ -4433,7 +4648,7 @@
       </w:rPr>
     </w:lvl>
   </w:abstractNum>
-  <w:abstractNum w:abstractNumId="13" w15:restartNumberingAfterBreak="0">
+  <w:abstractNum w:abstractNumId="14">
     <w:nsid w:val="44664127"/>
     <w:multiLevelType w:val="hybridMultilevel"/>
     <w:tmpl w:val="52DC23EC"/>
@@ -4546,7 +4761,7 @@
       </w:rPr>
     </w:lvl>
   </w:abstractNum>
-  <w:abstractNum w:abstractNumId="14" w15:restartNumberingAfterBreak="0">
+  <w:abstractNum w:abstractNumId="15">
     <w:nsid w:val="466145F6"/>
     <w:multiLevelType w:val="hybridMultilevel"/>
     <w:tmpl w:val="393402CA"/>
@@ -4659,7 +4874,7 @@
       </w:rPr>
     </w:lvl>
   </w:abstractNum>
-  <w:abstractNum w:abstractNumId="15" w15:restartNumberingAfterBreak="0">
+  <w:abstractNum w:abstractNumId="16">
     <w:nsid w:val="4C2A24B7"/>
     <w:multiLevelType w:val="hybridMultilevel"/>
     <w:tmpl w:val="7370ECD6"/>
@@ -4772,7 +4987,7 @@
       </w:rPr>
     </w:lvl>
   </w:abstractNum>
-  <w:abstractNum w:abstractNumId="16" w15:restartNumberingAfterBreak="0">
+  <w:abstractNum w:abstractNumId="17">
     <w:nsid w:val="4DB03027"/>
     <w:multiLevelType w:val="hybridMultilevel"/>
     <w:tmpl w:val="D5CA5732"/>
@@ -4885,7 +5100,7 @@
       </w:rPr>
     </w:lvl>
   </w:abstractNum>
-  <w:abstractNum w:abstractNumId="17" w15:restartNumberingAfterBreak="0">
+  <w:abstractNum w:abstractNumId="18">
     <w:nsid w:val="4E6714F9"/>
     <w:multiLevelType w:val="hybridMultilevel"/>
     <w:tmpl w:val="C67E632A"/>
@@ -4998,7 +5213,7 @@
       </w:rPr>
     </w:lvl>
   </w:abstractNum>
-  <w:abstractNum w:abstractNumId="18" w15:restartNumberingAfterBreak="0">
+  <w:abstractNum w:abstractNumId="19">
     <w:nsid w:val="4F54185D"/>
     <w:multiLevelType w:val="hybridMultilevel"/>
     <w:tmpl w:val="FAB6A40A"/>
@@ -5111,7 +5326,7 @@
       </w:rPr>
     </w:lvl>
   </w:abstractNum>
-  <w:abstractNum w:abstractNumId="19" w15:restartNumberingAfterBreak="0">
+  <w:abstractNum w:abstractNumId="20">
     <w:nsid w:val="59380A97"/>
     <w:multiLevelType w:val="hybridMultilevel"/>
     <w:tmpl w:val="F4BC7110"/>
@@ -5224,7 +5439,7 @@
       </w:rPr>
     </w:lvl>
   </w:abstractNum>
-  <w:abstractNum w:abstractNumId="20" w15:restartNumberingAfterBreak="0">
+  <w:abstractNum w:abstractNumId="21">
     <w:nsid w:val="5CDA635C"/>
     <w:multiLevelType w:val="hybridMultilevel"/>
     <w:tmpl w:val="DED05FDE"/>
@@ -5337,7 +5552,7 @@
       </w:rPr>
     </w:lvl>
   </w:abstractNum>
-  <w:abstractNum w:abstractNumId="21" w15:restartNumberingAfterBreak="0">
+  <w:abstractNum w:abstractNumId="22">
     <w:nsid w:val="63B1504E"/>
     <w:multiLevelType w:val="hybridMultilevel"/>
     <w:tmpl w:val="C98210D8"/>
@@ -5450,7 +5665,7 @@
       </w:rPr>
     </w:lvl>
   </w:abstractNum>
-  <w:abstractNum w:abstractNumId="22" w15:restartNumberingAfterBreak="0">
+  <w:abstractNum w:abstractNumId="23">
     <w:nsid w:val="67C12FC0"/>
     <w:multiLevelType w:val="hybridMultilevel"/>
     <w:tmpl w:val="8B0256B2"/>
@@ -5563,7 +5778,7 @@
       </w:rPr>
     </w:lvl>
   </w:abstractNum>
-  <w:abstractNum w:abstractNumId="23" w15:restartNumberingAfterBreak="0">
+  <w:abstractNum w:abstractNumId="24">
     <w:nsid w:val="6BEB6392"/>
     <w:multiLevelType w:val="hybridMultilevel"/>
     <w:tmpl w:val="30C420BA"/>
@@ -5676,7 +5891,7 @@
       </w:rPr>
     </w:lvl>
   </w:abstractNum>
-  <w:abstractNum w:abstractNumId="24" w15:restartNumberingAfterBreak="0">
+  <w:abstractNum w:abstractNumId="25">
     <w:nsid w:val="6C0245DB"/>
     <w:multiLevelType w:val="hybridMultilevel"/>
     <w:tmpl w:val="581EF36C"/>
@@ -5789,7 +6004,7 @@
       </w:rPr>
     </w:lvl>
   </w:abstractNum>
-  <w:abstractNum w:abstractNumId="25" w15:restartNumberingAfterBreak="0">
+  <w:abstractNum w:abstractNumId="26">
     <w:nsid w:val="6C106916"/>
     <w:multiLevelType w:val="hybridMultilevel"/>
     <w:tmpl w:val="74344F06"/>
@@ -5902,7 +6117,7 @@
       </w:rPr>
     </w:lvl>
   </w:abstractNum>
-  <w:abstractNum w:abstractNumId="26" w15:restartNumberingAfterBreak="0">
+  <w:abstractNum w:abstractNumId="27">
     <w:nsid w:val="71D70426"/>
     <w:multiLevelType w:val="hybridMultilevel"/>
     <w:tmpl w:val="9B9E98E4"/>
@@ -6015,7 +6230,7 @@
       </w:rPr>
     </w:lvl>
   </w:abstractNum>
-  <w:abstractNum w:abstractNumId="27" w15:restartNumberingAfterBreak="0">
+  <w:abstractNum w:abstractNumId="28">
     <w:nsid w:val="74FB1564"/>
     <w:multiLevelType w:val="hybridMultilevel"/>
     <w:tmpl w:val="8C9CA72C"/>
@@ -6128,7 +6343,7 @@
       </w:rPr>
     </w:lvl>
   </w:abstractNum>
-  <w:abstractNum w:abstractNumId="28" w15:restartNumberingAfterBreak="0">
+  <w:abstractNum w:abstractNumId="29">
     <w:nsid w:val="79C0120A"/>
     <w:multiLevelType w:val="hybridMultilevel"/>
     <w:tmpl w:val="59F43BAC"/>
@@ -6241,7 +6456,7 @@
       </w:rPr>
     </w:lvl>
   </w:abstractNum>
-  <w:abstractNum w:abstractNumId="29" w15:restartNumberingAfterBreak="0">
+  <w:abstractNum w:abstractNumId="30">
     <w:nsid w:val="79FF774C"/>
     <w:multiLevelType w:val="hybridMultilevel"/>
     <w:tmpl w:val="A5926FCE"/>
@@ -6354,7 +6569,7 @@
       </w:rPr>
     </w:lvl>
   </w:abstractNum>
-  <w:abstractNum w:abstractNumId="30" w15:restartNumberingAfterBreak="0">
+  <w:abstractNum w:abstractNumId="31">
     <w:nsid w:val="7D1319CC"/>
     <w:multiLevelType w:val="hybridMultilevel"/>
     <w:tmpl w:val="C442C6A6"/>
@@ -6467,7 +6682,7 @@
       </w:rPr>
     </w:lvl>
   </w:abstractNum>
-  <w:abstractNum w:abstractNumId="31" w15:restartNumberingAfterBreak="0">
+  <w:abstractNum w:abstractNumId="32">
     <w:nsid w:val="7E6C3F9A"/>
     <w:multiLevelType w:val="hybridMultilevel"/>
     <w:tmpl w:val="7EEEDD22"/>
@@ -6580,7 +6795,7 @@
       </w:rPr>
     </w:lvl>
   </w:abstractNum>
-  <w:abstractNum w:abstractNumId="32" w15:restartNumberingAfterBreak="0">
+  <w:abstractNum w:abstractNumId="33">
     <w:nsid w:val="7F9A05E4"/>
     <w:multiLevelType w:val="hybridMultilevel"/>
     <w:tmpl w:val="1578FC7C"/>
@@ -6692,7 +6907,7 @@
       </w:rPr>
     </w:lvl>
   </w:abstractNum>
-  <w:abstractNum w:abstractNumId="33" w15:restartNumberingAfterBreak="0">
+  <w:abstractNum w:abstractNumId="34">
     <w:nsid w:val="7FBE5FE3"/>
     <w:multiLevelType w:val="hybridMultilevel"/>
     <w:tmpl w:val="B2AAA290"/>
@@ -6806,37 +7021,37 @@
     </w:lvl>
   </w:abstractNum>
   <w:num w:numId="1">
+    <w:abstractNumId w:val="20"/>
+  </w:num>
+  <w:num w:numId="2">
+    <w:abstractNumId w:val="23"/>
+  </w:num>
+  <w:num w:numId="3">
+    <w:abstractNumId w:val="34"/>
+  </w:num>
+  <w:num w:numId="4">
     <w:abstractNumId w:val="19"/>
   </w:num>
-  <w:num w:numId="2">
-    <w:abstractNumId w:val="22"/>
-  </w:num>
-  <w:num w:numId="3">
-    <w:abstractNumId w:val="33"/>
-  </w:num>
-  <w:num w:numId="4">
-    <w:abstractNumId w:val="18"/>
-  </w:num>
   <w:num w:numId="5">
-    <w:abstractNumId w:val="27"/>
+    <w:abstractNumId w:val="28"/>
   </w:num>
   <w:num w:numId="6">
+    <w:abstractNumId w:val="12"/>
+  </w:num>
+  <w:num w:numId="7">
+    <w:abstractNumId w:val="21"/>
+  </w:num>
+  <w:num w:numId="8">
+    <w:abstractNumId w:val="15"/>
+  </w:num>
+  <w:num w:numId="9">
     <w:abstractNumId w:val="11"/>
   </w:num>
-  <w:num w:numId="7">
-    <w:abstractNumId w:val="20"/>
-  </w:num>
-  <w:num w:numId="8">
-    <w:abstractNumId w:val="14"/>
-  </w:num>
-  <w:num w:numId="9">
-    <w:abstractNumId w:val="10"/>
-  </w:num>
   <w:num w:numId="10">
-    <w:abstractNumId w:val="6"/>
+    <w:abstractNumId w:val="7"/>
   </w:num>
   <w:num w:numId="11">
-    <w:abstractNumId w:val="13"/>
+    <w:abstractNumId w:val="14"/>
   </w:num>
   <w:num w:numId="12">
     <w:abstractNumId w:val="1"/>
@@ -6845,67 +7060,70 @@
     <w:abstractNumId w:val="2"/>
   </w:num>
   <w:num w:numId="14">
-    <w:abstractNumId w:val="9"/>
+    <w:abstractNumId w:val="10"/>
   </w:num>
   <w:num w:numId="15">
-    <w:abstractNumId w:val="7"/>
+    <w:abstractNumId w:val="8"/>
   </w:num>
   <w:num w:numId="16">
-    <w:abstractNumId w:val="4"/>
+    <w:abstractNumId w:val="5"/>
   </w:num>
   <w:num w:numId="17">
-    <w:abstractNumId w:val="24"/>
+    <w:abstractNumId w:val="25"/>
   </w:num>
   <w:num w:numId="18">
     <w:abstractNumId w:val="3"/>
   </w:num>
   <w:num w:numId="19">
-    <w:abstractNumId w:val="8"/>
+    <w:abstractNumId w:val="9"/>
   </w:num>
   <w:num w:numId="20">
+    <w:abstractNumId w:val="33"/>
+  </w:num>
+  <w:num w:numId="21">
+    <w:abstractNumId w:val="16"/>
+  </w:num>
+  <w:num w:numId="22">
     <w:abstractNumId w:val="32"/>
   </w:num>
-  <w:num w:numId="21">
-    <w:abstractNumId w:val="15"/>
-  </w:num>
-  <w:num w:numId="22">
-    <w:abstractNumId w:val="31"/>
-  </w:num>
   <w:num w:numId="23">
-    <w:abstractNumId w:val="28"/>
+    <w:abstractNumId w:val="29"/>
   </w:num>
   <w:num w:numId="24">
-    <w:abstractNumId w:val="12"/>
+    <w:abstractNumId w:val="13"/>
   </w:num>
   <w:num w:numId="25">
-    <w:abstractNumId w:val="17"/>
+    <w:abstractNumId w:val="18"/>
   </w:num>
   <w:num w:numId="26">
-    <w:abstractNumId w:val="29"/>
+    <w:abstractNumId w:val="30"/>
   </w:num>
   <w:num w:numId="27">
-    <w:abstractNumId w:val="25"/>
+    <w:abstractNumId w:val="26"/>
   </w:num>
   <w:num w:numId="28">
-    <w:abstractNumId w:val="16"/>
+    <w:abstractNumId w:val="17"/>
   </w:num>
   <w:num w:numId="29">
     <w:abstractNumId w:val="0"/>
   </w:num>
   <w:num w:numId="30">
-    <w:abstractNumId w:val="26"/>
+    <w:abstractNumId w:val="27"/>
   </w:num>
   <w:num w:numId="31">
-    <w:abstractNumId w:val="23"/>
+    <w:abstractNumId w:val="24"/>
   </w:num>
   <w:num w:numId="32">
-    <w:abstractNumId w:val="30"/>
+    <w:abstractNumId w:val="31"/>
   </w:num>
   <w:num w:numId="33">
-    <w:abstractNumId w:val="5"/>
+    <w:abstractNumId w:val="6"/>
   </w:num>
   <w:num w:numId="34">
-    <w:abstractNumId w:val="21"/>
+    <w:abstractNumId w:val="22"/>
+  </w:num>
+  <w:num w:numId="35">
+    <w:abstractNumId w:val="4"/>
   </w:num>
 </w:numbering>
 </file>
@@ -7725,7 +7943,7 @@
 </file>
 
 <file path=customXml/itemProps1.xml><?xml version="1.0" encoding="utf-8"?>
-<ds:datastoreItem xmlns:ds="http://schemas.openxmlformats.org/officeDocument/2006/customXml" ds:itemID="{803BD7ED-CEEF-49AB-9D7D-512D1225BC67}">
+<ds:datastoreItem xmlns:ds="http://schemas.openxmlformats.org/officeDocument/2006/customXml" ds:itemID="{8D6961BC-7C4F-4A90-B7A9-1172F6BEEE67}">
   <ds:schemaRefs>
     <ds:schemaRef ds:uri="http://schemas.openxmlformats.org/officeDocument/2006/bibliography"/>
   </ds:schemaRefs>

</xml_diff>